<commit_message>
Upload writeup and documentation
</commit_message>
<xml_diff>
--- a/TorusWriteup.docx
+++ b/TorusWriteup.docx
@@ -1,6 +1,6 @@
 
 <file path=word/document.xml><?xml version="1.0" encoding="utf-8"?>
-<w:document xmlns:wpc="http://schemas.microsoft.com/office/word/2010/wordprocessingCanvas" xmlns:cx="http://schemas.microsoft.com/office/drawing/2014/chartex" xmlns:cx1="http://schemas.microsoft.com/office/drawing/2015/9/8/chartex" xmlns:cx2="http://schemas.microsoft.com/office/drawing/2015/10/21/chartex" xmlns:cx3="http://schemas.microsoft.com/office/drawing/2016/5/9/chartex" xmlns:cx4="http://schemas.microsoft.com/office/drawing/2016/5/10/chartex" xmlns:cx5="http://schemas.microsoft.com/office/drawing/2016/5/11/chartex" xmlns:cx6="http://schemas.microsoft.com/office/drawing/2016/5/12/chartex" xmlns:cx7="http://schemas.microsoft.com/office/drawing/2016/5/13/chartex" xmlns:cx8="http://schemas.microsoft.com/office/drawing/2016/5/14/chartex" xmlns:mc="http://schemas.openxmlformats.org/markup-compatibility/2006" xmlns:aink="http://schemas.microsoft.com/office/drawing/2016/ink" xmlns:am3d="http://schemas.microsoft.com/office/drawing/2017/model3d" xmlns:o="urn:schemas-microsoft-com:office:office" xmlns:r="http://schemas.openxmlformats.org/officeDocument/2006/relationships" xmlns:m="http://schemas.openxmlformats.org/officeDocument/2006/math" xmlns:v="urn:schemas-microsoft-com:vml" xmlns:wp14="http://schemas.microsoft.com/office/word/2010/wordprocessingDrawing" xmlns:wp="http://schemas.openxmlformats.org/drawingml/2006/wordprocessingDrawing" xmlns:w10="urn:schemas-microsoft-com:office:word" xmlns:w="http://schemas.openxmlformats.org/wordprocessingml/2006/main" xmlns:w14="http://schemas.microsoft.com/office/word/2010/wordml" xmlns:w15="http://schemas.microsoft.com/office/word/2012/wordml" xmlns:w16cid="http://schemas.microsoft.com/office/word/2016/wordml/cid" xmlns:w16se="http://schemas.microsoft.com/office/word/2015/wordml/symex" xmlns:wpg="http://schemas.microsoft.com/office/word/2010/wordprocessingGroup" xmlns:wpi="http://schemas.microsoft.com/office/word/2010/wordprocessingInk" xmlns:wne="http://schemas.microsoft.com/office/word/2006/wordml" xmlns:wps="http://schemas.microsoft.com/office/word/2010/wordprocessingShape" mc:Ignorable="w14 w15 w16se w16cid wp14">
+<w:document xmlns:wpc="http://schemas.microsoft.com/office/word/2010/wordprocessingCanvas" xmlns:cx="http://schemas.microsoft.com/office/drawing/2014/chartex" xmlns:cx1="http://schemas.microsoft.com/office/drawing/2015/9/8/chartex" xmlns:cx2="http://schemas.microsoft.com/office/drawing/2015/10/21/chartex" xmlns:cx3="http://schemas.microsoft.com/office/drawing/2016/5/9/chartex" xmlns:cx4="http://schemas.microsoft.com/office/drawing/2016/5/10/chartex" xmlns:cx5="http://schemas.microsoft.com/office/drawing/2016/5/11/chartex" xmlns:cx6="http://schemas.microsoft.com/office/drawing/2016/5/12/chartex" xmlns:cx7="http://schemas.microsoft.com/office/drawing/2016/5/13/chartex" xmlns:cx8="http://schemas.microsoft.com/office/drawing/2016/5/14/chartex" xmlns:mc="http://schemas.openxmlformats.org/markup-compatibility/2006" xmlns:aink="http://schemas.microsoft.com/office/drawing/2016/ink" xmlns:am3d="http://schemas.microsoft.com/office/drawing/2017/model3d" xmlns:o="urn:schemas-microsoft-com:office:office" xmlns:oel="http://schemas.microsoft.com/office/2019/extlst" xmlns:r="http://schemas.openxmlformats.org/officeDocument/2006/relationships" xmlns:m="http://schemas.openxmlformats.org/officeDocument/2006/math" xmlns:v="urn:schemas-microsoft-com:vml" xmlns:wp14="http://schemas.microsoft.com/office/word/2010/wordprocessingDrawing" xmlns:wp="http://schemas.openxmlformats.org/drawingml/2006/wordprocessingDrawing" xmlns:w10="urn:schemas-microsoft-com:office:word" xmlns:w="http://schemas.openxmlformats.org/wordprocessingml/2006/main" xmlns:w14="http://schemas.microsoft.com/office/word/2010/wordml" xmlns:w15="http://schemas.microsoft.com/office/word/2012/wordml" xmlns:w16cex="http://schemas.microsoft.com/office/word/2018/wordml/cex" xmlns:w16cid="http://schemas.microsoft.com/office/word/2016/wordml/cid" xmlns:w16="http://schemas.microsoft.com/office/word/2018/wordml" xmlns:w16sdtdh="http://schemas.microsoft.com/office/word/2020/wordml/sdtdatahash" xmlns:w16se="http://schemas.microsoft.com/office/word/2015/wordml/symex" xmlns:wpg="http://schemas.microsoft.com/office/word/2010/wordprocessingGroup" xmlns:wpi="http://schemas.microsoft.com/office/word/2010/wordprocessingInk" xmlns:wne="http://schemas.microsoft.com/office/word/2006/wordml" xmlns:wps="http://schemas.microsoft.com/office/word/2010/wordprocessingShape" mc:Ignorable="w14 w15 w16se w16cid w16 w16cex w16sdtdh wp14">
   <w:body>
     <w:p>
       <w:pPr>
@@ -10,6 +10,8 @@
           <w:szCs w:val="48"/>
         </w:rPr>
       </w:pPr>
+      <w:bookmarkStart w:id="0" w:name="_Hlk117678006"/>
+      <w:bookmarkEnd w:id="0"/>
       <w:r>
         <w:rPr>
           <w:sz w:val="48"/>
@@ -596,16 +598,6 @@
       <w:pPr>
         <w:rPr>
           <w:rStyle w:val="Emphasis"/>
-          <w:caps w:val="0"/>
-          <w:color w:val="auto"/>
-          <w:spacing w:val="0"/>
-        </w:rPr>
-      </w:pPr>
-    </w:p>
-    <w:p>
-      <w:pPr>
-        <w:rPr>
-          <w:rStyle w:val="Emphasis"/>
           <w:sz w:val="28"/>
           <w:szCs w:val="28"/>
         </w:rPr>
@@ -655,257 +647,644 @@
         <w:t>wit</w:t>
       </w:r>
       <w:r>
-        <w:t xml:space="preserve">hout embedding the assets via an external </w:t>
-      </w:r>
+        <w:t>hout embedding the assets via an external Content Delivery Network (CDN)</w:t>
+      </w:r>
+      <w:r>
+        <w:t>, this code was selectively</w:t>
+      </w:r>
+      <w:r>
+        <w:t xml:space="preserve"> license</w:t>
+      </w:r>
+      <w:r>
+        <w:t xml:space="preserve">d from </w:t>
+      </w:r>
+      <w:r>
+        <w:t>permissive</w:t>
+      </w:r>
+      <w:r>
+        <w:t xml:space="preserve">, copyleft sources such as </w:t>
+      </w:r>
+      <w:proofErr w:type="spellStart"/>
+      <w:r>
+        <w:t>FontAwesome</w:t>
+      </w:r>
+      <w:proofErr w:type="spellEnd"/>
+      <w:r>
+        <w:t xml:space="preserve"> and the JS Foundation.</w:t>
+      </w:r>
+    </w:p>
+    <w:p>
       <w:r>
         <w:lastRenderedPageBreak/>
-        <w:t>Content Delivery Network (CDN)</w:t>
-      </w:r>
-      <w:r>
-        <w:t>, this code was selectively</w:t>
-      </w:r>
-      <w:r>
-        <w:t xml:space="preserve"> license</w:t>
-      </w:r>
-      <w:r>
-        <w:t xml:space="preserve">d from </w:t>
-      </w:r>
-      <w:r>
-        <w:t>permissive</w:t>
-      </w:r>
-      <w:r>
-        <w:t xml:space="preserve">, copyleft sources such as </w:t>
+        <w:t>Privacy was also a key consideration in the design of Torus. The decision to host all required libraries without the use of Cloudflare and Goog</w:t>
+      </w:r>
+      <w:r>
+        <w:t>le’s Content Delivery Networks</w:t>
+      </w:r>
+      <w:r>
+        <w:t xml:space="preserve"> was</w:t>
+      </w:r>
+      <w:r>
+        <w:t xml:space="preserve"> partly</w:t>
+      </w:r>
+      <w:r>
+        <w:t xml:space="preserve"> made to reduce </w:t>
+      </w:r>
+      <w:r>
+        <w:t xml:space="preserve">the risk of </w:t>
+      </w:r>
+      <w:r>
+        <w:t>persistent tracking across multiple webpages.</w:t>
+      </w:r>
+      <w:r>
+        <w:t xml:space="preserve"> </w:t>
+      </w:r>
+      <w:r>
+        <w:t xml:space="preserve">The privacy community has expressed concern over the </w:t>
+      </w:r>
+      <w:r>
+        <w:t>reliance o</w:t>
+      </w:r>
+      <w:r>
+        <w:t xml:space="preserve">n </w:t>
+      </w:r>
+      <w:r>
+        <w:t xml:space="preserve">centralized CDNs </w:t>
+      </w:r>
+      <w:r>
+        <w:t xml:space="preserve">for </w:t>
+      </w:r>
+      <w:r>
+        <w:t xml:space="preserve">embedding </w:t>
+      </w:r>
+      <w:r>
+        <w:t>libraries,</w:t>
+      </w:r>
+      <w:r>
+        <w:t xml:space="preserve"> so </w:t>
+      </w:r>
+      <w:r>
+        <w:t>Torus has aimed to reduce unnecessary external connections.</w:t>
+      </w:r>
+      <w:r>
+        <w:t xml:space="preserve"> </w:t>
+      </w:r>
+      <w:r>
+        <w:t xml:space="preserve">The application also avoids accessing the HTML canvas </w:t>
       </w:r>
       <w:proofErr w:type="spellStart"/>
       <w:r>
-        <w:t>FontAwesome</w:t>
+        <w:t>DOMRect</w:t>
       </w:r>
       <w:proofErr w:type="spellEnd"/>
       <w:r>
-        <w:t xml:space="preserve"> and the JS Foundation.</w:t>
-      </w:r>
-    </w:p>
-    <w:p>
-      <w:pPr>
-        <w:rPr>
-          <w:rStyle w:val="Emphasis"/>
-          <w:caps w:val="0"/>
-          <w:color w:val="auto"/>
-          <w:spacing w:val="0"/>
-        </w:rPr>
-      </w:pPr>
-      <w:r>
-        <w:t>Privacy was also a key consideration in the design of Torus. The decision to host all required libraries without the use of Cloudflare and Goog</w:t>
-      </w:r>
-      <w:r>
-        <w:t>le’s Content Delivery Networks</w:t>
-      </w:r>
-      <w:r>
-        <w:t xml:space="preserve"> was</w:t>
-      </w:r>
-      <w:r>
-        <w:t xml:space="preserve"> partly</w:t>
-      </w:r>
-      <w:r>
-        <w:t xml:space="preserve"> made to reduce </w:t>
-      </w:r>
-      <w:r>
-        <w:t xml:space="preserve">the risk of </w:t>
-      </w:r>
-      <w:r>
-        <w:t>persistent tracking across multiple webpages.</w:t>
+        <w:t xml:space="preserve"> and </w:t>
+      </w:r>
+      <w:r>
+        <w:t>WebGL</w:t>
       </w:r>
       <w:r>
         <w:t xml:space="preserve"> </w:t>
       </w:r>
       <w:r>
-        <w:t xml:space="preserve">The privacy community has expressed concern over the </w:t>
-      </w:r>
-      <w:r>
-        <w:t>reliance o</w:t>
-      </w:r>
-      <w:r>
-        <w:t xml:space="preserve">n </w:t>
-      </w:r>
-      <w:r>
-        <w:t xml:space="preserve">centralized CDNs </w:t>
-      </w:r>
-      <w:r>
         <w:t xml:space="preserve">for </w:t>
       </w:r>
-      <w:r>
-        <w:t xml:space="preserve">embedding </w:t>
-      </w:r>
-      <w:r>
-        <w:t>libraries,</w:t>
-      </w:r>
-      <w:r>
-        <w:t xml:space="preserve"> so </w:t>
-      </w:r>
-      <w:r>
-        <w:t>Torus has aimed to reduce unnecessary external connections.</w:t>
+      <w:proofErr w:type="spellStart"/>
+      <w:r>
+        <w:t>realtime</w:t>
+      </w:r>
+      <w:proofErr w:type="spellEnd"/>
+      <w:r>
+        <w:t xml:space="preserve"> 3D rendering</w:t>
+      </w:r>
+      <w:r>
+        <w:t>, unlike existing 3D asset marketplaces</w:t>
+      </w:r>
+      <w:r>
+        <w:t xml:space="preserve">. </w:t>
+      </w:r>
+      <w:r>
+        <w:t>Most</w:t>
       </w:r>
       <w:r>
         <w:t xml:space="preserve"> </w:t>
       </w:r>
       <w:r>
-        <w:t xml:space="preserve">The application also avoids accessing the HTML canvas </w:t>
+        <w:t>similar</w:t>
+      </w:r>
+      <w:r>
+        <w:t xml:space="preserve"> web</w:t>
+      </w:r>
+      <w:r>
+        <w:t xml:space="preserve"> </w:t>
+      </w:r>
+      <w:r>
+        <w:t xml:space="preserve">services </w:t>
+      </w:r>
+      <w:r>
+        <w:t>offer a 3D preview of it</w:t>
+      </w:r>
+      <w:r>
+        <w:t xml:space="preserve">s user-hosted content </w:t>
+      </w:r>
+      <w:r>
+        <w:t>a</w:t>
+      </w:r>
+      <w:r>
+        <w:t>long with</w:t>
+      </w:r>
+      <w:r>
+        <w:t xml:space="preserve"> </w:t>
       </w:r>
       <w:proofErr w:type="spellStart"/>
       <w:r>
-        <w:t>DOMRect</w:t>
+        <w:t>WebXR</w:t>
       </w:r>
       <w:proofErr w:type="spellEnd"/>
       <w:r>
+        <w:t xml:space="preserve"> rendering capabilities, both features which </w:t>
+      </w:r>
+      <w:r>
+        <w:t xml:space="preserve">are strong </w:t>
+      </w:r>
+      <w:r>
+        <w:t xml:space="preserve">browser </w:t>
+      </w:r>
+      <w:r>
+        <w:t>fingerprinting vectors.</w:t>
+      </w:r>
+      <w:r>
+        <w:t xml:space="preserve"> </w:t>
+      </w:r>
+      <w:r>
+        <w:t xml:space="preserve">As these </w:t>
+      </w:r>
+      <w:r>
+        <w:t xml:space="preserve">features are frequently </w:t>
+      </w:r>
+      <w:r>
+        <w:t xml:space="preserve">abused for </w:t>
+      </w:r>
+      <w:r>
+        <w:t xml:space="preserve">web tracking, </w:t>
+      </w:r>
+      <w:r>
+        <w:t xml:space="preserve">the Torus frontend has elected to </w:t>
+      </w:r>
+      <w:r>
+        <w:t>offer a barebones</w:t>
+      </w:r>
+      <w:r>
+        <w:t xml:space="preserve"> pre-rendered image</w:t>
+      </w:r>
+      <w:r>
+        <w:t xml:space="preserve"> solution </w:t>
+      </w:r>
+      <w:r>
+        <w:t xml:space="preserve">where users can be confident </w:t>
+      </w:r>
+      <w:r>
+        <w:t xml:space="preserve">about the handling of their data. </w:t>
+      </w:r>
+      <w:r>
+        <w:t xml:space="preserve">This also makes the site available to </w:t>
+      </w:r>
+      <w:r>
+        <w:t xml:space="preserve">browsers </w:t>
+      </w:r>
+      <w:r>
+        <w:t xml:space="preserve">which block WebGL by default, such as </w:t>
+      </w:r>
+      <w:proofErr w:type="spellStart"/>
+      <w:r>
+        <w:t>LibreWolf</w:t>
+      </w:r>
+      <w:proofErr w:type="spellEnd"/>
+      <w:r>
         <w:t xml:space="preserve"> and </w:t>
       </w:r>
       <w:r>
-        <w:t>WebGL</w:t>
+        <w:t>the Tor browser.</w:t>
+      </w:r>
+    </w:p>
+    <w:p>
+      <w:pPr>
+        <w:spacing w:after="0"/>
+        <w:rPr>
+          <w:rStyle w:val="Emphasis"/>
+          <w:sz w:val="28"/>
+          <w:szCs w:val="28"/>
+        </w:rPr>
+      </w:pPr>
+      <w:r>
+        <w:rPr>
+          <w:rStyle w:val="Emphasis"/>
+          <w:sz w:val="28"/>
+          <w:szCs w:val="28"/>
+        </w:rPr>
+        <w:t>Planning</w:t>
+      </w:r>
+    </w:p>
+    <w:p>
+      <w:pPr>
+        <w:rPr>
+          <w:rStyle w:val="Emphasis"/>
+          <w:sz w:val="28"/>
+          <w:szCs w:val="28"/>
+        </w:rPr>
+      </w:pPr>
+      <w:r>
+        <w:t xml:space="preserve">The Torus project made heavy use of project management software for scheduling its numerous stages of development. Microsoft Project was used for this purpose, as it is an industry-standard project management solution favoured by software developers. </w:t>
+      </w:r>
+      <w:r>
+        <w:t xml:space="preserve">As displayed in this bar chart, </w:t>
+      </w:r>
+      <w:r>
+        <w:t>most</w:t>
+      </w:r>
+      <w:r>
+        <w:t xml:space="preserve"> resources and development time was spent on the backend</w:t>
+      </w:r>
+      <w:r>
+        <w:t xml:space="preserve"> implementation, as</w:t>
+      </w:r>
+      <w:r>
+        <w:t xml:space="preserve"> database management is the most</w:t>
       </w:r>
       <w:r>
         <w:t xml:space="preserve"> </w:t>
       </w:r>
       <w:r>
-        <w:t xml:space="preserve">for </w:t>
-      </w:r>
-      <w:proofErr w:type="spellStart"/>
-      <w:r>
-        <w:t>realtime</w:t>
-      </w:r>
-      <w:proofErr w:type="spellEnd"/>
-      <w:r>
-        <w:t xml:space="preserve"> 3D rendering</w:t>
-      </w:r>
-      <w:r>
-        <w:t>, unlike existing 3D asset marketplaces</w:t>
-      </w:r>
-      <w:r>
-        <w:t xml:space="preserve">. </w:t>
-      </w:r>
-      <w:r>
-        <w:t>Most</w:t>
+        <w:t>crucial</w:t>
+      </w:r>
+      <w:r>
+        <w:t xml:space="preserve"> component of an online</w:t>
+      </w:r>
+      <w:r>
+        <w:t xml:space="preserve"> marketplace</w:t>
+      </w:r>
+      <w:r>
+        <w:t xml:space="preserve"> such as Torus.</w:t>
+      </w:r>
+    </w:p>
+    <w:p>
+      <w:pPr>
+        <w:rPr>
+          <w:caps/>
+          <w:color w:val="580832" w:themeColor="accent1" w:themeShade="7F"/>
+          <w:spacing w:val="5"/>
+          <w:sz w:val="28"/>
+          <w:szCs w:val="28"/>
+        </w:rPr>
+      </w:pPr>
+      <w:r>
+        <w:rPr>
+          <w:noProof/>
+        </w:rPr>
+        <w:drawing>
+          <wp:inline distT="0" distB="0" distL="0" distR="0" wp14:anchorId="06F18AED" wp14:editId="70837242">
+            <wp:extent cx="4683318" cy="1631906"/>
+            <wp:effectExtent l="0" t="0" r="3175" b="6985"/>
+            <wp:docPr id="29" name="Picture 29"/>
+            <wp:cNvGraphicFramePr>
+              <a:graphicFrameLocks xmlns:a="http://schemas.openxmlformats.org/drawingml/2006/main" noChangeAspect="1"/>
+            </wp:cNvGraphicFramePr>
+            <a:graphic xmlns:a="http://schemas.openxmlformats.org/drawingml/2006/main">
+              <a:graphicData uri="http://schemas.openxmlformats.org/drawingml/2006/picture">
+                <pic:pic xmlns:pic="http://schemas.openxmlformats.org/drawingml/2006/picture">
+                  <pic:nvPicPr>
+                    <pic:cNvPr id="1" name=""/>
+                    <pic:cNvPicPr/>
+                  </pic:nvPicPr>
+                  <pic:blipFill>
+                    <a:blip r:embed="rId10"/>
+                    <a:stretch>
+                      <a:fillRect/>
+                    </a:stretch>
+                  </pic:blipFill>
+                  <pic:spPr>
+                    <a:xfrm>
+                      <a:off x="0" y="0"/>
+                      <a:ext cx="4823845" cy="1680873"/>
+                    </a:xfrm>
+                    <a:prstGeom prst="rect">
+                      <a:avLst/>
+                    </a:prstGeom>
+                  </pic:spPr>
+                </pic:pic>
+              </a:graphicData>
+            </a:graphic>
+          </wp:inline>
+        </w:drawing>
+      </w:r>
+    </w:p>
+    <w:p>
+      <w:pPr>
+        <w:rPr>
+          <w:caps/>
+          <w:color w:val="580832" w:themeColor="accent1" w:themeShade="7F"/>
+          <w:spacing w:val="5"/>
+          <w:sz w:val="28"/>
+          <w:szCs w:val="28"/>
+        </w:rPr>
+      </w:pPr>
+      <w:r>
+        <w:t xml:space="preserve">A </w:t>
+      </w:r>
+      <w:r>
+        <w:t>Gantt</w:t>
+      </w:r>
+      <w:r>
+        <w:t xml:space="preserve"> Chart was also produced for the purposes of project time management. </w:t>
+      </w:r>
+      <w:r>
+        <w:t xml:space="preserve">The first two weeks of the project were spent gathering feedback from 3D artists to directly contribute to the platform’s design. </w:t>
+      </w:r>
+      <w:r>
+        <w:t>This required interviewing</w:t>
+      </w:r>
+      <w:r>
+        <w:t xml:space="preserve"> freelancers from numerous backgrounds</w:t>
+      </w:r>
+      <w:r>
+        <w:t>;</w:t>
+      </w:r>
+      <w:r>
+        <w:t xml:space="preserve"> potential</w:t>
       </w:r>
       <w:r>
         <w:t xml:space="preserve"> </w:t>
       </w:r>
       <w:r>
-        <w:t>similar</w:t>
-      </w:r>
-      <w:r>
-        <w:t xml:space="preserve"> web</w:t>
-      </w:r>
-      <w:r>
-        <w:t xml:space="preserve"> </w:t>
-      </w:r>
-      <w:r>
-        <w:t xml:space="preserve">services </w:t>
-      </w:r>
-      <w:r>
-        <w:t>offer a 3D preview of it</w:t>
-      </w:r>
-      <w:r>
-        <w:t xml:space="preserve">s user-hosted content </w:t>
-      </w:r>
-      <w:r>
-        <w:t>a</w:t>
-      </w:r>
-      <w:r>
-        <w:t>long with</w:t>
-      </w:r>
-      <w:r>
-        <w:t xml:space="preserve"> </w:t>
-      </w:r>
-      <w:proofErr w:type="spellStart"/>
-      <w:r>
-        <w:t>WebXR</w:t>
-      </w:r>
-      <w:proofErr w:type="spellEnd"/>
-      <w:r>
-        <w:t xml:space="preserve"> rendering capabilities, both features which </w:t>
-      </w:r>
-      <w:r>
-        <w:t xml:space="preserve">are strong </w:t>
-      </w:r>
-      <w:r>
-        <w:t xml:space="preserve">browser </w:t>
-      </w:r>
-      <w:r>
-        <w:t>fingerprinting vectors.</w:t>
-      </w:r>
-      <w:r>
-        <w:t xml:space="preserve"> </w:t>
-      </w:r>
-      <w:r>
-        <w:t xml:space="preserve">As these </w:t>
-      </w:r>
-      <w:r>
-        <w:t xml:space="preserve">features are frequently </w:t>
-      </w:r>
-      <w:r>
-        <w:t xml:space="preserve">abused for </w:t>
-      </w:r>
-      <w:r>
-        <w:t xml:space="preserve">web tracking, </w:t>
-      </w:r>
-      <w:r>
-        <w:t xml:space="preserve">the Torus frontend has elected to </w:t>
-      </w:r>
-      <w:r>
-        <w:t>offer a barebones</w:t>
-      </w:r>
-      <w:r>
-        <w:t xml:space="preserve"> pre-rendered image</w:t>
-      </w:r>
-      <w:r>
-        <w:t xml:space="preserve"> solution </w:t>
-      </w:r>
-      <w:r>
-        <w:t xml:space="preserve">where users can be confident </w:t>
-      </w:r>
-      <w:r>
-        <w:t xml:space="preserve">about the handling of their data. </w:t>
-      </w:r>
-      <w:r>
-        <w:t xml:space="preserve">This also makes the site available to </w:t>
-      </w:r>
-      <w:r>
-        <w:t xml:space="preserve">browsers </w:t>
-      </w:r>
-      <w:r>
-        <w:t xml:space="preserve">which block WebGL by default, such as </w:t>
-      </w:r>
-      <w:proofErr w:type="spellStart"/>
-      <w:r>
-        <w:t>LibreWolf</w:t>
-      </w:r>
-      <w:proofErr w:type="spellEnd"/>
-      <w:r>
-        <w:t xml:space="preserve"> and </w:t>
-      </w:r>
-      <w:r>
-        <w:t>the Tor browser.</w:t>
+        <w:t xml:space="preserve">clients working in character design </w:t>
+      </w:r>
+      <w:r>
+        <w:t>had more commercial expectations</w:t>
+      </w:r>
+      <w:r>
+        <w:t>, where</w:t>
+      </w:r>
+      <w:r>
+        <w:t>as amateur mesh artists wished for a platform to share their work for free</w:t>
+      </w:r>
+      <w:r>
+        <w:t>. These interviews provided time to integrate feedback into the project’s design schedule in its early stages of development.</w:t>
+      </w:r>
+    </w:p>
+    <w:p>
+      <w:pPr>
+        <w:tabs>
+          <w:tab w:val="left" w:pos="4404"/>
+        </w:tabs>
+      </w:pPr>
+      <w:r>
+        <w:object w:dxaOrig="16946" w:dyaOrig="6350" w14:anchorId="193B7B49">
+          <v:shapetype id="_x0000_t75" coordsize="21600,21600" o:spt="75" o:preferrelative="t" path="m@4@5l@4@11@9@11@9@5xe" filled="f" stroked="f">
+            <v:stroke joinstyle="miter"/>
+            <v:formulas>
+              <v:f eqn="if lineDrawn pixelLineWidth 0"/>
+              <v:f eqn="sum @0 1 0"/>
+              <v:f eqn="sum 0 0 @1"/>
+              <v:f eqn="prod @2 1 2"/>
+              <v:f eqn="prod @3 21600 pixelWidth"/>
+              <v:f eqn="prod @3 21600 pixelHeight"/>
+              <v:f eqn="sum @0 0 1"/>
+              <v:f eqn="prod @6 1 2"/>
+              <v:f eqn="prod @7 21600 pixelWidth"/>
+              <v:f eqn="sum @8 21600 0"/>
+              <v:f eqn="prod @7 21600 pixelHeight"/>
+              <v:f eqn="sum @10 21600 0"/>
+            </v:formulas>
+            <v:path o:extrusionok="f" gradientshapeok="t" o:connecttype="rect"/>
+            <o:lock v:ext="edit" aspectratio="t"/>
+          </v:shapetype>
+          <v:shape id="_x0000_i1025" type="#_x0000_t75" style="width:472.2pt;height:176.75pt" o:ole="">
+            <v:imagedata r:id="rId11" o:title=""/>
+          </v:shape>
+          <o:OLEObject Type="Embed" ProgID="Unknown" ShapeID="_x0000_i1025" DrawAspect="Content" ObjectID="_1729438097" r:id="rId12"/>
+        </w:object>
       </w:r>
     </w:p>
     <w:p>
       <w:pPr>
         <w:pStyle w:val="Heading3"/>
         <w:rPr>
+          <w:rStyle w:val="Emphasis"/>
+          <w:caps/>
+          <w:spacing w:val="15"/>
           <w:sz w:val="32"/>
           <w:szCs w:val="32"/>
         </w:rPr>
       </w:pPr>
       <w:r>
+        <w:br w:type="page"/>
+      </w:r>
+      <w:r>
         <w:rPr>
           <w:sz w:val="32"/>
           <w:szCs w:val="32"/>
         </w:rPr>
-        <w:t>Development</w:t>
-      </w:r>
-      <w:r>
+        <w:lastRenderedPageBreak/>
+        <w:t>Flow Chart</w:t>
+      </w:r>
+    </w:p>
+    <w:p>
+      <w:r>
+        <w:t xml:space="preserve">When designing a website’s workflow, it is </w:t>
+      </w:r>
+      <w:r>
+        <w:t xml:space="preserve">important to plan how each user interaction </w:t>
+      </w:r>
+      <w:r>
+        <w:t>flows into another. Inconsistencies and improper planning often lead to poor design decisions and a frustrating user experience. The Torus project uses a software flow chart to map out a user’s possible interactions, ensuring that no branches are awkwardly ‘dead-ended’. Extra care was put into the Torus platform to subtly guide the user back to the Browse page where suitable. As this page is where users will spend</w:t>
+      </w:r>
+      <w:r>
+        <w:t xml:space="preserve"> the</w:t>
+      </w:r>
+      <w:r>
+        <w:t xml:space="preserve"> most time, </w:t>
+      </w:r>
+      <w:r>
+        <w:t xml:space="preserve">centring the </w:t>
+      </w:r>
+      <w:r>
+        <w:t>site’s</w:t>
+      </w:r>
+      <w:r>
+        <w:t xml:space="preserve"> interactions to</w:t>
+      </w:r>
+      <w:r>
+        <w:t>ward the Browse page’s c</w:t>
+      </w:r>
+      <w:r>
+        <w:t>lassifie</w:t>
+      </w:r>
+      <w:r>
+        <w:t>ds ensures that users do not feel lost when navigating the Torus platform.</w:t>
+      </w:r>
+    </w:p>
+    <w:p>
+      <w:r>
+        <w:rPr>
+          <w:noProof/>
+        </w:rPr>
+        <w:drawing>
+          <wp:inline distT="0" distB="0" distL="0" distR="0" wp14:anchorId="67E47AD7" wp14:editId="6743C309">
+            <wp:extent cx="4762005" cy="3347964"/>
+            <wp:effectExtent l="0" t="0" r="635" b="5080"/>
+            <wp:docPr id="30" name="Picture 30"/>
+            <wp:cNvGraphicFramePr>
+              <a:graphicFrameLocks xmlns:a="http://schemas.openxmlformats.org/drawingml/2006/main" noChangeAspect="1"/>
+            </wp:cNvGraphicFramePr>
+            <a:graphic xmlns:a="http://schemas.openxmlformats.org/drawingml/2006/main">
+              <a:graphicData uri="http://schemas.openxmlformats.org/drawingml/2006/picture">
+                <pic:pic xmlns:pic="http://schemas.openxmlformats.org/drawingml/2006/picture">
+                  <pic:nvPicPr>
+                    <pic:cNvPr id="1" name=""/>
+                    <pic:cNvPicPr/>
+                  </pic:nvPicPr>
+                  <pic:blipFill>
+                    <a:blip r:embed="rId13"/>
+                    <a:stretch>
+                      <a:fillRect/>
+                    </a:stretch>
+                  </pic:blipFill>
+                  <pic:spPr>
+                    <a:xfrm>
+                      <a:off x="0" y="0"/>
+                      <a:ext cx="4768827" cy="3352760"/>
+                    </a:xfrm>
+                    <a:prstGeom prst="rect">
+                      <a:avLst/>
+                    </a:prstGeom>
+                  </pic:spPr>
+                </pic:pic>
+              </a:graphicData>
+            </a:graphic>
+          </wp:inline>
+        </w:drawing>
+      </w:r>
+    </w:p>
+    <w:p>
+      <w:pPr>
+        <w:pStyle w:val="Heading3"/>
         <w:rPr>
           <w:sz w:val="32"/>
           <w:szCs w:val="32"/>
         </w:rPr>
+      </w:pPr>
+      <w:r>
+        <w:rPr>
+          <w:sz w:val="32"/>
+          <w:szCs w:val="32"/>
+        </w:rPr>
+        <w:t>WireFrame</w:t>
+      </w:r>
+    </w:p>
+    <w:p>
+      <w:r>
+        <w:t xml:space="preserve">Consistent web planning and design are key to building an easy-to-use platform. </w:t>
+      </w:r>
+      <w:r>
+        <w:t xml:space="preserve">The first </w:t>
+      </w:r>
+      <w:r>
+        <w:t>iterations</w:t>
+      </w:r>
+      <w:r>
+        <w:t xml:space="preserve"> of Torus’s front-end design share many similarities with the finalized platform. </w:t>
+      </w:r>
+      <w:r>
+        <w:t xml:space="preserve">Some aspects were modified to improve user experience, although placement of navigation items and the browse page’s layout have remained consistent through the platform’s development. </w:t>
+      </w:r>
+    </w:p>
+    <w:p>
+      <w:pPr>
+        <w:rPr>
+          <w:rStyle w:val="Emphasis"/>
+          <w:caps w:val="0"/>
+          <w:color w:val="auto"/>
+          <w:spacing w:val="0"/>
+        </w:rPr>
+      </w:pPr>
+      <w:r>
+        <w:rPr>
+          <w:noProof/>
+        </w:rPr>
+        <w:drawing>
+          <wp:inline distT="0" distB="0" distL="0" distR="0" wp14:anchorId="5DAAB5E3" wp14:editId="37AC2BCB">
+            <wp:extent cx="3530379" cy="2208437"/>
+            <wp:effectExtent l="0" t="0" r="0" b="1905"/>
+            <wp:docPr id="2" name="Picture 2"/>
+            <wp:cNvGraphicFramePr>
+              <a:graphicFrameLocks xmlns:a="http://schemas.openxmlformats.org/drawingml/2006/main" noChangeAspect="1"/>
+            </wp:cNvGraphicFramePr>
+            <a:graphic xmlns:a="http://schemas.openxmlformats.org/drawingml/2006/main">
+              <a:graphicData uri="http://schemas.openxmlformats.org/drawingml/2006/picture">
+                <pic:pic xmlns:pic="http://schemas.openxmlformats.org/drawingml/2006/picture">
+                  <pic:nvPicPr>
+                    <pic:cNvPr id="0" name="Picture 3"/>
+                    <pic:cNvPicPr>
+                      <a:picLocks noChangeAspect="1" noChangeArrowheads="1"/>
+                    </pic:cNvPicPr>
+                  </pic:nvPicPr>
+                  <pic:blipFill>
+                    <a:blip r:embed="rId14" cstate="print">
+                      <a:extLst>
+                        <a:ext uri="{28A0092B-C50C-407E-A947-70E740481C1C}">
+                          <a14:useLocalDpi xmlns:a14="http://schemas.microsoft.com/office/drawing/2010/main" val="0"/>
+                        </a:ext>
+                      </a:extLst>
+                    </a:blip>
+                    <a:srcRect/>
+                    <a:stretch>
+                      <a:fillRect/>
+                    </a:stretch>
+                  </pic:blipFill>
+                  <pic:spPr bwMode="auto">
+                    <a:xfrm>
+                      <a:off x="0" y="0"/>
+                      <a:ext cx="3541201" cy="2215207"/>
+                    </a:xfrm>
+                    <a:prstGeom prst="rect">
+                      <a:avLst/>
+                    </a:prstGeom>
+                    <a:noFill/>
+                    <a:ln>
+                      <a:noFill/>
+                    </a:ln>
+                  </pic:spPr>
+                </pic:pic>
+              </a:graphicData>
+            </a:graphic>
+          </wp:inline>
+        </w:drawing>
+      </w:r>
+    </w:p>
+    <w:p>
+      <w:pPr>
+        <w:pStyle w:val="Heading3"/>
+        <w:rPr>
+          <w:rStyle w:val="Emphasis"/>
+          <w:caps/>
+          <w:spacing w:val="15"/>
+          <w:sz w:val="32"/>
+          <w:szCs w:val="32"/>
+        </w:rPr>
+      </w:pPr>
+      <w:r>
+        <w:rPr>
+          <w:sz w:val="32"/>
+          <w:szCs w:val="32"/>
+        </w:rPr>
+        <w:lastRenderedPageBreak/>
+        <w:t>Development</w:t>
+      </w:r>
+      <w:r>
+        <w:rPr>
+          <w:sz w:val="32"/>
+          <w:szCs w:val="32"/>
+        </w:rPr>
         <w:t xml:space="preserve"> &amp; Testing</w:t>
       </w:r>
     </w:p>
@@ -919,102 +1298,127 @@
           <w:spacing w:val="0"/>
         </w:rPr>
       </w:pPr>
+      <w:r>
+        <w:rPr>
+          <w:rStyle w:val="Emphasis"/>
+          <w:caps w:val="0"/>
+          <w:color w:val="auto"/>
+          <w:spacing w:val="0"/>
+        </w:rPr>
+        <w:t xml:space="preserve">Throughout the development of Torus, </w:t>
+      </w:r>
+      <w:r>
+        <w:rPr>
+          <w:rStyle w:val="Emphasis"/>
+          <w:caps w:val="0"/>
+          <w:color w:val="auto"/>
+          <w:spacing w:val="0"/>
+        </w:rPr>
+        <w:t xml:space="preserve">various </w:t>
+      </w:r>
+      <w:r>
+        <w:rPr>
+          <w:rStyle w:val="Emphasis"/>
+          <w:caps w:val="0"/>
+          <w:color w:val="auto"/>
+          <w:spacing w:val="0"/>
+        </w:rPr>
+        <w:t>changes</w:t>
+      </w:r>
+      <w:r>
+        <w:rPr>
+          <w:rStyle w:val="Emphasis"/>
+          <w:caps w:val="0"/>
+          <w:color w:val="auto"/>
+          <w:spacing w:val="0"/>
+        </w:rPr>
+        <w:t xml:space="preserve"> were </w:t>
+      </w:r>
+      <w:r>
+        <w:rPr>
+          <w:rStyle w:val="Emphasis"/>
+          <w:caps w:val="0"/>
+          <w:color w:val="auto"/>
+          <w:spacing w:val="0"/>
+        </w:rPr>
+        <w:t>made to the site’s front end and backend</w:t>
+      </w:r>
+      <w:r>
+        <w:rPr>
+          <w:rStyle w:val="Emphasis"/>
+          <w:caps w:val="0"/>
+          <w:color w:val="auto"/>
+          <w:spacing w:val="0"/>
+        </w:rPr>
+        <w:t xml:space="preserve"> </w:t>
+      </w:r>
+      <w:r>
+        <w:rPr>
+          <w:rStyle w:val="Emphasis"/>
+          <w:caps w:val="0"/>
+          <w:color w:val="auto"/>
+          <w:spacing w:val="0"/>
+        </w:rPr>
+        <w:t xml:space="preserve">design </w:t>
+      </w:r>
+      <w:r>
+        <w:rPr>
+          <w:rStyle w:val="Emphasis"/>
+          <w:caps w:val="0"/>
+          <w:color w:val="auto"/>
+          <w:spacing w:val="0"/>
+        </w:rPr>
+        <w:t xml:space="preserve">to </w:t>
+      </w:r>
+      <w:r>
+        <w:rPr>
+          <w:rStyle w:val="Emphasis"/>
+          <w:caps w:val="0"/>
+          <w:color w:val="auto"/>
+          <w:spacing w:val="0"/>
+        </w:rPr>
+        <w:t xml:space="preserve">ensure the user experience </w:t>
+      </w:r>
+      <w:r>
+        <w:rPr>
+          <w:rStyle w:val="Emphasis"/>
+          <w:caps w:val="0"/>
+          <w:color w:val="auto"/>
+          <w:spacing w:val="0"/>
+        </w:rPr>
+        <w:t xml:space="preserve">would </w:t>
+      </w:r>
+      <w:r>
+        <w:rPr>
+          <w:rStyle w:val="Emphasis"/>
+          <w:caps w:val="0"/>
+          <w:color w:val="auto"/>
+          <w:spacing w:val="0"/>
+        </w:rPr>
+        <w:t xml:space="preserve">remain </w:t>
+      </w:r>
+      <w:r>
+        <w:rPr>
+          <w:rStyle w:val="Emphasis"/>
+          <w:caps w:val="0"/>
+          <w:color w:val="auto"/>
+          <w:spacing w:val="0"/>
+        </w:rPr>
+        <w:t xml:space="preserve">positive between </w:t>
+      </w:r>
+      <w:r>
+        <w:rPr>
+          <w:rStyle w:val="Emphasis"/>
+          <w:caps w:val="0"/>
+          <w:color w:val="auto"/>
+          <w:spacing w:val="0"/>
+        </w:rPr>
+        <w:t>devices.</w:t>
+      </w:r>
     </w:p>
     <w:p>
       <w:pPr>
         <w:pStyle w:val="NoSpacing"/>
-        <w:rPr>
-          <w:rStyle w:val="Emphasis"/>
-          <w:caps w:val="0"/>
-          <w:color w:val="auto"/>
-          <w:spacing w:val="0"/>
-        </w:rPr>
-      </w:pPr>
-      <w:r>
-        <w:rPr>
-          <w:rStyle w:val="Emphasis"/>
-          <w:caps w:val="0"/>
-          <w:color w:val="auto"/>
-          <w:spacing w:val="0"/>
-        </w:rPr>
-        <w:t xml:space="preserve">Throughout the development of Torus, </w:t>
-      </w:r>
-      <w:r>
-        <w:rPr>
-          <w:rStyle w:val="Emphasis"/>
-          <w:caps w:val="0"/>
-          <w:color w:val="auto"/>
-          <w:spacing w:val="0"/>
-        </w:rPr>
-        <w:t xml:space="preserve">various design </w:t>
-      </w:r>
-      <w:r>
-        <w:rPr>
-          <w:rStyle w:val="Emphasis"/>
-          <w:caps w:val="0"/>
-          <w:color w:val="auto"/>
-          <w:spacing w:val="0"/>
-        </w:rPr>
-        <w:t>changes</w:t>
-      </w:r>
-      <w:r>
-        <w:rPr>
-          <w:rStyle w:val="Emphasis"/>
-          <w:caps w:val="0"/>
-          <w:color w:val="auto"/>
-          <w:spacing w:val="0"/>
-        </w:rPr>
-        <w:t xml:space="preserve"> were needed to </w:t>
-      </w:r>
-      <w:r>
-        <w:rPr>
-          <w:rStyle w:val="Emphasis"/>
-          <w:caps w:val="0"/>
-          <w:color w:val="auto"/>
-          <w:spacing w:val="0"/>
-        </w:rPr>
-        <w:t xml:space="preserve">ensure the user experience </w:t>
-      </w:r>
-      <w:r>
-        <w:rPr>
-          <w:rStyle w:val="Emphasis"/>
-          <w:caps w:val="0"/>
-          <w:color w:val="auto"/>
-          <w:spacing w:val="0"/>
-        </w:rPr>
-        <w:t xml:space="preserve">would </w:t>
-      </w:r>
-      <w:r>
-        <w:rPr>
-          <w:rStyle w:val="Emphasis"/>
-          <w:caps w:val="0"/>
-          <w:color w:val="auto"/>
-          <w:spacing w:val="0"/>
-        </w:rPr>
-        <w:t xml:space="preserve">remain </w:t>
-      </w:r>
-      <w:r>
-        <w:rPr>
-          <w:rStyle w:val="Emphasis"/>
-          <w:caps w:val="0"/>
-          <w:color w:val="auto"/>
-          <w:spacing w:val="0"/>
-        </w:rPr>
-        <w:t xml:space="preserve">positive between </w:t>
-      </w:r>
-      <w:r>
-        <w:rPr>
-          <w:rStyle w:val="Emphasis"/>
-          <w:caps w:val="0"/>
-          <w:color w:val="auto"/>
-          <w:spacing w:val="0"/>
-        </w:rPr>
-        <w:t>devices.</w:t>
-      </w:r>
-    </w:p>
-    <w:p>
-      <w:pPr>
-        <w:pStyle w:val="NoSpacing"/>
       </w:pPr>
       <w:r>
         <w:rPr>
@@ -1104,16 +1508,36 @@
           <w:color w:val="auto"/>
           <w:spacing w:val="0"/>
         </w:rPr>
-        <w:t xml:space="preserve">spend the </w:t>
-      </w:r>
-      <w:r>
-        <w:rPr>
-          <w:rStyle w:val="Emphasis"/>
-          <w:caps w:val="0"/>
-          <w:color w:val="auto"/>
-          <w:spacing w:val="0"/>
-        </w:rPr>
-        <w:t>majority of their time.</w:t>
+        <w:t xml:space="preserve">spend </w:t>
+      </w:r>
+      <w:proofErr w:type="gramStart"/>
+      <w:r>
+        <w:rPr>
+          <w:rStyle w:val="Emphasis"/>
+          <w:caps w:val="0"/>
+          <w:color w:val="auto"/>
+          <w:spacing w:val="0"/>
+        </w:rPr>
+        <w:t xml:space="preserve">the </w:t>
+      </w:r>
+      <w:r>
+        <w:rPr>
+          <w:rStyle w:val="Emphasis"/>
+          <w:caps w:val="0"/>
+          <w:color w:val="auto"/>
+          <w:spacing w:val="0"/>
+        </w:rPr>
+        <w:t>majority of</w:t>
+      </w:r>
+      <w:proofErr w:type="gramEnd"/>
+      <w:r>
+        <w:rPr>
+          <w:rStyle w:val="Emphasis"/>
+          <w:caps w:val="0"/>
+          <w:color w:val="auto"/>
+          <w:spacing w:val="0"/>
+        </w:rPr>
+        <w:t xml:space="preserve"> their time.</w:t>
       </w:r>
       <w:r>
         <w:rPr>
@@ -1176,7 +1600,17 @@
           <w:color w:val="auto"/>
           <w:spacing w:val="0"/>
         </w:rPr>
-        <w:t xml:space="preserve">s default 1920x1080 resolution, </w:t>
+        <w:t xml:space="preserve">s default 1920x1080 </w:t>
+      </w:r>
+      <w:proofErr w:type="gramStart"/>
+      <w:r>
+        <w:rPr>
+          <w:rStyle w:val="Emphasis"/>
+          <w:caps w:val="0"/>
+          <w:color w:val="auto"/>
+          <w:spacing w:val="0"/>
+        </w:rPr>
+        <w:t xml:space="preserve">resolution, </w:t>
       </w:r>
       <w:r>
         <w:rPr>
@@ -1187,6 +1621,7 @@
         </w:rPr>
         <w:t>but</w:t>
       </w:r>
+      <w:proofErr w:type="gramEnd"/>
       <w:r>
         <w:rPr>
           <w:rStyle w:val="Emphasis"/>
@@ -1292,9 +1727,9 @@
           <w:noProof/>
         </w:rPr>
         <w:drawing>
-          <wp:inline distT="0" distB="0" distL="0" distR="0" wp14:anchorId="4256FBD9" wp14:editId="00E684ED">
-            <wp:extent cx="2771388" cy="1060704"/>
-            <wp:effectExtent l="0" t="0" r="0" b="6350"/>
+          <wp:inline distT="0" distB="0" distL="0" distR="0" wp14:anchorId="4256FBD9" wp14:editId="1D751E02">
+            <wp:extent cx="2181225" cy="834828"/>
+            <wp:effectExtent l="0" t="0" r="0" b="3810"/>
             <wp:docPr id="3" name="Picture 3"/>
             <wp:cNvGraphicFramePr>
               <a:graphicFrameLocks xmlns:a="http://schemas.openxmlformats.org/drawingml/2006/main" noChangeAspect="1"/>
@@ -1307,14 +1742,14 @@
                     <pic:cNvPicPr/>
                   </pic:nvPicPr>
                   <pic:blipFill rotWithShape="1">
-                    <a:blip r:embed="rId10"/>
+                    <a:blip r:embed="rId15"/>
                     <a:srcRect l="6501" t="85269" r="70075"/>
                     <a:stretch/>
                   </pic:blipFill>
                   <pic:spPr bwMode="auto">
                     <a:xfrm>
                       <a:off x="0" y="0"/>
-                      <a:ext cx="2804069" cy="1073212"/>
+                      <a:ext cx="2181225" cy="834828"/>
                     </a:xfrm>
                     <a:prstGeom prst="rect">
                       <a:avLst/>
@@ -1378,16 +1813,43 @@
           <w:color w:val="auto"/>
           <w:spacing w:val="0"/>
         </w:rPr>
-        <w:t xml:space="preserve"> while </w:t>
-      </w:r>
-      <w:r>
-        <w:rPr>
-          <w:rStyle w:val="Emphasis"/>
-          <w:caps w:val="0"/>
-          <w:color w:val="auto"/>
-          <w:spacing w:val="0"/>
-        </w:rPr>
-        <w:t xml:space="preserve">also enabling compatibility for </w:t>
+        <w:t xml:space="preserve"> </w:t>
+      </w:r>
+      <w:r>
+        <w:rPr>
+          <w:rStyle w:val="Emphasis"/>
+          <w:caps w:val="0"/>
+          <w:color w:val="auto"/>
+          <w:spacing w:val="0"/>
+        </w:rPr>
+        <w:t xml:space="preserve">and enabled compatibility </w:t>
+      </w:r>
+      <w:r>
+        <w:rPr>
+          <w:rStyle w:val="Emphasis"/>
+          <w:caps w:val="0"/>
+          <w:color w:val="auto"/>
+          <w:spacing w:val="0"/>
+        </w:rPr>
+        <w:t xml:space="preserve">for </w:t>
+      </w:r>
+      <w:r>
+        <w:rPr>
+          <w:rStyle w:val="Emphasis"/>
+          <w:caps w:val="0"/>
+          <w:color w:val="auto"/>
+          <w:spacing w:val="0"/>
+        </w:rPr>
+        <w:t>Firefox’s</w:t>
+      </w:r>
+      <w:r>
+        <w:rPr>
+          <w:rStyle w:val="Emphasis"/>
+          <w:caps w:val="0"/>
+          <w:color w:val="auto"/>
+          <w:spacing w:val="0"/>
+        </w:rPr>
+        <w:t xml:space="preserve"> </w:t>
       </w:r>
       <w:proofErr w:type="spellStart"/>
       <w:r>
@@ -1397,7 +1859,7 @@
           <w:color w:val="auto"/>
           <w:spacing w:val="0"/>
         </w:rPr>
-        <w:t>LibreWolf’s</w:t>
+        <w:t>resistFingerprinting.letterboxing</w:t>
       </w:r>
       <w:proofErr w:type="spellEnd"/>
       <w:r>
@@ -1407,9 +1869,179 @@
           <w:color w:val="auto"/>
           <w:spacing w:val="0"/>
         </w:rPr>
+        <w:t xml:space="preserve"> setting</w:t>
+      </w:r>
+      <w:r>
+        <w:rPr>
+          <w:rStyle w:val="Emphasis"/>
+          <w:caps w:val="0"/>
+          <w:color w:val="auto"/>
+          <w:spacing w:val="0"/>
+        </w:rPr>
+        <w:t xml:space="preserve">. However, </w:t>
+      </w:r>
+      <w:r>
+        <w:rPr>
+          <w:rStyle w:val="Emphasis"/>
+          <w:caps w:val="0"/>
+          <w:color w:val="auto"/>
+          <w:spacing w:val="0"/>
+        </w:rPr>
+        <w:t xml:space="preserve">this change </w:t>
+      </w:r>
+      <w:r>
+        <w:rPr>
+          <w:rStyle w:val="Emphasis"/>
+          <w:caps w:val="0"/>
+          <w:color w:val="auto"/>
+          <w:spacing w:val="0"/>
+        </w:rPr>
+        <w:t>would later c</w:t>
+      </w:r>
+      <w:r>
+        <w:rPr>
+          <w:rStyle w:val="Emphasis"/>
+          <w:caps w:val="0"/>
+          <w:color w:val="auto"/>
+          <w:spacing w:val="0"/>
+        </w:rPr>
+        <w:t>ause issues with</w:t>
+      </w:r>
+      <w:r>
+        <w:rPr>
+          <w:rStyle w:val="Emphasis"/>
+          <w:caps w:val="0"/>
+          <w:color w:val="auto"/>
+          <w:spacing w:val="0"/>
+        </w:rPr>
+        <w:t xml:space="preserve"> some</w:t>
+      </w:r>
+      <w:r>
+        <w:rPr>
+          <w:rStyle w:val="Emphasis"/>
+          <w:caps w:val="0"/>
+          <w:color w:val="auto"/>
+          <w:spacing w:val="0"/>
+        </w:rPr>
+        <w:t xml:space="preserve"> mobile devices. </w:t>
+      </w:r>
+      <w:r>
+        <w:rPr>
+          <w:rStyle w:val="Emphasis"/>
+          <w:caps w:val="0"/>
+          <w:color w:val="auto"/>
+          <w:spacing w:val="0"/>
+        </w:rPr>
+        <w:t xml:space="preserve">Certain screen aspect ratios </w:t>
+      </w:r>
+      <w:r>
+        <w:rPr>
+          <w:rStyle w:val="Emphasis"/>
+          <w:caps w:val="0"/>
+          <w:color w:val="auto"/>
+          <w:spacing w:val="0"/>
+        </w:rPr>
+        <w:t xml:space="preserve">were not able to render the grid’s elements </w:t>
+      </w:r>
+      <w:r>
+        <w:rPr>
+          <w:rStyle w:val="Emphasis"/>
+          <w:caps w:val="0"/>
+          <w:color w:val="auto"/>
+          <w:spacing w:val="0"/>
+        </w:rPr>
+        <w:t xml:space="preserve">without </w:t>
+      </w:r>
+      <w:r>
+        <w:rPr>
+          <w:rStyle w:val="Emphasis"/>
+          <w:caps w:val="0"/>
+          <w:color w:val="auto"/>
+          <w:spacing w:val="0"/>
+        </w:rPr>
+        <w:t xml:space="preserve">introducing gaps in the grid. </w:t>
+      </w:r>
+      <w:r>
+        <w:rPr>
+          <w:rStyle w:val="Emphasis"/>
+          <w:caps w:val="0"/>
+          <w:color w:val="auto"/>
+          <w:spacing w:val="0"/>
+        </w:rPr>
+        <w:t xml:space="preserve">After </w:t>
+      </w:r>
+      <w:r>
+        <w:rPr>
+          <w:rStyle w:val="Emphasis"/>
+          <w:caps w:val="0"/>
+          <w:color w:val="auto"/>
+          <w:spacing w:val="0"/>
+        </w:rPr>
+        <w:t xml:space="preserve">some consideration, </w:t>
+      </w:r>
+      <w:r>
+        <w:rPr>
+          <w:rStyle w:val="Emphasis"/>
+          <w:caps w:val="0"/>
+          <w:color w:val="auto"/>
+          <w:spacing w:val="0"/>
+        </w:rPr>
+        <w:t xml:space="preserve">the page’s styling was modified to </w:t>
+      </w:r>
+      <w:r>
+        <w:rPr>
+          <w:rStyle w:val="Emphasis"/>
+          <w:caps w:val="0"/>
+          <w:color w:val="auto"/>
+          <w:spacing w:val="0"/>
+        </w:rPr>
+        <w:t xml:space="preserve">maintain a </w:t>
+      </w:r>
+      <w:r>
+        <w:rPr>
+          <w:rStyle w:val="Emphasis"/>
+          <w:caps w:val="0"/>
+          <w:color w:val="auto"/>
+          <w:spacing w:val="0"/>
+        </w:rPr>
+        <w:t>dynamically scaled</w:t>
+      </w:r>
+      <w:r>
+        <w:rPr>
+          <w:rStyle w:val="Emphasis"/>
+          <w:caps w:val="0"/>
+          <w:color w:val="auto"/>
+          <w:spacing w:val="0"/>
+        </w:rPr>
         <w:t xml:space="preserve"> </w:t>
       </w:r>
-      <w:proofErr w:type="spellStart"/>
+      <w:r>
+        <w:rPr>
+          <w:rStyle w:val="Emphasis"/>
+          <w:caps w:val="0"/>
+          <w:color w:val="auto"/>
+          <w:spacing w:val="0"/>
+        </w:rPr>
+        <w:t>three</w:t>
+      </w:r>
+      <w:r>
+        <w:rPr>
+          <w:rStyle w:val="Emphasis"/>
+          <w:caps w:val="0"/>
+          <w:color w:val="auto"/>
+          <w:spacing w:val="0"/>
+        </w:rPr>
+        <w:t xml:space="preserve"> </w:t>
+      </w:r>
+      <w:r>
+        <w:rPr>
+          <w:rStyle w:val="Emphasis"/>
+          <w:caps w:val="0"/>
+          <w:color w:val="auto"/>
+          <w:spacing w:val="0"/>
+        </w:rPr>
+        <w:t xml:space="preserve">column </w:t>
+      </w:r>
       <w:proofErr w:type="gramStart"/>
       <w:r>
         <w:rPr>
@@ -1418,9 +2050,8 @@
           <w:color w:val="auto"/>
           <w:spacing w:val="0"/>
         </w:rPr>
-        <w:t>privacy.resistFingerprinting.letterboxing</w:t>
-      </w:r>
-      <w:proofErr w:type="spellEnd"/>
+        <w:t>grid</w:t>
+      </w:r>
       <w:proofErr w:type="gramEnd"/>
       <w:r>
         <w:rPr>
@@ -1429,141 +2060,6 @@
           <w:color w:val="auto"/>
           <w:spacing w:val="0"/>
         </w:rPr>
-        <w:t xml:space="preserve"> setting</w:t>
-      </w:r>
-      <w:r>
-        <w:rPr>
-          <w:rStyle w:val="Emphasis"/>
-          <w:caps w:val="0"/>
-          <w:color w:val="auto"/>
-          <w:spacing w:val="0"/>
-        </w:rPr>
-        <w:t xml:space="preserve">. However, </w:t>
-      </w:r>
-      <w:r>
-        <w:rPr>
-          <w:rStyle w:val="Emphasis"/>
-          <w:caps w:val="0"/>
-          <w:color w:val="auto"/>
-          <w:spacing w:val="0"/>
-        </w:rPr>
-        <w:t>this change later revealed to cause issues with</w:t>
-      </w:r>
-      <w:r>
-        <w:rPr>
-          <w:rStyle w:val="Emphasis"/>
-          <w:caps w:val="0"/>
-          <w:color w:val="auto"/>
-          <w:spacing w:val="0"/>
-        </w:rPr>
-        <w:t xml:space="preserve"> some</w:t>
-      </w:r>
-      <w:r>
-        <w:rPr>
-          <w:rStyle w:val="Emphasis"/>
-          <w:caps w:val="0"/>
-          <w:color w:val="auto"/>
-          <w:spacing w:val="0"/>
-        </w:rPr>
-        <w:t xml:space="preserve"> mobile devices. </w:t>
-      </w:r>
-      <w:r>
-        <w:rPr>
-          <w:rStyle w:val="Emphasis"/>
-          <w:caps w:val="0"/>
-          <w:color w:val="auto"/>
-          <w:spacing w:val="0"/>
-        </w:rPr>
-        <w:t xml:space="preserve">Certain screen aspect ratios </w:t>
-      </w:r>
-      <w:r>
-        <w:rPr>
-          <w:rStyle w:val="Emphasis"/>
-          <w:caps w:val="0"/>
-          <w:color w:val="auto"/>
-          <w:spacing w:val="0"/>
-        </w:rPr>
-        <w:t xml:space="preserve">were not able to render the grid’s elements </w:t>
-      </w:r>
-      <w:r>
-        <w:rPr>
-          <w:rStyle w:val="Emphasis"/>
-          <w:caps w:val="0"/>
-          <w:color w:val="auto"/>
-          <w:spacing w:val="0"/>
-        </w:rPr>
-        <w:t xml:space="preserve">without </w:t>
-      </w:r>
-      <w:r>
-        <w:rPr>
-          <w:rStyle w:val="Emphasis"/>
-          <w:caps w:val="0"/>
-          <w:color w:val="auto"/>
-          <w:spacing w:val="0"/>
-        </w:rPr>
-        <w:t xml:space="preserve">introducing gaps in the grid. </w:t>
-      </w:r>
-      <w:r>
-        <w:rPr>
-          <w:rStyle w:val="Emphasis"/>
-          <w:caps w:val="0"/>
-          <w:color w:val="auto"/>
-          <w:spacing w:val="0"/>
-        </w:rPr>
-        <w:t xml:space="preserve">After </w:t>
-      </w:r>
-      <w:r>
-        <w:rPr>
-          <w:rStyle w:val="Emphasis"/>
-          <w:caps w:val="0"/>
-          <w:color w:val="auto"/>
-          <w:spacing w:val="0"/>
-        </w:rPr>
-        <w:t xml:space="preserve">some consideration, </w:t>
-      </w:r>
-      <w:r>
-        <w:rPr>
-          <w:rStyle w:val="Emphasis"/>
-          <w:caps w:val="0"/>
-          <w:color w:val="auto"/>
-          <w:spacing w:val="0"/>
-        </w:rPr>
-        <w:t xml:space="preserve">the page’s styling was modified to </w:t>
-      </w:r>
-      <w:r>
-        <w:rPr>
-          <w:rStyle w:val="Emphasis"/>
-          <w:caps w:val="0"/>
-          <w:color w:val="auto"/>
-          <w:spacing w:val="0"/>
-        </w:rPr>
-        <w:t xml:space="preserve">maintain a </w:t>
-      </w:r>
-      <w:r>
-        <w:rPr>
-          <w:rStyle w:val="Emphasis"/>
-          <w:caps w:val="0"/>
-          <w:color w:val="auto"/>
-          <w:spacing w:val="0"/>
-        </w:rPr>
-        <w:t xml:space="preserve">dynamically-scaled </w:t>
-      </w:r>
-      <w:r>
-        <w:rPr>
-          <w:rStyle w:val="Emphasis"/>
-          <w:caps w:val="0"/>
-          <w:color w:val="auto"/>
-          <w:spacing w:val="0"/>
-        </w:rPr>
-        <w:t>three</w:t>
-      </w:r>
-      <w:r>
-        <w:rPr>
-          <w:rStyle w:val="Emphasis"/>
-          <w:caps w:val="0"/>
-          <w:color w:val="auto"/>
-          <w:spacing w:val="0"/>
-        </w:rPr>
         <w:t xml:space="preserve"> </w:t>
       </w:r>
       <w:r>
@@ -1573,27 +2069,7 @@
           <w:color w:val="auto"/>
           <w:spacing w:val="0"/>
         </w:rPr>
-        <w:t xml:space="preserve">column </w:t>
-      </w:r>
-      <w:proofErr w:type="gramStart"/>
-      <w:r>
-        <w:rPr>
-          <w:rStyle w:val="Emphasis"/>
-          <w:caps w:val="0"/>
-          <w:color w:val="auto"/>
-          <w:spacing w:val="0"/>
-        </w:rPr>
-        <w:t>grid</w:t>
-      </w:r>
-      <w:proofErr w:type="gramEnd"/>
-      <w:r>
-        <w:rPr>
-          <w:rStyle w:val="Emphasis"/>
-          <w:caps w:val="0"/>
-          <w:color w:val="auto"/>
-          <w:spacing w:val="0"/>
-        </w:rPr>
-        <w:t xml:space="preserve"> for mobile devices, while </w:t>
+        <w:t xml:space="preserve">for mobile devices, while </w:t>
       </w:r>
       <w:r>
         <w:rPr>
@@ -1678,26 +2154,18 @@
           <w:spacing w:val="0"/>
         </w:rPr>
       </w:pPr>
-    </w:p>
-    <w:p>
-      <w:pPr>
-        <w:rPr>
-          <w:rStyle w:val="Emphasis"/>
-          <w:caps w:val="0"/>
-          <w:color w:val="auto"/>
-          <w:spacing w:val="0"/>
-        </w:rPr>
-      </w:pPr>
-      <w:r>
-        <w:rPr>
-          <w:rStyle w:val="Emphasis"/>
-          <w:caps w:val="0"/>
-          <w:color w:val="auto"/>
-          <w:spacing w:val="0"/>
-        </w:rPr>
-        <w:br w:type="page"/>
-      </w:r>
-    </w:p>
+      <w:r>
+        <w:rPr>
+          <w:rStyle w:val="Emphasis"/>
+          <w:caps w:val="0"/>
+          <w:color w:val="auto"/>
+          <w:spacing w:val="0"/>
+        </w:rPr>
+        <w:t>As described by this test case diagram, file uploading and browsing required extensive testing to eliminate security issues while maintaining a positive user experience.</w:t>
+      </w:r>
+    </w:p>
+    <w:bookmarkStart w:id="1" w:name="_MON_1729437009"/>
+    <w:bookmarkEnd w:id="1"/>
     <w:p>
       <w:pPr>
         <w:pStyle w:val="NoSpacing"/>
@@ -1708,6 +2176,20 @@
           <w:spacing w:val="0"/>
         </w:rPr>
       </w:pPr>
+      <w:r>
+        <w:rPr>
+          <w:rStyle w:val="Emphasis"/>
+          <w:caps w:val="0"/>
+          <w:color w:val="auto"/>
+          <w:spacing w:val="0"/>
+        </w:rPr>
+        <w:object w:dxaOrig="19328" w:dyaOrig="13882" w14:anchorId="7473B4B8">
+          <v:shape id="_x0000_i1026" type="#_x0000_t75" style="width:444.15pt;height:318.85pt" o:ole="">
+            <v:imagedata r:id="rId16" o:title=""/>
+          </v:shape>
+          <o:OLEObject Type="Embed" ProgID="Excel.Sheet.12" ShapeID="_x0000_i1026" DrawAspect="Content" ObjectID="_1729438098" r:id="rId17"/>
+        </w:object>
+      </w:r>
     </w:p>
     <w:p>
       <w:pPr>
@@ -1722,8 +2204,243 @@
           <w:sz w:val="32"/>
           <w:szCs w:val="32"/>
         </w:rPr>
-        <w:t>Github Commits</w:t>
-      </w:r>
+        <w:lastRenderedPageBreak/>
+        <w:t>GitHub Commits</w:t>
+      </w:r>
+      <w:r>
+        <w:rPr>
+          <w:sz w:val="32"/>
+          <w:szCs w:val="32"/>
+        </w:rPr>
+        <w:t xml:space="preserve"> - Front</w:t>
+      </w:r>
+      <w:r>
+        <w:rPr>
+          <w:sz w:val="32"/>
+          <w:szCs w:val="32"/>
+        </w:rPr>
+        <w:t>e</w:t>
+      </w:r>
+      <w:r>
+        <w:rPr>
+          <w:sz w:val="32"/>
+          <w:szCs w:val="32"/>
+        </w:rPr>
+        <w:t>nd</w:t>
+      </w:r>
+    </w:p>
+    <w:p>
+      <w:r>
+        <w:t>As with any long-term web project</w:t>
+      </w:r>
+      <w:r>
+        <w:t xml:space="preserve">, </w:t>
+      </w:r>
+      <w:r>
+        <w:t xml:space="preserve">responsible </w:t>
+      </w:r>
+      <w:r>
+        <w:t xml:space="preserve">version management practices </w:t>
+      </w:r>
+      <w:r>
+        <w:t>were required to assist the development of the site’s front-end</w:t>
+      </w:r>
+      <w:r>
+        <w:t xml:space="preserve">. </w:t>
+      </w:r>
+      <w:r>
+        <w:t>These</w:t>
+      </w:r>
+      <w:r>
+        <w:t xml:space="preserve"> changes</w:t>
+      </w:r>
+      <w:r>
+        <w:t xml:space="preserve"> were initially committed to the</w:t>
+      </w:r>
+      <w:r>
+        <w:t xml:space="preserve"> </w:t>
+      </w:r>
+      <w:r>
+        <w:t>repository’s</w:t>
+      </w:r>
+      <w:r>
+        <w:t xml:space="preserve"> main </w:t>
+      </w:r>
+      <w:proofErr w:type="gramStart"/>
+      <w:r>
+        <w:t>branch</w:t>
+      </w:r>
+      <w:r>
+        <w:t>,</w:t>
+      </w:r>
+      <w:r>
+        <w:t xml:space="preserve"> </w:t>
+      </w:r>
+      <w:r>
+        <w:t>but</w:t>
+      </w:r>
+      <w:proofErr w:type="gramEnd"/>
+      <w:r>
+        <w:t xml:space="preserve"> have </w:t>
+      </w:r>
+      <w:r>
+        <w:t xml:space="preserve">now been grandfathered under the ‘legacy-frontend’ branch </w:t>
+      </w:r>
+      <w:r>
+        <w:t xml:space="preserve">to </w:t>
+      </w:r>
+      <w:r>
+        <w:t>cleanly separate the project’s</w:t>
+      </w:r>
+      <w:r>
+        <w:t xml:space="preserve"> </w:t>
+      </w:r>
+      <w:r>
+        <w:t xml:space="preserve">frontend and backend </w:t>
+      </w:r>
+      <w:r>
+        <w:t>developmental stages.</w:t>
+      </w:r>
+      <w:r>
+        <w:t xml:space="preserve"> </w:t>
+      </w:r>
+      <w:r>
+        <w:t>The</w:t>
+      </w:r>
+      <w:r>
+        <w:t xml:space="preserve"> site’s</w:t>
+      </w:r>
+      <w:r>
+        <w:t xml:space="preserve"> </w:t>
+      </w:r>
+      <w:r>
+        <w:t>migration</w:t>
+      </w:r>
+      <w:r>
+        <w:t xml:space="preserve"> to </w:t>
+      </w:r>
+      <w:r>
+        <w:t xml:space="preserve">from </w:t>
+      </w:r>
+      <w:r>
+        <w:t xml:space="preserve">ASP.NET MVC </w:t>
+      </w:r>
+      <w:r>
+        <w:t>5</w:t>
+      </w:r>
+      <w:r>
+        <w:t>.0.</w:t>
+      </w:r>
+      <w:r>
+        <w:t>0 to 6.x</w:t>
+      </w:r>
+      <w:r>
+        <w:t xml:space="preserve"> </w:t>
+      </w:r>
+      <w:r>
+        <w:t xml:space="preserve">will </w:t>
+      </w:r>
+      <w:r>
+        <w:t xml:space="preserve">likely </w:t>
+      </w:r>
+      <w:r>
+        <w:t>introduce breaking change</w:t>
+      </w:r>
+      <w:r>
+        <w:t xml:space="preserve">s, </w:t>
+      </w:r>
+      <w:r>
+        <w:t>as</w:t>
+      </w:r>
+      <w:r>
+        <w:t xml:space="preserve"> the </w:t>
+      </w:r>
+      <w:hyperlink r:id="rId18" w:history="1">
+        <w:r>
+          <w:rPr>
+            <w:rStyle w:val="Hyperlink"/>
+          </w:rPr>
+          <w:t>Semantic Versioning</w:t>
+        </w:r>
+        <w:r>
+          <w:rPr>
+            <w:rStyle w:val="Hyperlink"/>
+          </w:rPr>
+          <w:t xml:space="preserve"> V2</w:t>
+        </w:r>
+      </w:hyperlink>
+      <w:r>
+        <w:t xml:space="preserve"> standard indicates that API-incompatible changes were made in this ASP.NET version bump.</w:t>
+      </w:r>
+      <w:r>
+        <w:t xml:space="preserve"> </w:t>
+      </w:r>
+      <w:r>
+        <w:t>C</w:t>
+      </w:r>
+      <w:r>
+        <w:t>ontinuing backend development in another branc</w:t>
+      </w:r>
+      <w:r>
+        <w:t>h</w:t>
+      </w:r>
+      <w:r>
+        <w:t xml:space="preserve"> </w:t>
+      </w:r>
+      <w:r>
+        <w:t xml:space="preserve">enables the website to be refactored with the latest version of ASP.NET MVC </w:t>
+      </w:r>
+      <w:r>
+        <w:t>for the backend portion of development</w:t>
+      </w:r>
+      <w:r>
+        <w:t xml:space="preserve"> </w:t>
+      </w:r>
+      <w:r>
+        <w:t>–</w:t>
+      </w:r>
+      <w:r>
+        <w:t xml:space="preserve"> </w:t>
+      </w:r>
+      <w:r>
+        <w:t xml:space="preserve">ensuring the platform’s design </w:t>
+      </w:r>
+      <w:r>
+        <w:t xml:space="preserve">remains </w:t>
+      </w:r>
+      <w:r>
+        <w:t>as robust as possible</w:t>
+      </w:r>
+      <w:r>
+        <w:t>.</w:t>
+      </w:r>
+    </w:p>
+    <w:p>
+      <w:r>
+        <w:t>The following</w:t>
+      </w:r>
+      <w:r>
+        <w:t xml:space="preserve"> GitHub link demonstrates changes to the </w:t>
+      </w:r>
+      <w:r>
+        <w:t>sit</w:t>
+      </w:r>
+      <w:r>
+        <w:t xml:space="preserve">e’s </w:t>
+      </w:r>
+      <w:r>
+        <w:t>front-end throughout its development.</w:t>
+      </w:r>
+    </w:p>
+    <w:p>
+      <w:hyperlink r:id="rId19" w:history="1">
+        <w:r>
+          <w:rPr>
+            <w:rStyle w:val="Hyperlink"/>
+          </w:rPr>
+          <w:t>https://github.com/AvcolDJPownall/ProjectTorus/tree/legacy-frontend</w:t>
+        </w:r>
+      </w:hyperlink>
     </w:p>
     <w:p>
       <w:pPr>
@@ -1739,9 +2456,9 @@
           <w:noProof/>
         </w:rPr>
         <w:drawing>
-          <wp:inline distT="0" distB="0" distL="0" distR="0" wp14:anchorId="6C7F4ACA" wp14:editId="0520D49A">
-            <wp:extent cx="5186784" cy="7822923"/>
-            <wp:effectExtent l="0" t="0" r="0" b="6985"/>
+          <wp:inline distT="0" distB="0" distL="0" distR="0" wp14:anchorId="0B61FFD0" wp14:editId="66C6DF5C">
+            <wp:extent cx="4054094" cy="6114553"/>
+            <wp:effectExtent l="0" t="0" r="3810" b="635"/>
             <wp:docPr id="1" name="Picture 1"/>
             <wp:cNvGraphicFramePr>
               <a:graphicFrameLocks xmlns:a="http://schemas.openxmlformats.org/drawingml/2006/main" noChangeAspect="1"/>
@@ -1754,14 +2471,14 @@
                     <pic:cNvPicPr/>
                   </pic:nvPicPr>
                   <pic:blipFill rotWithShape="1">
-                    <a:blip r:embed="rId11"/>
+                    <a:blip r:embed="rId20"/>
                     <a:srcRect l="15412" t="10463" r="14611" b="8874"/>
                     <a:stretch/>
                   </pic:blipFill>
                   <pic:spPr bwMode="auto">
                     <a:xfrm>
                       <a:off x="0" y="0"/>
-                      <a:ext cx="5201129" cy="7844559"/>
+                      <a:ext cx="4061211" cy="6125288"/>
                     </a:xfrm>
                     <a:prstGeom prst="rect">
                       <a:avLst/>
@@ -1784,6 +2501,32 @@
     </w:p>
     <w:p>
       <w:pPr>
+        <w:pStyle w:val="Heading1"/>
+        <w:rPr>
+          <w:sz w:val="48"/>
+          <w:szCs w:val="48"/>
+        </w:rPr>
+      </w:pPr>
+      <w:bookmarkStart w:id="2" w:name="_Hlk112838562"/>
+      <w:bookmarkEnd w:id="2"/>
+      <w:r>
+        <w:rPr>
+          <w:sz w:val="48"/>
+          <w:szCs w:val="48"/>
+        </w:rPr>
+        <w:lastRenderedPageBreak/>
+        <w:t>TORUS</w:t>
+      </w:r>
+      <w:r>
+        <w:rPr>
+          <w:sz w:val="48"/>
+          <w:szCs w:val="48"/>
+        </w:rPr>
+        <w:t>: Backend + Database</w:t>
+      </w:r>
+    </w:p>
+    <w:p>
+      <w:pPr>
         <w:pStyle w:val="Heading3"/>
         <w:rPr>
           <w:sz w:val="32"/>
@@ -1795,6 +2538,1979 @@
           <w:sz w:val="32"/>
           <w:szCs w:val="32"/>
         </w:rPr>
+        <w:t xml:space="preserve">Backend - </w:t>
+      </w:r>
+      <w:r>
+        <w:rPr>
+          <w:sz w:val="32"/>
+          <w:szCs w:val="32"/>
+        </w:rPr>
+        <w:t>Introduction</w:t>
+      </w:r>
+    </w:p>
+    <w:p>
+      <w:r>
+        <w:t>After the implementation of the Torus frontend, focus was shifted to the backend design of the website – including its database. While the Torus backend is built upon ASP.NET’s MVC-based platform, a large portion of the site’s design was prototypes using tools such as Microsoft SQL Server Management Studio.</w:t>
+      </w:r>
+    </w:p>
+    <w:p>
+      <w:r>
+        <w:t>This document explores numerous considerations, challenges and useful information pertaining to the design of the Torus backend.</w:t>
+      </w:r>
+    </w:p>
+    <w:p>
+      <w:pPr>
+        <w:pStyle w:val="Heading3"/>
+        <w:rPr>
+          <w:sz w:val="32"/>
+          <w:szCs w:val="32"/>
+        </w:rPr>
+      </w:pPr>
+      <w:r>
+        <w:rPr>
+          <w:sz w:val="32"/>
+          <w:szCs w:val="32"/>
+        </w:rPr>
+        <w:t>Relevant Applications</w:t>
+      </w:r>
+    </w:p>
+    <w:p>
+      <w:r>
+        <w:t xml:space="preserve">Database security is a serious consideration in modern backend design. As such, a minimum privilege model has been employed where end users have limited control over database operations via a front-end panel. All user input is sanitized by ASP.NET’s input handlers, reducing the effectiveness of common attacks such as SQL injection. Other attacks such as cross-site scripting (XSS) will be mitigated through extensive testing of the frontend and backend components of the website. </w:t>
+      </w:r>
+      <w:proofErr w:type="gramStart"/>
+      <w:r>
+        <w:t>The end result</w:t>
+      </w:r>
+      <w:proofErr w:type="gramEnd"/>
+      <w:r>
+        <w:t xml:space="preserve"> of this testing should ensure that any HTML tags in user-submitted strings will be automatically filtered out. Another common attack that will be considered is cross-site request forgery (CSRF). To prevent other websites from embedding Torus pages to steal user credentials, the Torus project will be utilizing ASP.NET’s CSRF token implementation. This stores a temporary cookie in the user’s browser to validate that the user’s request is generated by an authenticated client.</w:t>
+      </w:r>
+    </w:p>
+    <w:p>
+      <w:pPr>
+        <w:tabs>
+          <w:tab w:val="left" w:pos="6899"/>
+        </w:tabs>
+      </w:pPr>
+      <w:r>
+        <w:t>User privacy has always been a defining aspect of the Torus platform – as reflected across its various stages of design. This is especially important in backend design, as users cannot directly verify how their data is processed on the site’s backend servers. As such, the Torus Project aims to offer a best-in-class solution to user privacy compared to competing services. While the site utilizes browser cookies for the purpose of authenticating the user between sessions, these are limited to the scope of the Torus webpage and cannot be used for cross-site tracking. The site’s user model stores an extremely minimal amount of sensitive information, all of which is used exclusively for operation of the site. This was done to mitigate the scope of a data breach, as retaining extra user data for the purposes of analytics was not worth the risk of exposing sensitive information to bad actors.</w:t>
+      </w:r>
+    </w:p>
+    <w:p>
+      <w:pPr>
+        <w:tabs>
+          <w:tab w:val="left" w:pos="6899"/>
+        </w:tabs>
+      </w:pPr>
+    </w:p>
+    <w:p>
+      <w:r>
+        <w:br w:type="page"/>
+      </w:r>
+    </w:p>
+    <w:p>
+      <w:pPr>
+        <w:pStyle w:val="Heading3"/>
+        <w:rPr>
+          <w:sz w:val="32"/>
+          <w:szCs w:val="32"/>
+        </w:rPr>
+      </w:pPr>
+      <w:r>
+        <w:rPr>
+          <w:sz w:val="32"/>
+          <w:szCs w:val="32"/>
+        </w:rPr>
+        <w:lastRenderedPageBreak/>
+        <w:t>Entity-relationship diagram</w:t>
+      </w:r>
+    </w:p>
+    <w:p>
+      <w:r>
+        <w:t>The following diagram represents the relationships between the site’s various tables. This database makes liberal use of linked tables which reference each other through numerical IDs. Efforts were made to make the design as intuitive as possible, as reflected by the cleanliness and minimalization of dependencies.</w:t>
+      </w:r>
+    </w:p>
+    <w:p>
+      <w:pPr>
+        <w:rPr>
+          <w:rStyle w:val="Emphasis"/>
+          <w:caps w:val="0"/>
+          <w:color w:val="auto"/>
+          <w:spacing w:val="0"/>
+        </w:rPr>
+      </w:pPr>
+      <w:r>
+        <w:rPr>
+          <w:rStyle w:val="Emphasis"/>
+          <w:caps w:val="0"/>
+          <w:noProof/>
+          <w:color w:val="auto"/>
+          <w:spacing w:val="0"/>
+        </w:rPr>
+        <w:drawing>
+          <wp:inline distT="0" distB="0" distL="0" distR="0" wp14:anchorId="231CCC28" wp14:editId="22D0D3B4">
+            <wp:extent cx="4528946" cy="4930445"/>
+            <wp:effectExtent l="0" t="0" r="5080" b="3810"/>
+            <wp:docPr id="16" name="Picture 16"/>
+            <wp:cNvGraphicFramePr>
+              <a:graphicFrameLocks xmlns:a="http://schemas.openxmlformats.org/drawingml/2006/main" noChangeAspect="1"/>
+            </wp:cNvGraphicFramePr>
+            <a:graphic xmlns:a="http://schemas.openxmlformats.org/drawingml/2006/main">
+              <a:graphicData uri="http://schemas.openxmlformats.org/drawingml/2006/picture">
+                <pic:pic xmlns:pic="http://schemas.openxmlformats.org/drawingml/2006/picture">
+                  <pic:nvPicPr>
+                    <pic:cNvPr id="0" name="Picture 3"/>
+                    <pic:cNvPicPr>
+                      <a:picLocks noChangeAspect="1" noChangeArrowheads="1"/>
+                    </pic:cNvPicPr>
+                  </pic:nvPicPr>
+                  <pic:blipFill>
+                    <a:blip r:embed="rId21">
+                      <a:extLst>
+                        <a:ext uri="{28A0092B-C50C-407E-A947-70E740481C1C}">
+                          <a14:useLocalDpi xmlns:a14="http://schemas.microsoft.com/office/drawing/2010/main" val="0"/>
+                        </a:ext>
+                      </a:extLst>
+                    </a:blip>
+                    <a:srcRect/>
+                    <a:stretch>
+                      <a:fillRect/>
+                    </a:stretch>
+                  </pic:blipFill>
+                  <pic:spPr bwMode="auto">
+                    <a:xfrm>
+                      <a:off x="0" y="0"/>
+                      <a:ext cx="4533192" cy="4935067"/>
+                    </a:xfrm>
+                    <a:prstGeom prst="rect">
+                      <a:avLst/>
+                    </a:prstGeom>
+                    <a:noFill/>
+                    <a:ln>
+                      <a:noFill/>
+                    </a:ln>
+                  </pic:spPr>
+                </pic:pic>
+              </a:graphicData>
+            </a:graphic>
+          </wp:inline>
+        </w:drawing>
+      </w:r>
+    </w:p>
+    <w:p>
+      <w:pPr>
+        <w:rPr>
+          <w:rStyle w:val="Emphasis"/>
+          <w:caps w:val="0"/>
+          <w:color w:val="auto"/>
+          <w:spacing w:val="0"/>
+        </w:rPr>
+      </w:pPr>
+    </w:p>
+    <w:p>
+      <w:pPr>
+        <w:rPr>
+          <w:rStyle w:val="Emphasis"/>
+          <w:caps w:val="0"/>
+          <w:color w:val="auto"/>
+          <w:spacing w:val="0"/>
+        </w:rPr>
+      </w:pPr>
+      <w:r>
+        <w:rPr>
+          <w:rStyle w:val="Emphasis"/>
+          <w:caps w:val="0"/>
+          <w:color w:val="auto"/>
+          <w:spacing w:val="0"/>
+        </w:rPr>
+        <w:br w:type="page"/>
+      </w:r>
+    </w:p>
+    <w:p>
+      <w:pPr>
+        <w:pStyle w:val="Heading3"/>
+        <w:rPr>
+          <w:sz w:val="32"/>
+          <w:szCs w:val="32"/>
+        </w:rPr>
+      </w:pPr>
+      <w:r>
+        <w:rPr>
+          <w:sz w:val="32"/>
+          <w:szCs w:val="32"/>
+        </w:rPr>
+        <w:lastRenderedPageBreak/>
+        <w:t>Design + Development</w:t>
+      </w:r>
+    </w:p>
+    <w:p>
+      <w:pPr>
+        <w:spacing w:after="120" w:line="270" w:lineRule="auto"/>
+      </w:pPr>
+      <w:r>
+        <w:t xml:space="preserve">The Torus database was designed with the goal to make future maintenance as simple as possible. Such </w:t>
+      </w:r>
+      <w:proofErr w:type="gramStart"/>
+      <w:r>
+        <w:t>future-proofing</w:t>
+      </w:r>
+      <w:proofErr w:type="gramEnd"/>
+      <w:r>
+        <w:t xml:space="preserve"> would significantly reduce the workload of future maintainers, reducing the amount of time, money and resources required to keep the Torus project running. An example of such robust design is the decision to store the user’s funds as an unsigned 64-bit integer. Traditionally, decimal numbers are stored as floating-point numbers, where a </w:t>
+      </w:r>
+      <w:r>
+        <w:t>mantissa</w:t>
+      </w:r>
+      <w:r>
+        <w:t xml:space="preserve"> is used to represent base 2 numbers similarly to scientific notation. However, this approach would come at the cost of reduced precision in floating point math. This can be an issue when floating point decimals are used to represent currency, where the subtle rounding errors directly affect the user’s displayed balance. The standard integer type also posed issues, as any number above 2^31 (2.14 billion) would result in an integer overflow. To remedy these issues, all balance and cost-related database fields are stored in cents through SQL server’s “big int” datatype, a 64-bit integer type which may store any value up to 2^63. All queries passed onto the frontend from the database would then be divided by 100, thus accurately providing the dollar cost as a decimal. In summary, this decision to represent all money-related values with a 64-bit integer greatly improves the database’s maintainability.</w:t>
+      </w:r>
+    </w:p>
+    <w:p>
+      <w:pPr>
+        <w:spacing w:after="120" w:line="270" w:lineRule="auto"/>
+        <w:rPr>
+          <w:rStyle w:val="Emphasis"/>
+          <w:caps w:val="0"/>
+          <w:color w:val="auto"/>
+          <w:spacing w:val="0"/>
+        </w:rPr>
+      </w:pPr>
+      <w:r>
+        <w:rPr>
+          <w:noProof/>
+        </w:rPr>
+        <w:drawing>
+          <wp:inline distT="0" distB="0" distL="0" distR="0" wp14:anchorId="40566A92" wp14:editId="4E433622">
+            <wp:extent cx="2109807" cy="559558"/>
+            <wp:effectExtent l="0" t="0" r="5080" b="0"/>
+            <wp:docPr id="6" name="Picture 6"/>
+            <wp:cNvGraphicFramePr>
+              <a:graphicFrameLocks xmlns:a="http://schemas.openxmlformats.org/drawingml/2006/main" noChangeAspect="1"/>
+            </wp:cNvGraphicFramePr>
+            <a:graphic xmlns:a="http://schemas.openxmlformats.org/drawingml/2006/main">
+              <a:graphicData uri="http://schemas.openxmlformats.org/drawingml/2006/picture">
+                <pic:pic xmlns:pic="http://schemas.openxmlformats.org/drawingml/2006/picture">
+                  <pic:nvPicPr>
+                    <pic:cNvPr id="1" name=""/>
+                    <pic:cNvPicPr/>
+                  </pic:nvPicPr>
+                  <pic:blipFill>
+                    <a:blip r:embed="rId22"/>
+                    <a:stretch>
+                      <a:fillRect/>
+                    </a:stretch>
+                  </pic:blipFill>
+                  <pic:spPr>
+                    <a:xfrm>
+                      <a:off x="0" y="0"/>
+                      <a:ext cx="2109807" cy="559558"/>
+                    </a:xfrm>
+                    <a:prstGeom prst="rect">
+                      <a:avLst/>
+                    </a:prstGeom>
+                  </pic:spPr>
+                </pic:pic>
+              </a:graphicData>
+            </a:graphic>
+          </wp:inline>
+        </w:drawing>
+      </w:r>
+    </w:p>
+    <w:p>
+      <w:pPr>
+        <w:spacing w:after="120" w:line="270" w:lineRule="auto"/>
+        <w:rPr>
+          <w:rStyle w:val="Emphasis"/>
+          <w:caps w:val="0"/>
+          <w:color w:val="auto"/>
+          <w:spacing w:val="0"/>
+        </w:rPr>
+      </w:pPr>
+      <w:r>
+        <w:rPr>
+          <w:rStyle w:val="Emphasis"/>
+          <w:caps w:val="0"/>
+          <w:color w:val="auto"/>
+          <w:spacing w:val="0"/>
+        </w:rPr>
+        <w:t xml:space="preserve">Moving to the MVC implementation, certain adaptations were required to fit ASP.NET’s type-based input validation. In short, a decimal value cannot be interpreted as an integer without first creating a dummy column. As storing an unused currency value in the database for the purposes of type handling would introduce needless complexity, the decision was made to represent monetary values as a floating-point decimal number in the </w:t>
+      </w:r>
+      <w:proofErr w:type="spellStart"/>
+      <w:r>
+        <w:rPr>
+          <w:rStyle w:val="Emphasis"/>
+          <w:caps w:val="0"/>
+          <w:color w:val="auto"/>
+          <w:spacing w:val="0"/>
+        </w:rPr>
+        <w:t>TorusPosts</w:t>
+      </w:r>
+      <w:proofErr w:type="spellEnd"/>
+      <w:r>
+        <w:rPr>
+          <w:rStyle w:val="Emphasis"/>
+          <w:caps w:val="0"/>
+          <w:color w:val="auto"/>
+          <w:spacing w:val="0"/>
+        </w:rPr>
+        <w:t xml:space="preserve"> table. While values such as the User’s balance must be represented as accurately as possible, the monetary cost of a single post is at no risk of encountering loss of floating-point precision given the platform’s range of valid prices. But for good practice, the cost of listed Torus posts will utilize a double-precision floating point number utilizing 52 bits to represent the mantissa rather than the 23 bits of precision offered by a single-precision float.</w:t>
+      </w:r>
+    </w:p>
+    <w:p>
+      <w:pPr>
+        <w:spacing w:after="120" w:line="270" w:lineRule="auto"/>
+        <w:rPr>
+          <w:rStyle w:val="Emphasis"/>
+          <w:caps w:val="0"/>
+          <w:color w:val="auto"/>
+          <w:spacing w:val="0"/>
+        </w:rPr>
+      </w:pPr>
+      <w:r>
+        <w:rPr>
+          <w:rStyle w:val="Emphasis"/>
+          <w:caps w:val="0"/>
+          <w:noProof/>
+          <w:color w:val="auto"/>
+          <w:spacing w:val="0"/>
+        </w:rPr>
+        <w:drawing>
+          <wp:inline distT="0" distB="0" distL="0" distR="0" wp14:anchorId="0380A10E" wp14:editId="78AF3C5F">
+            <wp:extent cx="2272352" cy="391410"/>
+            <wp:effectExtent l="0" t="0" r="0" b="8890"/>
+            <wp:docPr id="14" name="Picture 14"/>
+            <wp:cNvGraphicFramePr>
+              <a:graphicFrameLocks xmlns:a="http://schemas.openxmlformats.org/drawingml/2006/main" noChangeAspect="1"/>
+            </wp:cNvGraphicFramePr>
+            <a:graphic xmlns:a="http://schemas.openxmlformats.org/drawingml/2006/main">
+              <a:graphicData uri="http://schemas.openxmlformats.org/drawingml/2006/picture">
+                <pic:pic xmlns:pic="http://schemas.openxmlformats.org/drawingml/2006/picture">
+                  <pic:nvPicPr>
+                    <pic:cNvPr id="1" name=""/>
+                    <pic:cNvPicPr/>
+                  </pic:nvPicPr>
+                  <pic:blipFill>
+                    <a:blip r:embed="rId23"/>
+                    <a:stretch>
+                      <a:fillRect/>
+                    </a:stretch>
+                  </pic:blipFill>
+                  <pic:spPr>
+                    <a:xfrm>
+                      <a:off x="0" y="0"/>
+                      <a:ext cx="2298441" cy="395904"/>
+                    </a:xfrm>
+                    <a:prstGeom prst="rect">
+                      <a:avLst/>
+                    </a:prstGeom>
+                  </pic:spPr>
+                </pic:pic>
+              </a:graphicData>
+            </a:graphic>
+          </wp:inline>
+        </w:drawing>
+      </w:r>
+    </w:p>
+    <w:p>
+      <w:pPr>
+        <w:spacing w:after="120" w:line="270" w:lineRule="auto"/>
+        <w:rPr>
+          <w:rStyle w:val="Emphasis"/>
+          <w:caps w:val="0"/>
+          <w:color w:val="auto"/>
+          <w:spacing w:val="0"/>
+        </w:rPr>
+      </w:pPr>
+      <w:r>
+        <w:rPr>
+          <w:rStyle w:val="Emphasis"/>
+          <w:caps w:val="0"/>
+          <w:color w:val="auto"/>
+          <w:spacing w:val="0"/>
+        </w:rPr>
+        <w:t xml:space="preserve">In Torus, any creator may specialize in a variety of fields surrounding 3D art. As such, no single category can truly represent the technical and artistic background of a given user or post. As such, a bitmask containing common fields of 3D art backgrounds was introduced to quickly and elegantly categorize the platform’s users and posts into combined areas of specialization. This system is used alongside the Tags table to categorize users with similar interests. Here, Torus uses the </w:t>
+      </w:r>
+      <w:proofErr w:type="spellStart"/>
+      <w:r>
+        <w:rPr>
+          <w:rStyle w:val="Emphasis"/>
+          <w:caps w:val="0"/>
+          <w:color w:val="auto"/>
+          <w:spacing w:val="0"/>
+        </w:rPr>
+        <w:t>AssetType</w:t>
+      </w:r>
+      <w:proofErr w:type="spellEnd"/>
+      <w:r>
+        <w:rPr>
+          <w:rStyle w:val="Emphasis"/>
+          <w:caps w:val="0"/>
+          <w:color w:val="auto"/>
+          <w:spacing w:val="0"/>
+        </w:rPr>
+        <w:t xml:space="preserve"> enumerator to encode any combination of 3D asset types. Due to the nature of bitwise operations, applying an OR operation between any two entries will result in one integer representing all relevant categories. This provides customers with a “specialization” ID, enabling users to identify others with similar backgrounds.</w:t>
+      </w:r>
+    </w:p>
+    <w:p>
+      <w:pPr>
+        <w:rPr>
+          <w:rStyle w:val="Emphasis"/>
+          <w:caps w:val="0"/>
+          <w:color w:val="auto"/>
+          <w:spacing w:val="0"/>
+        </w:rPr>
+      </w:pPr>
+      <w:r>
+        <w:rPr>
+          <w:noProof/>
+        </w:rPr>
+        <w:drawing>
+          <wp:inline distT="0" distB="0" distL="0" distR="0" wp14:anchorId="75AC01BE" wp14:editId="62CBD254">
+            <wp:extent cx="3101645" cy="1230812"/>
+            <wp:effectExtent l="0" t="0" r="3810" b="7620"/>
+            <wp:docPr id="10" name="Picture 10"/>
+            <wp:cNvGraphicFramePr>
+              <a:graphicFrameLocks xmlns:a="http://schemas.openxmlformats.org/drawingml/2006/main" noChangeAspect="1"/>
+            </wp:cNvGraphicFramePr>
+            <a:graphic xmlns:a="http://schemas.openxmlformats.org/drawingml/2006/main">
+              <a:graphicData uri="http://schemas.openxmlformats.org/drawingml/2006/picture">
+                <pic:pic xmlns:pic="http://schemas.openxmlformats.org/drawingml/2006/picture">
+                  <pic:nvPicPr>
+                    <pic:cNvPr id="1" name=""/>
+                    <pic:cNvPicPr/>
+                  </pic:nvPicPr>
+                  <pic:blipFill>
+                    <a:blip r:embed="rId24"/>
+                    <a:stretch>
+                      <a:fillRect/>
+                    </a:stretch>
+                  </pic:blipFill>
+                  <pic:spPr>
+                    <a:xfrm>
+                      <a:off x="0" y="0"/>
+                      <a:ext cx="3101645" cy="1230812"/>
+                    </a:xfrm>
+                    <a:prstGeom prst="rect">
+                      <a:avLst/>
+                    </a:prstGeom>
+                  </pic:spPr>
+                </pic:pic>
+              </a:graphicData>
+            </a:graphic>
+          </wp:inline>
+        </w:drawing>
+      </w:r>
+      <w:r>
+        <w:rPr>
+          <w:rStyle w:val="Emphasis"/>
+          <w:caps w:val="0"/>
+          <w:color w:val="auto"/>
+          <w:spacing w:val="0"/>
+        </w:rPr>
+        <w:t xml:space="preserve"> </w:t>
+      </w:r>
+    </w:p>
+    <w:p>
+      <w:pPr>
+        <w:rPr>
+          <w:rStyle w:val="Emphasis"/>
+          <w:caps w:val="0"/>
+          <w:color w:val="auto"/>
+          <w:spacing w:val="0"/>
+        </w:rPr>
+      </w:pPr>
+      <w:r>
+        <w:rPr>
+          <w:rStyle w:val="Emphasis"/>
+          <w:caps w:val="0"/>
+          <w:color w:val="auto"/>
+          <w:spacing w:val="0"/>
+        </w:rPr>
+        <w:br w:type="page"/>
+      </w:r>
+      <w:r>
+        <w:rPr>
+          <w:rStyle w:val="Emphasis"/>
+          <w:caps w:val="0"/>
+          <w:color w:val="auto"/>
+          <w:spacing w:val="0"/>
+        </w:rPr>
+        <w:lastRenderedPageBreak/>
+        <w:t xml:space="preserve">Later in the design process, the decision was made to upload thumbnails images directly to the site via a file upload prompt. This would allow Torus creators the freedom to create their own eye-catching preview image to express their digital product, greatly improving click conversion rates. However, this functionality introduces the challenge of storing images in a modern database. One potential storage method was to directly upload the thumbnail image to a byte array. </w:t>
+      </w:r>
+    </w:p>
+    <w:p>
+      <w:pPr>
+        <w:rPr>
+          <w:rStyle w:val="Emphasis"/>
+          <w:caps w:val="0"/>
+          <w:color w:val="auto"/>
+          <w:spacing w:val="0"/>
+        </w:rPr>
+      </w:pPr>
+      <w:r>
+        <w:rPr>
+          <w:rStyle w:val="Emphasis"/>
+          <w:caps w:val="0"/>
+          <w:noProof/>
+          <w:color w:val="auto"/>
+          <w:spacing w:val="0"/>
+        </w:rPr>
+        <w:drawing>
+          <wp:inline distT="0" distB="0" distL="0" distR="0" wp14:anchorId="4050C78B" wp14:editId="7603EFF7">
+            <wp:extent cx="2369489" cy="445470"/>
+            <wp:effectExtent l="0" t="0" r="0" b="0"/>
+            <wp:docPr id="13" name="Picture 13"/>
+            <wp:cNvGraphicFramePr>
+              <a:graphicFrameLocks xmlns:a="http://schemas.openxmlformats.org/drawingml/2006/main" noChangeAspect="1"/>
+            </wp:cNvGraphicFramePr>
+            <a:graphic xmlns:a="http://schemas.openxmlformats.org/drawingml/2006/main">
+              <a:graphicData uri="http://schemas.openxmlformats.org/drawingml/2006/picture">
+                <pic:pic xmlns:pic="http://schemas.openxmlformats.org/drawingml/2006/picture">
+                  <pic:nvPicPr>
+                    <pic:cNvPr id="1" name=""/>
+                    <pic:cNvPicPr/>
+                  </pic:nvPicPr>
+                  <pic:blipFill rotWithShape="1">
+                    <a:blip r:embed="rId25"/>
+                    <a:srcRect t="35982"/>
+                    <a:stretch/>
+                  </pic:blipFill>
+                  <pic:spPr bwMode="auto">
+                    <a:xfrm>
+                      <a:off x="0" y="0"/>
+                      <a:ext cx="2424924" cy="455892"/>
+                    </a:xfrm>
+                    <a:prstGeom prst="rect">
+                      <a:avLst/>
+                    </a:prstGeom>
+                    <a:ln>
+                      <a:noFill/>
+                    </a:ln>
+                    <a:extLst>
+                      <a:ext uri="{53640926-AAD7-44D8-BBD7-CCE9431645EC}">
+                        <a14:shadowObscured xmlns:a14="http://schemas.microsoft.com/office/drawing/2010/main"/>
+                      </a:ext>
+                    </a:extLst>
+                  </pic:spPr>
+                </pic:pic>
+              </a:graphicData>
+            </a:graphic>
+          </wp:inline>
+        </w:drawing>
+      </w:r>
+    </w:p>
+    <w:p>
+      <w:pPr>
+        <w:rPr>
+          <w:rStyle w:val="Emphasis"/>
+          <w:caps w:val="0"/>
+          <w:color w:val="auto"/>
+          <w:spacing w:val="0"/>
+        </w:rPr>
+      </w:pPr>
+      <w:r>
+        <w:rPr>
+          <w:rStyle w:val="Emphasis"/>
+          <w:caps w:val="0"/>
+          <w:color w:val="auto"/>
+          <w:spacing w:val="0"/>
+        </w:rPr>
+        <w:t>While this storage method proved successful, such an approach would not be an ideal long-term solution for handling storage of file uploads. Each time an image is displayed on a webpage, the server would need to request and deserialize a large file directly from the database, increasing render time and introducing unnecessary load on the server. Instead, the decision was made to only store a unique reference to the image file in the database rather than the image itself.</w:t>
+      </w:r>
+    </w:p>
+    <w:p>
+      <w:pPr>
+        <w:rPr>
+          <w:rStyle w:val="Emphasis"/>
+          <w:caps w:val="0"/>
+          <w:color w:val="auto"/>
+          <w:spacing w:val="0"/>
+        </w:rPr>
+      </w:pPr>
+      <w:r>
+        <w:rPr>
+          <w:noProof/>
+        </w:rPr>
+        <w:drawing>
+          <wp:inline distT="0" distB="0" distL="0" distR="0" wp14:anchorId="1019DA15" wp14:editId="4AD01B24">
+            <wp:extent cx="2377440" cy="612591"/>
+            <wp:effectExtent l="0" t="0" r="3810" b="0"/>
+            <wp:docPr id="9" name="Picture 9"/>
+            <wp:cNvGraphicFramePr>
+              <a:graphicFrameLocks xmlns:a="http://schemas.openxmlformats.org/drawingml/2006/main" noChangeAspect="1"/>
+            </wp:cNvGraphicFramePr>
+            <a:graphic xmlns:a="http://schemas.openxmlformats.org/drawingml/2006/main">
+              <a:graphicData uri="http://schemas.openxmlformats.org/drawingml/2006/picture">
+                <pic:pic xmlns:pic="http://schemas.openxmlformats.org/drawingml/2006/picture">
+                  <pic:nvPicPr>
+                    <pic:cNvPr id="1" name=""/>
+                    <pic:cNvPicPr/>
+                  </pic:nvPicPr>
+                  <pic:blipFill>
+                    <a:blip r:embed="rId26"/>
+                    <a:stretch>
+                      <a:fillRect/>
+                    </a:stretch>
+                  </pic:blipFill>
+                  <pic:spPr>
+                    <a:xfrm>
+                      <a:off x="0" y="0"/>
+                      <a:ext cx="2499279" cy="643985"/>
+                    </a:xfrm>
+                    <a:prstGeom prst="rect">
+                      <a:avLst/>
+                    </a:prstGeom>
+                  </pic:spPr>
+                </pic:pic>
+              </a:graphicData>
+            </a:graphic>
+          </wp:inline>
+        </w:drawing>
+      </w:r>
+    </w:p>
+    <w:p>
+      <w:pPr>
+        <w:rPr>
+          <w:rStyle w:val="Emphasis"/>
+          <w:caps w:val="0"/>
+          <w:color w:val="auto"/>
+          <w:spacing w:val="0"/>
+        </w:rPr>
+      </w:pPr>
+      <w:r>
+        <w:rPr>
+          <w:noProof/>
+        </w:rPr>
+        <w:drawing>
+          <wp:inline distT="0" distB="0" distL="0" distR="0" wp14:anchorId="2CAE00CE" wp14:editId="2A61B8AD">
+            <wp:extent cx="6188710" cy="1856740"/>
+            <wp:effectExtent l="0" t="0" r="0" b="3810"/>
+            <wp:docPr id="11" name="Picture 11"/>
+            <wp:cNvGraphicFramePr>
+              <a:graphicFrameLocks xmlns:a="http://schemas.openxmlformats.org/drawingml/2006/main" noChangeAspect="1"/>
+            </wp:cNvGraphicFramePr>
+            <a:graphic xmlns:a="http://schemas.openxmlformats.org/drawingml/2006/main">
+              <a:graphicData uri="http://schemas.openxmlformats.org/drawingml/2006/picture">
+                <pic:pic xmlns:pic="http://schemas.openxmlformats.org/drawingml/2006/picture">
+                  <pic:nvPicPr>
+                    <pic:cNvPr id="1" name=""/>
+                    <pic:cNvPicPr/>
+                  </pic:nvPicPr>
+                  <pic:blipFill>
+                    <a:blip r:embed="rId27"/>
+                    <a:stretch>
+                      <a:fillRect/>
+                    </a:stretch>
+                  </pic:blipFill>
+                  <pic:spPr>
+                    <a:xfrm>
+                      <a:off x="0" y="0"/>
+                      <a:ext cx="6188710" cy="1856740"/>
+                    </a:xfrm>
+                    <a:prstGeom prst="rect">
+                      <a:avLst/>
+                    </a:prstGeom>
+                  </pic:spPr>
+                </pic:pic>
+              </a:graphicData>
+            </a:graphic>
+          </wp:inline>
+        </w:drawing>
+      </w:r>
+    </w:p>
+    <w:p>
+      <w:pPr>
+        <w:rPr>
+          <w:rStyle w:val="Emphasis"/>
+          <w:caps w:val="0"/>
+          <w:color w:val="auto"/>
+          <w:spacing w:val="0"/>
+        </w:rPr>
+      </w:pPr>
+      <w:r>
+        <w:rPr>
+          <w:rStyle w:val="Emphasis"/>
+          <w:caps w:val="0"/>
+          <w:color w:val="auto"/>
+          <w:spacing w:val="0"/>
+        </w:rPr>
+        <w:t>The above upload handler generates a unique file identifier for each uploaded thumbnail, then writes the resulting file into the ~/</w:t>
+      </w:r>
+      <w:proofErr w:type="spellStart"/>
+      <w:r>
+        <w:rPr>
+          <w:rStyle w:val="Emphasis"/>
+          <w:caps w:val="0"/>
+          <w:color w:val="auto"/>
+          <w:spacing w:val="0"/>
+        </w:rPr>
+        <w:t>img</w:t>
+      </w:r>
+      <w:proofErr w:type="spellEnd"/>
+      <w:r>
+        <w:rPr>
+          <w:rStyle w:val="Emphasis"/>
+          <w:caps w:val="0"/>
+          <w:color w:val="auto"/>
+          <w:spacing w:val="0"/>
+        </w:rPr>
+        <w:t>/items directory. This defers the role of image storage to the webserver itself, rather than the database. As most webservers such as Apache2, HTTPD and Azure utilize a webserver’s file system for content delivery, this approach makes the most sense in modern webhosting. Each time the Torus webpage requests a preview image, the database only needs to provide a 16-byte reference to the image – the same unique identifier corresponding to the uploaded file name. This allows modern web caching and CDN optimizations to further improve server-side performance through ensuring that a static file is requested from the webserver.</w:t>
+      </w:r>
+    </w:p>
+    <w:p>
+      <w:pPr>
+        <w:rPr>
+          <w:rStyle w:val="Emphasis"/>
+          <w:caps w:val="0"/>
+          <w:color w:val="auto"/>
+          <w:spacing w:val="0"/>
+        </w:rPr>
+      </w:pPr>
+    </w:p>
+    <w:p>
+      <w:pPr>
+        <w:rPr>
+          <w:rStyle w:val="Emphasis"/>
+          <w:caps w:val="0"/>
+          <w:color w:val="auto"/>
+          <w:spacing w:val="0"/>
+        </w:rPr>
+      </w:pPr>
+      <w:r>
+        <w:rPr>
+          <w:rStyle w:val="Emphasis"/>
+          <w:caps w:val="0"/>
+          <w:color w:val="auto"/>
+          <w:spacing w:val="0"/>
+        </w:rPr>
+        <w:br w:type="page"/>
+      </w:r>
+    </w:p>
+    <w:p>
+      <w:pPr>
+        <w:pStyle w:val="Heading3"/>
+        <w:rPr>
+          <w:sz w:val="32"/>
+          <w:szCs w:val="32"/>
+        </w:rPr>
+      </w:pPr>
+      <w:r>
+        <w:rPr>
+          <w:sz w:val="32"/>
+          <w:szCs w:val="32"/>
+        </w:rPr>
+        <w:lastRenderedPageBreak/>
+        <w:t>Table Structure</w:t>
+      </w:r>
+    </w:p>
+    <w:p>
+      <w:pPr>
+        <w:spacing w:after="100" w:line="270" w:lineRule="auto"/>
+      </w:pPr>
+      <w:r>
+        <w:t>The first table created in the Torus project is the Users table. As demonstrated below, a minimal amount of user data is stored by the Torus project. This is an intentional factor in Torus’s design, as one of the platform’s core attractions is its high focus on user privacy compared to other figures in the industry.</w:t>
+      </w:r>
+    </w:p>
+    <w:p>
+      <w:pPr>
+        <w:spacing w:after="100" w:line="270" w:lineRule="auto"/>
+      </w:pPr>
+      <w:r>
+        <w:rPr>
+          <w:noProof/>
+        </w:rPr>
+        <w:drawing>
+          <wp:inline distT="0" distB="0" distL="0" distR="0" wp14:anchorId="01F69686" wp14:editId="6BF945B4">
+            <wp:extent cx="2762250" cy="1066800"/>
+            <wp:effectExtent l="0" t="0" r="0" b="0"/>
+            <wp:docPr id="17" name="Picture 17"/>
+            <wp:cNvGraphicFramePr>
+              <a:graphicFrameLocks xmlns:a="http://schemas.openxmlformats.org/drawingml/2006/main" noChangeAspect="1"/>
+            </wp:cNvGraphicFramePr>
+            <a:graphic xmlns:a="http://schemas.openxmlformats.org/drawingml/2006/main">
+              <a:graphicData uri="http://schemas.openxmlformats.org/drawingml/2006/picture">
+                <pic:pic xmlns:pic="http://schemas.openxmlformats.org/drawingml/2006/picture">
+                  <pic:nvPicPr>
+                    <pic:cNvPr id="1" name=""/>
+                    <pic:cNvPicPr/>
+                  </pic:nvPicPr>
+                  <pic:blipFill>
+                    <a:blip r:embed="rId28"/>
+                    <a:stretch>
+                      <a:fillRect/>
+                    </a:stretch>
+                  </pic:blipFill>
+                  <pic:spPr>
+                    <a:xfrm>
+                      <a:off x="0" y="0"/>
+                      <a:ext cx="2762250" cy="1066800"/>
+                    </a:xfrm>
+                    <a:prstGeom prst="rect">
+                      <a:avLst/>
+                    </a:prstGeom>
+                  </pic:spPr>
+                </pic:pic>
+              </a:graphicData>
+            </a:graphic>
+          </wp:inline>
+        </w:drawing>
+      </w:r>
+    </w:p>
+    <w:p>
+      <w:pPr>
+        <w:spacing w:after="100" w:line="270" w:lineRule="auto"/>
+      </w:pPr>
+      <w:r>
+        <w:t>The Posts table contains by far the most metadata in the Torus database. This greatly improves the user’s ability to search for relevant 3D assets, thus allowing sellers to more easily monetize their work. Likes, dislikes and user interaction statistics are incrementally counted to allow users to browse the platform’s most enjoyed content.</w:t>
+      </w:r>
+    </w:p>
+    <w:p>
+      <w:pPr>
+        <w:spacing w:after="100" w:line="270" w:lineRule="auto"/>
+      </w:pPr>
+      <w:r>
+        <w:rPr>
+          <w:noProof/>
+        </w:rPr>
+        <w:drawing>
+          <wp:inline distT="0" distB="0" distL="0" distR="0" wp14:anchorId="54F3FEFB" wp14:editId="2F89C604">
+            <wp:extent cx="3248903" cy="1804946"/>
+            <wp:effectExtent l="0" t="0" r="8890" b="5080"/>
+            <wp:docPr id="18" name="Picture 18"/>
+            <wp:cNvGraphicFramePr>
+              <a:graphicFrameLocks xmlns:a="http://schemas.openxmlformats.org/drawingml/2006/main" noChangeAspect="1"/>
+            </wp:cNvGraphicFramePr>
+            <a:graphic xmlns:a="http://schemas.openxmlformats.org/drawingml/2006/main">
+              <a:graphicData uri="http://schemas.openxmlformats.org/drawingml/2006/picture">
+                <pic:pic xmlns:pic="http://schemas.openxmlformats.org/drawingml/2006/picture">
+                  <pic:nvPicPr>
+                    <pic:cNvPr id="1" name=""/>
+                    <pic:cNvPicPr/>
+                  </pic:nvPicPr>
+                  <pic:blipFill>
+                    <a:blip r:embed="rId29"/>
+                    <a:stretch>
+                      <a:fillRect/>
+                    </a:stretch>
+                  </pic:blipFill>
+                  <pic:spPr>
+                    <a:xfrm>
+                      <a:off x="0" y="0"/>
+                      <a:ext cx="3268251" cy="1815695"/>
+                    </a:xfrm>
+                    <a:prstGeom prst="rect">
+                      <a:avLst/>
+                    </a:prstGeom>
+                  </pic:spPr>
+                </pic:pic>
+              </a:graphicData>
+            </a:graphic>
+          </wp:inline>
+        </w:drawing>
+      </w:r>
+    </w:p>
+    <w:p>
+      <w:pPr>
+        <w:spacing w:after="100" w:line="270" w:lineRule="auto"/>
+      </w:pPr>
+      <w:r>
+        <w:t>Similarly, the Tags table can be utilized by Torus sellers to make their products easier for customers to find. The table contains a short string containing up to 64 characters of text for the purposes of making searches easier for users. Providing users with tag-based SEO tools greatly improves the user experience (UX) of the website’s search functionality, whist boosting the seller’s – and platform’s – income.</w:t>
+      </w:r>
+    </w:p>
+    <w:p>
+      <w:pPr>
+        <w:spacing w:after="100" w:line="270" w:lineRule="auto"/>
+      </w:pPr>
+      <w:r>
+        <w:rPr>
+          <w:noProof/>
+        </w:rPr>
+        <w:drawing>
+          <wp:inline distT="0" distB="0" distL="0" distR="0" wp14:anchorId="537E5155" wp14:editId="30030777">
+            <wp:extent cx="2200275" cy="742950"/>
+            <wp:effectExtent l="0" t="0" r="9525" b="0"/>
+            <wp:docPr id="20" name="Picture 20"/>
+            <wp:cNvGraphicFramePr>
+              <a:graphicFrameLocks xmlns:a="http://schemas.openxmlformats.org/drawingml/2006/main" noChangeAspect="1"/>
+            </wp:cNvGraphicFramePr>
+            <a:graphic xmlns:a="http://schemas.openxmlformats.org/drawingml/2006/main">
+              <a:graphicData uri="http://schemas.openxmlformats.org/drawingml/2006/picture">
+                <pic:pic xmlns:pic="http://schemas.openxmlformats.org/drawingml/2006/picture">
+                  <pic:nvPicPr>
+                    <pic:cNvPr id="1" name=""/>
+                    <pic:cNvPicPr/>
+                  </pic:nvPicPr>
+                  <pic:blipFill>
+                    <a:blip r:embed="rId30"/>
+                    <a:stretch>
+                      <a:fillRect/>
+                    </a:stretch>
+                  </pic:blipFill>
+                  <pic:spPr>
+                    <a:xfrm>
+                      <a:off x="0" y="0"/>
+                      <a:ext cx="2200275" cy="742950"/>
+                    </a:xfrm>
+                    <a:prstGeom prst="rect">
+                      <a:avLst/>
+                    </a:prstGeom>
+                  </pic:spPr>
+                </pic:pic>
+              </a:graphicData>
+            </a:graphic>
+          </wp:inline>
+        </w:drawing>
+      </w:r>
+    </w:p>
+    <w:p>
+      <w:pPr>
+        <w:spacing w:after="100" w:line="270" w:lineRule="auto"/>
+      </w:pPr>
+      <w:r>
+        <w:t xml:space="preserve">The Sales table is crucial for documenting the platform’s finances, while providing users with the option to save receipts for their orders. The table relies on three foreign keys, two referencing the Users table and one referencing the Posts tables. </w:t>
+      </w:r>
+    </w:p>
+    <w:p>
+      <w:r>
+        <w:rPr>
+          <w:noProof/>
+        </w:rPr>
+        <w:drawing>
+          <wp:inline distT="0" distB="0" distL="0" distR="0" wp14:anchorId="7F42350C" wp14:editId="29F9FEE1">
+            <wp:extent cx="3457575" cy="1438275"/>
+            <wp:effectExtent l="0" t="0" r="9525" b="9525"/>
+            <wp:docPr id="21" name="Picture 21"/>
+            <wp:cNvGraphicFramePr>
+              <a:graphicFrameLocks xmlns:a="http://schemas.openxmlformats.org/drawingml/2006/main" noChangeAspect="1"/>
+            </wp:cNvGraphicFramePr>
+            <a:graphic xmlns:a="http://schemas.openxmlformats.org/drawingml/2006/main">
+              <a:graphicData uri="http://schemas.openxmlformats.org/drawingml/2006/picture">
+                <pic:pic xmlns:pic="http://schemas.openxmlformats.org/drawingml/2006/picture">
+                  <pic:nvPicPr>
+                    <pic:cNvPr id="1" name=""/>
+                    <pic:cNvPicPr/>
+                  </pic:nvPicPr>
+                  <pic:blipFill>
+                    <a:blip r:embed="rId31"/>
+                    <a:stretch>
+                      <a:fillRect/>
+                    </a:stretch>
+                  </pic:blipFill>
+                  <pic:spPr>
+                    <a:xfrm>
+                      <a:off x="0" y="0"/>
+                      <a:ext cx="3457575" cy="1438275"/>
+                    </a:xfrm>
+                    <a:prstGeom prst="rect">
+                      <a:avLst/>
+                    </a:prstGeom>
+                  </pic:spPr>
+                </pic:pic>
+              </a:graphicData>
+            </a:graphic>
+          </wp:inline>
+        </w:drawing>
+      </w:r>
+      <w:r>
+        <w:t xml:space="preserve"> </w:t>
+      </w:r>
+      <w:r>
+        <w:br w:type="page"/>
+      </w:r>
+    </w:p>
+    <w:p>
+      <w:pPr>
+        <w:pStyle w:val="Heading3"/>
+        <w:rPr>
+          <w:sz w:val="32"/>
+          <w:szCs w:val="32"/>
+        </w:rPr>
+      </w:pPr>
+      <w:r>
+        <w:rPr>
+          <w:sz w:val="32"/>
+          <w:szCs w:val="32"/>
+        </w:rPr>
+        <w:lastRenderedPageBreak/>
+        <w:t>SQL Queries</w:t>
+      </w:r>
+    </w:p>
+    <w:p>
+      <w:r>
+        <w:t>In a marketplace such as Torus, users will typically have a preferred budget range for buying digital goods. As such, functionality for filtering by budget is a good quality-of-life choice for consumers. The query below returns all posts on the platform between 100 cents ($1.00) and 10000 cents ($100.0).</w:t>
+      </w:r>
+    </w:p>
+    <w:p>
+      <w:pPr>
+        <w:rPr>
+          <w:rStyle w:val="Emphasis"/>
+          <w:caps w:val="0"/>
+          <w:color w:val="auto"/>
+          <w:spacing w:val="0"/>
+        </w:rPr>
+      </w:pPr>
+      <w:r>
+        <w:rPr>
+          <w:rStyle w:val="Emphasis"/>
+          <w:caps w:val="0"/>
+          <w:noProof/>
+          <w:color w:val="auto"/>
+          <w:spacing w:val="0"/>
+        </w:rPr>
+        <w:drawing>
+          <wp:inline distT="0" distB="0" distL="0" distR="0" wp14:anchorId="76B3B867" wp14:editId="67B6503C">
+            <wp:extent cx="4781550" cy="1337109"/>
+            <wp:effectExtent l="0" t="0" r="0" b="0"/>
+            <wp:docPr id="23" name="Picture 23"/>
+            <wp:cNvGraphicFramePr>
+              <a:graphicFrameLocks xmlns:a="http://schemas.openxmlformats.org/drawingml/2006/main" noChangeAspect="1"/>
+            </wp:cNvGraphicFramePr>
+            <a:graphic xmlns:a="http://schemas.openxmlformats.org/drawingml/2006/main">
+              <a:graphicData uri="http://schemas.openxmlformats.org/drawingml/2006/picture">
+                <pic:pic xmlns:pic="http://schemas.openxmlformats.org/drawingml/2006/picture">
+                  <pic:nvPicPr>
+                    <pic:cNvPr id="0" name="Picture 2"/>
+                    <pic:cNvPicPr>
+                      <a:picLocks noChangeAspect="1" noChangeArrowheads="1"/>
+                    </pic:cNvPicPr>
+                  </pic:nvPicPr>
+                  <pic:blipFill>
+                    <a:blip r:embed="rId32">
+                      <a:extLst>
+                        <a:ext uri="{28A0092B-C50C-407E-A947-70E740481C1C}">
+                          <a14:useLocalDpi xmlns:a14="http://schemas.microsoft.com/office/drawing/2010/main" val="0"/>
+                        </a:ext>
+                      </a:extLst>
+                    </a:blip>
+                    <a:srcRect/>
+                    <a:stretch>
+                      <a:fillRect/>
+                    </a:stretch>
+                  </pic:blipFill>
+                  <pic:spPr bwMode="auto">
+                    <a:xfrm>
+                      <a:off x="0" y="0"/>
+                      <a:ext cx="4940599" cy="1381585"/>
+                    </a:xfrm>
+                    <a:prstGeom prst="rect">
+                      <a:avLst/>
+                    </a:prstGeom>
+                    <a:noFill/>
+                    <a:ln>
+                      <a:noFill/>
+                    </a:ln>
+                  </pic:spPr>
+                </pic:pic>
+              </a:graphicData>
+            </a:graphic>
+          </wp:inline>
+        </w:drawing>
+      </w:r>
+    </w:p>
+    <w:p>
+      <w:pPr>
+        <w:rPr>
+          <w:rStyle w:val="Emphasis"/>
+          <w:caps w:val="0"/>
+          <w:color w:val="auto"/>
+          <w:spacing w:val="0"/>
+        </w:rPr>
+      </w:pPr>
+      <w:r>
+        <w:rPr>
+          <w:noProof/>
+        </w:rPr>
+        <w:drawing>
+          <wp:inline distT="0" distB="0" distL="0" distR="0" wp14:anchorId="583101B6" wp14:editId="6B1B7CE1">
+            <wp:extent cx="6380821" cy="885825"/>
+            <wp:effectExtent l="0" t="0" r="1270" b="0"/>
+            <wp:docPr id="19" name="Picture 19"/>
+            <wp:cNvGraphicFramePr>
+              <a:graphicFrameLocks xmlns:a="http://schemas.openxmlformats.org/drawingml/2006/main" noChangeAspect="1"/>
+            </wp:cNvGraphicFramePr>
+            <a:graphic xmlns:a="http://schemas.openxmlformats.org/drawingml/2006/main">
+              <a:graphicData uri="http://schemas.openxmlformats.org/drawingml/2006/picture">
+                <pic:pic xmlns:pic="http://schemas.openxmlformats.org/drawingml/2006/picture">
+                  <pic:nvPicPr>
+                    <pic:cNvPr id="1" name=""/>
+                    <pic:cNvPicPr/>
+                  </pic:nvPicPr>
+                  <pic:blipFill>
+                    <a:blip r:embed="rId33"/>
+                    <a:stretch>
+                      <a:fillRect/>
+                    </a:stretch>
+                  </pic:blipFill>
+                  <pic:spPr>
+                    <a:xfrm>
+                      <a:off x="0" y="0"/>
+                      <a:ext cx="6386590" cy="886626"/>
+                    </a:xfrm>
+                    <a:prstGeom prst="rect">
+                      <a:avLst/>
+                    </a:prstGeom>
+                  </pic:spPr>
+                </pic:pic>
+              </a:graphicData>
+            </a:graphic>
+          </wp:inline>
+        </w:drawing>
+      </w:r>
+    </w:p>
+    <w:p>
+      <w:pPr>
+        <w:rPr>
+          <w:rStyle w:val="Emphasis"/>
+          <w:caps w:val="0"/>
+          <w:color w:val="auto"/>
+          <w:spacing w:val="0"/>
+        </w:rPr>
+      </w:pPr>
+    </w:p>
+    <w:p>
+      <w:pPr>
+        <w:rPr>
+          <w:rStyle w:val="Emphasis"/>
+          <w:caps w:val="0"/>
+          <w:color w:val="auto"/>
+          <w:spacing w:val="0"/>
+        </w:rPr>
+      </w:pPr>
+      <w:r>
+        <w:rPr>
+          <w:rStyle w:val="Emphasis"/>
+          <w:caps w:val="0"/>
+          <w:color w:val="auto"/>
+          <w:spacing w:val="0"/>
+        </w:rPr>
+        <w:t>Knowing which sellers on Torus provide the highest income to the platform is crucial for improving services and communication to the most valuable user-generated content producers. The following query reports the reported income of all active sellers based on the subtotal of their previous sales.</w:t>
+      </w:r>
+    </w:p>
+    <w:p>
+      <w:pPr>
+        <w:rPr>
+          <w:rStyle w:val="Emphasis"/>
+          <w:caps w:val="0"/>
+          <w:color w:val="auto"/>
+          <w:spacing w:val="0"/>
+        </w:rPr>
+      </w:pPr>
+      <w:r>
+        <w:rPr>
+          <w:noProof/>
+        </w:rPr>
+        <w:drawing>
+          <wp:inline distT="0" distB="0" distL="0" distR="0" wp14:anchorId="1892B4CF" wp14:editId="4F2F206C">
+            <wp:extent cx="6060036" cy="1181100"/>
+            <wp:effectExtent l="0" t="0" r="0" b="0"/>
+            <wp:docPr id="27" name="Picture 27"/>
+            <wp:cNvGraphicFramePr>
+              <a:graphicFrameLocks xmlns:a="http://schemas.openxmlformats.org/drawingml/2006/main" noChangeAspect="1"/>
+            </wp:cNvGraphicFramePr>
+            <a:graphic xmlns:a="http://schemas.openxmlformats.org/drawingml/2006/main">
+              <a:graphicData uri="http://schemas.openxmlformats.org/drawingml/2006/picture">
+                <pic:pic xmlns:pic="http://schemas.openxmlformats.org/drawingml/2006/picture">
+                  <pic:nvPicPr>
+                    <pic:cNvPr id="1" name=""/>
+                    <pic:cNvPicPr/>
+                  </pic:nvPicPr>
+                  <pic:blipFill>
+                    <a:blip r:embed="rId34"/>
+                    <a:stretch>
+                      <a:fillRect/>
+                    </a:stretch>
+                  </pic:blipFill>
+                  <pic:spPr>
+                    <a:xfrm>
+                      <a:off x="0" y="0"/>
+                      <a:ext cx="6072146" cy="1183460"/>
+                    </a:xfrm>
+                    <a:prstGeom prst="rect">
+                      <a:avLst/>
+                    </a:prstGeom>
+                  </pic:spPr>
+                </pic:pic>
+              </a:graphicData>
+            </a:graphic>
+          </wp:inline>
+        </w:drawing>
+      </w:r>
+    </w:p>
+    <w:p>
+      <w:pPr>
+        <w:rPr>
+          <w:rStyle w:val="Emphasis"/>
+          <w:caps w:val="0"/>
+          <w:color w:val="auto"/>
+          <w:spacing w:val="0"/>
+        </w:rPr>
+      </w:pPr>
+      <w:r>
+        <w:rPr>
+          <w:noProof/>
+        </w:rPr>
+        <w:drawing>
+          <wp:inline distT="0" distB="0" distL="0" distR="0" wp14:anchorId="5DFBA40D" wp14:editId="19D1783E">
+            <wp:extent cx="3409950" cy="1139983"/>
+            <wp:effectExtent l="0" t="0" r="0" b="3175"/>
+            <wp:docPr id="26" name="Picture 26"/>
+            <wp:cNvGraphicFramePr>
+              <a:graphicFrameLocks xmlns:a="http://schemas.openxmlformats.org/drawingml/2006/main" noChangeAspect="1"/>
+            </wp:cNvGraphicFramePr>
+            <a:graphic xmlns:a="http://schemas.openxmlformats.org/drawingml/2006/main">
+              <a:graphicData uri="http://schemas.openxmlformats.org/drawingml/2006/picture">
+                <pic:pic xmlns:pic="http://schemas.openxmlformats.org/drawingml/2006/picture">
+                  <pic:nvPicPr>
+                    <pic:cNvPr id="1" name=""/>
+                    <pic:cNvPicPr/>
+                  </pic:nvPicPr>
+                  <pic:blipFill>
+                    <a:blip r:embed="rId35"/>
+                    <a:stretch>
+                      <a:fillRect/>
+                    </a:stretch>
+                  </pic:blipFill>
+                  <pic:spPr>
+                    <a:xfrm>
+                      <a:off x="0" y="0"/>
+                      <a:ext cx="3451097" cy="1153739"/>
+                    </a:xfrm>
+                    <a:prstGeom prst="rect">
+                      <a:avLst/>
+                    </a:prstGeom>
+                  </pic:spPr>
+                </pic:pic>
+              </a:graphicData>
+            </a:graphic>
+          </wp:inline>
+        </w:drawing>
+      </w:r>
+      <w:r>
+        <w:rPr>
+          <w:rStyle w:val="Emphasis"/>
+          <w:caps w:val="0"/>
+          <w:color w:val="auto"/>
+          <w:spacing w:val="0"/>
+        </w:rPr>
+        <w:br w:type="page"/>
+      </w:r>
+    </w:p>
+    <w:p>
+      <w:pPr>
+        <w:rPr>
+          <w:rStyle w:val="Emphasis"/>
+          <w:caps w:val="0"/>
+          <w:color w:val="auto"/>
+          <w:spacing w:val="0"/>
+        </w:rPr>
+      </w:pPr>
+    </w:p>
+    <w:p>
+      <w:pPr>
+        <w:rPr>
+          <w:rStyle w:val="Emphasis"/>
+          <w:caps w:val="0"/>
+          <w:color w:val="auto"/>
+          <w:spacing w:val="0"/>
+        </w:rPr>
+      </w:pPr>
+      <w:r>
+        <w:rPr>
+          <w:rStyle w:val="Emphasis"/>
+          <w:caps w:val="0"/>
+          <w:color w:val="auto"/>
+          <w:spacing w:val="0"/>
+        </w:rPr>
+        <w:t xml:space="preserve">To better promote the platform, users of Torus should be encouraged to make engaging content which catches the eye of new visitors. The following query returns the most viewed items </w:t>
+      </w:r>
+      <w:proofErr w:type="gramStart"/>
+      <w:r>
+        <w:rPr>
+          <w:rStyle w:val="Emphasis"/>
+          <w:caps w:val="0"/>
+          <w:color w:val="auto"/>
+          <w:spacing w:val="0"/>
+        </w:rPr>
+        <w:t>in a given</w:t>
+      </w:r>
+      <w:proofErr w:type="gramEnd"/>
+      <w:r>
+        <w:rPr>
+          <w:rStyle w:val="Emphasis"/>
+          <w:caps w:val="0"/>
+          <w:color w:val="auto"/>
+          <w:spacing w:val="0"/>
+        </w:rPr>
+        <w:t xml:space="preserve"> month, encouraging active participation in the Torus community.</w:t>
+      </w:r>
+    </w:p>
+    <w:p>
+      <w:pPr>
+        <w:rPr>
+          <w:rStyle w:val="Emphasis"/>
+          <w:caps w:val="0"/>
+          <w:color w:val="auto"/>
+          <w:spacing w:val="0"/>
+        </w:rPr>
+      </w:pPr>
+      <w:r>
+        <w:rPr>
+          <w:rStyle w:val="Emphasis"/>
+          <w:caps w:val="0"/>
+          <w:noProof/>
+          <w:color w:val="auto"/>
+          <w:spacing w:val="0"/>
+        </w:rPr>
+        <w:drawing>
+          <wp:inline distT="0" distB="0" distL="0" distR="0" wp14:anchorId="13FE9D1F" wp14:editId="29DE6363">
+            <wp:extent cx="5343525" cy="1533525"/>
+            <wp:effectExtent l="0" t="0" r="9525" b="9525"/>
+            <wp:docPr id="25" name="Picture 25"/>
+            <wp:cNvGraphicFramePr>
+              <a:graphicFrameLocks xmlns:a="http://schemas.openxmlformats.org/drawingml/2006/main" noChangeAspect="1"/>
+            </wp:cNvGraphicFramePr>
+            <a:graphic xmlns:a="http://schemas.openxmlformats.org/drawingml/2006/main">
+              <a:graphicData uri="http://schemas.openxmlformats.org/drawingml/2006/picture">
+                <pic:pic xmlns:pic="http://schemas.openxmlformats.org/drawingml/2006/picture">
+                  <pic:nvPicPr>
+                    <pic:cNvPr id="0" name="Picture 1"/>
+                    <pic:cNvPicPr>
+                      <a:picLocks noChangeAspect="1" noChangeArrowheads="1"/>
+                    </pic:cNvPicPr>
+                  </pic:nvPicPr>
+                  <pic:blipFill>
+                    <a:blip r:embed="rId36">
+                      <a:extLst>
+                        <a:ext uri="{28A0092B-C50C-407E-A947-70E740481C1C}">
+                          <a14:useLocalDpi xmlns:a14="http://schemas.microsoft.com/office/drawing/2010/main" val="0"/>
+                        </a:ext>
+                      </a:extLst>
+                    </a:blip>
+                    <a:srcRect/>
+                    <a:stretch>
+                      <a:fillRect/>
+                    </a:stretch>
+                  </pic:blipFill>
+                  <pic:spPr bwMode="auto">
+                    <a:xfrm>
+                      <a:off x="0" y="0"/>
+                      <a:ext cx="5343525" cy="1533525"/>
+                    </a:xfrm>
+                    <a:prstGeom prst="rect">
+                      <a:avLst/>
+                    </a:prstGeom>
+                    <a:noFill/>
+                    <a:ln>
+                      <a:noFill/>
+                    </a:ln>
+                  </pic:spPr>
+                </pic:pic>
+              </a:graphicData>
+            </a:graphic>
+          </wp:inline>
+        </w:drawing>
+      </w:r>
+    </w:p>
+    <w:p>
+      <w:pPr>
+        <w:rPr>
+          <w:rStyle w:val="Emphasis"/>
+          <w:caps w:val="0"/>
+          <w:color w:val="auto"/>
+          <w:spacing w:val="0"/>
+        </w:rPr>
+      </w:pPr>
+      <w:r>
+        <w:rPr>
+          <w:noProof/>
+        </w:rPr>
+        <w:drawing>
+          <wp:inline distT="0" distB="0" distL="0" distR="0" wp14:anchorId="53979E7C" wp14:editId="7AA7ECDC">
+            <wp:extent cx="4162425" cy="1333500"/>
+            <wp:effectExtent l="0" t="0" r="9525" b="0"/>
+            <wp:docPr id="22" name="Picture 22"/>
+            <wp:cNvGraphicFramePr>
+              <a:graphicFrameLocks xmlns:a="http://schemas.openxmlformats.org/drawingml/2006/main" noChangeAspect="1"/>
+            </wp:cNvGraphicFramePr>
+            <a:graphic xmlns:a="http://schemas.openxmlformats.org/drawingml/2006/main">
+              <a:graphicData uri="http://schemas.openxmlformats.org/drawingml/2006/picture">
+                <pic:pic xmlns:pic="http://schemas.openxmlformats.org/drawingml/2006/picture">
+                  <pic:nvPicPr>
+                    <pic:cNvPr id="1" name=""/>
+                    <pic:cNvPicPr/>
+                  </pic:nvPicPr>
+                  <pic:blipFill>
+                    <a:blip r:embed="rId37"/>
+                    <a:stretch>
+                      <a:fillRect/>
+                    </a:stretch>
+                  </pic:blipFill>
+                  <pic:spPr>
+                    <a:xfrm>
+                      <a:off x="0" y="0"/>
+                      <a:ext cx="4162425" cy="1333500"/>
+                    </a:xfrm>
+                    <a:prstGeom prst="rect">
+                      <a:avLst/>
+                    </a:prstGeom>
+                  </pic:spPr>
+                </pic:pic>
+              </a:graphicData>
+            </a:graphic>
+          </wp:inline>
+        </w:drawing>
+      </w:r>
+    </w:p>
+    <w:p>
+      <w:pPr>
+        <w:rPr>
+          <w:rStyle w:val="Emphasis"/>
+          <w:caps w:val="0"/>
+          <w:color w:val="auto"/>
+          <w:spacing w:val="0"/>
+        </w:rPr>
+      </w:pPr>
+      <w:r>
+        <w:rPr>
+          <w:rStyle w:val="Emphasis"/>
+          <w:caps w:val="0"/>
+          <w:color w:val="auto"/>
+          <w:spacing w:val="0"/>
+        </w:rPr>
+        <w:t xml:space="preserve">The same applies to keeping track of the platform’s overall most-liked posts. Providing a section for filtering by the most user likes </w:t>
+      </w:r>
+      <w:proofErr w:type="gramStart"/>
+      <w:r>
+        <w:rPr>
+          <w:rStyle w:val="Emphasis"/>
+          <w:caps w:val="0"/>
+          <w:color w:val="auto"/>
+          <w:spacing w:val="0"/>
+        </w:rPr>
+        <w:t>helps</w:t>
+      </w:r>
+      <w:proofErr w:type="gramEnd"/>
+      <w:r>
+        <w:rPr>
+          <w:rStyle w:val="Emphasis"/>
+          <w:caps w:val="0"/>
+          <w:color w:val="auto"/>
+          <w:spacing w:val="0"/>
+        </w:rPr>
+        <w:t xml:space="preserve"> users discover the absolute best creative output of Torus users.</w:t>
+      </w:r>
+    </w:p>
+    <w:p>
+      <w:pPr>
+        <w:rPr>
+          <w:rStyle w:val="Emphasis"/>
+          <w:caps w:val="0"/>
+          <w:color w:val="auto"/>
+          <w:spacing w:val="0"/>
+        </w:rPr>
+      </w:pPr>
+      <w:r>
+        <w:rPr>
+          <w:noProof/>
+        </w:rPr>
+        <w:drawing>
+          <wp:inline distT="0" distB="0" distL="0" distR="0" wp14:anchorId="1736B0C1" wp14:editId="2827A745">
+            <wp:extent cx="4419600" cy="1231175"/>
+            <wp:effectExtent l="0" t="0" r="0" b="7620"/>
+            <wp:docPr id="24" name="Picture 24"/>
+            <wp:cNvGraphicFramePr>
+              <a:graphicFrameLocks xmlns:a="http://schemas.openxmlformats.org/drawingml/2006/main" noChangeAspect="1"/>
+            </wp:cNvGraphicFramePr>
+            <a:graphic xmlns:a="http://schemas.openxmlformats.org/drawingml/2006/main">
+              <a:graphicData uri="http://schemas.openxmlformats.org/drawingml/2006/picture">
+                <pic:pic xmlns:pic="http://schemas.openxmlformats.org/drawingml/2006/picture">
+                  <pic:nvPicPr>
+                    <pic:cNvPr id="1" name=""/>
+                    <pic:cNvPicPr/>
+                  </pic:nvPicPr>
+                  <pic:blipFill>
+                    <a:blip r:embed="rId38"/>
+                    <a:stretch>
+                      <a:fillRect/>
+                    </a:stretch>
+                  </pic:blipFill>
+                  <pic:spPr>
+                    <a:xfrm>
+                      <a:off x="0" y="0"/>
+                      <a:ext cx="4503673" cy="1254595"/>
+                    </a:xfrm>
+                    <a:prstGeom prst="rect">
+                      <a:avLst/>
+                    </a:prstGeom>
+                  </pic:spPr>
+                </pic:pic>
+              </a:graphicData>
+            </a:graphic>
+          </wp:inline>
+        </w:drawing>
+      </w:r>
+    </w:p>
+    <w:p>
+      <w:pPr>
+        <w:rPr>
+          <w:rStyle w:val="Emphasis"/>
+          <w:caps w:val="0"/>
+          <w:color w:val="auto"/>
+          <w:spacing w:val="0"/>
+        </w:rPr>
+      </w:pPr>
+      <w:r>
+        <w:rPr>
+          <w:noProof/>
+        </w:rPr>
+        <w:drawing>
+          <wp:inline distT="0" distB="0" distL="0" distR="0" wp14:anchorId="1448BCAA" wp14:editId="457A7AE2">
+            <wp:extent cx="2905125" cy="1704975"/>
+            <wp:effectExtent l="0" t="0" r="9525" b="9525"/>
+            <wp:docPr id="15" name="Picture 15"/>
+            <wp:cNvGraphicFramePr>
+              <a:graphicFrameLocks xmlns:a="http://schemas.openxmlformats.org/drawingml/2006/main" noChangeAspect="1"/>
+            </wp:cNvGraphicFramePr>
+            <a:graphic xmlns:a="http://schemas.openxmlformats.org/drawingml/2006/main">
+              <a:graphicData uri="http://schemas.openxmlformats.org/drawingml/2006/picture">
+                <pic:pic xmlns:pic="http://schemas.openxmlformats.org/drawingml/2006/picture">
+                  <pic:nvPicPr>
+                    <pic:cNvPr id="1" name=""/>
+                    <pic:cNvPicPr/>
+                  </pic:nvPicPr>
+                  <pic:blipFill>
+                    <a:blip r:embed="rId39"/>
+                    <a:stretch>
+                      <a:fillRect/>
+                    </a:stretch>
+                  </pic:blipFill>
+                  <pic:spPr>
+                    <a:xfrm>
+                      <a:off x="0" y="0"/>
+                      <a:ext cx="2905125" cy="1704975"/>
+                    </a:xfrm>
+                    <a:prstGeom prst="rect">
+                      <a:avLst/>
+                    </a:prstGeom>
+                  </pic:spPr>
+                </pic:pic>
+              </a:graphicData>
+            </a:graphic>
+          </wp:inline>
+        </w:drawing>
+      </w:r>
+    </w:p>
+    <w:p>
+      <w:pPr>
+        <w:rPr>
+          <w:rStyle w:val="Emphasis"/>
+          <w:caps w:val="0"/>
+          <w:color w:val="auto"/>
+          <w:spacing w:val="0"/>
+        </w:rPr>
+      </w:pPr>
+    </w:p>
+    <w:p>
+      <w:pPr>
+        <w:rPr>
+          <w:rStyle w:val="Emphasis"/>
+          <w:caps w:val="0"/>
+          <w:color w:val="auto"/>
+          <w:spacing w:val="0"/>
+        </w:rPr>
+      </w:pPr>
+      <w:r>
+        <w:rPr>
+          <w:rStyle w:val="Emphasis"/>
+          <w:caps w:val="0"/>
+          <w:color w:val="auto"/>
+          <w:spacing w:val="0"/>
+        </w:rPr>
+        <w:br w:type="page"/>
+      </w:r>
+    </w:p>
+    <w:p>
+      <w:pPr>
+        <w:rPr>
+          <w:rStyle w:val="Emphasis"/>
+          <w:caps w:val="0"/>
+          <w:color w:val="auto"/>
+          <w:spacing w:val="0"/>
+        </w:rPr>
+      </w:pPr>
+    </w:p>
+    <w:p>
+      <w:pPr>
+        <w:pStyle w:val="Heading3"/>
+        <w:rPr>
+          <w:sz w:val="32"/>
+          <w:szCs w:val="32"/>
+        </w:rPr>
+      </w:pPr>
+      <w:r>
+        <w:rPr>
+          <w:sz w:val="32"/>
+          <w:szCs w:val="32"/>
+        </w:rPr>
+        <w:t>Seeding The database</w:t>
+      </w:r>
+    </w:p>
+    <w:p>
+      <w:r>
+        <w:t>The Posts table is by far the most important source of data in the Torus platform. As the platform is a large repository of user-submitted content, plenty of columns are needed for designing and testing SQL queries.</w:t>
+      </w:r>
+    </w:p>
+    <w:p>
+      <w:pPr>
+        <w:rPr>
+          <w:rStyle w:val="Emphasis"/>
+          <w:caps w:val="0"/>
+          <w:color w:val="auto"/>
+          <w:spacing w:val="0"/>
+        </w:rPr>
+      </w:pPr>
+      <w:r>
+        <w:rPr>
+          <w:noProof/>
+        </w:rPr>
+        <w:drawing>
+          <wp:inline distT="0" distB="0" distL="0" distR="0" wp14:anchorId="06C901A1" wp14:editId="68502293">
+            <wp:extent cx="5108823" cy="7153716"/>
+            <wp:effectExtent l="0" t="0" r="0" b="9525"/>
+            <wp:docPr id="28" name="Picture 28"/>
+            <wp:cNvGraphicFramePr>
+              <a:graphicFrameLocks xmlns:a="http://schemas.openxmlformats.org/drawingml/2006/main" noChangeAspect="1"/>
+            </wp:cNvGraphicFramePr>
+            <a:graphic xmlns:a="http://schemas.openxmlformats.org/drawingml/2006/main">
+              <a:graphicData uri="http://schemas.openxmlformats.org/drawingml/2006/picture">
+                <pic:pic xmlns:pic="http://schemas.openxmlformats.org/drawingml/2006/picture">
+                  <pic:nvPicPr>
+                    <pic:cNvPr id="1" name=""/>
+                    <pic:cNvPicPr/>
+                  </pic:nvPicPr>
+                  <pic:blipFill>
+                    <a:blip r:embed="rId40"/>
+                    <a:stretch>
+                      <a:fillRect/>
+                    </a:stretch>
+                  </pic:blipFill>
+                  <pic:spPr>
+                    <a:xfrm>
+                      <a:off x="0" y="0"/>
+                      <a:ext cx="5111723" cy="7157776"/>
+                    </a:xfrm>
+                    <a:prstGeom prst="rect">
+                      <a:avLst/>
+                    </a:prstGeom>
+                  </pic:spPr>
+                </pic:pic>
+              </a:graphicData>
+            </a:graphic>
+          </wp:inline>
+        </w:drawing>
+      </w:r>
+    </w:p>
+    <w:p>
+      <w:pPr>
+        <w:rPr>
+          <w:rStyle w:val="Emphasis"/>
+          <w:caps w:val="0"/>
+          <w:color w:val="auto"/>
+          <w:spacing w:val="0"/>
+        </w:rPr>
+      </w:pPr>
+    </w:p>
+    <w:p>
+      <w:pPr>
+        <w:rPr>
+          <w:rStyle w:val="Emphasis"/>
+          <w:caps w:val="0"/>
+          <w:color w:val="auto"/>
+          <w:spacing w:val="0"/>
+        </w:rPr>
+      </w:pPr>
+      <w:r>
+        <w:rPr>
+          <w:rStyle w:val="Emphasis"/>
+          <w:caps w:val="0"/>
+          <w:color w:val="auto"/>
+          <w:spacing w:val="0"/>
+        </w:rPr>
+        <w:t>The Tags table is another important data source, as this greatly improves the end user’s ability to filter through posts. Below, five example tags have been generated.</w:t>
+      </w:r>
+    </w:p>
+    <w:p>
+      <w:pPr>
+        <w:rPr>
+          <w:rStyle w:val="Emphasis"/>
+          <w:caps w:val="0"/>
+          <w:color w:val="auto"/>
+          <w:spacing w:val="0"/>
+        </w:rPr>
+      </w:pPr>
+      <w:r>
+        <w:rPr>
+          <w:noProof/>
+        </w:rPr>
+        <w:drawing>
+          <wp:inline distT="0" distB="0" distL="0" distR="0" wp14:anchorId="654B5E3B" wp14:editId="176AEECE">
+            <wp:extent cx="3175000" cy="3372452"/>
+            <wp:effectExtent l="0" t="0" r="6350" b="0"/>
+            <wp:docPr id="7" name="Picture 7"/>
+            <wp:cNvGraphicFramePr>
+              <a:graphicFrameLocks xmlns:a="http://schemas.openxmlformats.org/drawingml/2006/main" noChangeAspect="1"/>
+            </wp:cNvGraphicFramePr>
+            <a:graphic xmlns:a="http://schemas.openxmlformats.org/drawingml/2006/main">
+              <a:graphicData uri="http://schemas.openxmlformats.org/drawingml/2006/picture">
+                <pic:pic xmlns:pic="http://schemas.openxmlformats.org/drawingml/2006/picture">
+                  <pic:nvPicPr>
+                    <pic:cNvPr id="1" name=""/>
+                    <pic:cNvPicPr/>
+                  </pic:nvPicPr>
+                  <pic:blipFill>
+                    <a:blip r:embed="rId41"/>
+                    <a:stretch>
+                      <a:fillRect/>
+                    </a:stretch>
+                  </pic:blipFill>
+                  <pic:spPr>
+                    <a:xfrm>
+                      <a:off x="0" y="0"/>
+                      <a:ext cx="3181226" cy="3379065"/>
+                    </a:xfrm>
+                    <a:prstGeom prst="rect">
+                      <a:avLst/>
+                    </a:prstGeom>
+                  </pic:spPr>
+                </pic:pic>
+              </a:graphicData>
+            </a:graphic>
+          </wp:inline>
+        </w:drawing>
+      </w:r>
+    </w:p>
+    <w:p>
+      <w:pPr>
+        <w:rPr>
+          <w:rStyle w:val="Emphasis"/>
+          <w:caps w:val="0"/>
+          <w:color w:val="auto"/>
+          <w:spacing w:val="0"/>
+        </w:rPr>
+      </w:pPr>
+    </w:p>
+    <w:p>
+      <w:pPr>
+        <w:rPr>
+          <w:rStyle w:val="Emphasis"/>
+          <w:caps w:val="0"/>
+          <w:color w:val="auto"/>
+          <w:spacing w:val="0"/>
+        </w:rPr>
+      </w:pPr>
+      <w:r>
+        <w:rPr>
+          <w:rStyle w:val="Emphasis"/>
+          <w:caps w:val="0"/>
+          <w:color w:val="auto"/>
+          <w:spacing w:val="0"/>
+        </w:rPr>
+        <w:t>Finally, these are the two seeded entries representing Torus users. As the example queries in Torus don’t particularly require a large dataset of users, only two have been seeded for testing purposes. This is sufficient for most Alice and Bob style user interactions.</w:t>
+      </w:r>
+    </w:p>
+    <w:p>
+      <w:pPr>
+        <w:rPr>
+          <w:rStyle w:val="Emphasis"/>
+          <w:caps w:val="0"/>
+          <w:color w:val="auto"/>
+          <w:spacing w:val="0"/>
+        </w:rPr>
+      </w:pPr>
+      <w:r>
+        <w:rPr>
+          <w:noProof/>
+        </w:rPr>
+        <w:drawing>
+          <wp:inline distT="0" distB="0" distL="0" distR="0" wp14:anchorId="7C58017D" wp14:editId="573E2280">
+            <wp:extent cx="3188077" cy="2101637"/>
+            <wp:effectExtent l="0" t="0" r="0" b="0"/>
+            <wp:docPr id="8" name="Picture 8"/>
+            <wp:cNvGraphicFramePr>
+              <a:graphicFrameLocks xmlns:a="http://schemas.openxmlformats.org/drawingml/2006/main" noChangeAspect="1"/>
+            </wp:cNvGraphicFramePr>
+            <a:graphic xmlns:a="http://schemas.openxmlformats.org/drawingml/2006/main">
+              <a:graphicData uri="http://schemas.openxmlformats.org/drawingml/2006/picture">
+                <pic:pic xmlns:pic="http://schemas.openxmlformats.org/drawingml/2006/picture">
+                  <pic:nvPicPr>
+                    <pic:cNvPr id="1" name=""/>
+                    <pic:cNvPicPr/>
+                  </pic:nvPicPr>
+                  <pic:blipFill>
+                    <a:blip r:embed="rId42"/>
+                    <a:stretch>
+                      <a:fillRect/>
+                    </a:stretch>
+                  </pic:blipFill>
+                  <pic:spPr>
+                    <a:xfrm>
+                      <a:off x="0" y="0"/>
+                      <a:ext cx="3271242" cy="2156461"/>
+                    </a:xfrm>
+                    <a:prstGeom prst="rect">
+                      <a:avLst/>
+                    </a:prstGeom>
+                  </pic:spPr>
+                </pic:pic>
+              </a:graphicData>
+            </a:graphic>
+          </wp:inline>
+        </w:drawing>
+      </w:r>
+    </w:p>
+    <w:p>
+      <w:pPr>
+        <w:rPr>
+          <w:rStyle w:val="Emphasis"/>
+          <w:caps w:val="0"/>
+          <w:color w:val="auto"/>
+          <w:spacing w:val="0"/>
+        </w:rPr>
+      </w:pPr>
+      <w:r>
+        <w:rPr>
+          <w:rStyle w:val="Emphasis"/>
+          <w:caps w:val="0"/>
+          <w:color w:val="auto"/>
+          <w:spacing w:val="0"/>
+        </w:rPr>
+        <w:br w:type="page"/>
+      </w:r>
+    </w:p>
+    <w:p>
+      <w:pPr>
+        <w:pStyle w:val="Heading3"/>
+        <w:rPr>
+          <w:sz w:val="32"/>
+          <w:szCs w:val="32"/>
+        </w:rPr>
+      </w:pPr>
+      <w:r>
+        <w:rPr>
+          <w:sz w:val="32"/>
+          <w:szCs w:val="32"/>
+        </w:rPr>
+        <w:lastRenderedPageBreak/>
+        <w:t>Github Commits</w:t>
+      </w:r>
+      <w:r>
+        <w:rPr>
+          <w:sz w:val="32"/>
+          <w:szCs w:val="32"/>
+        </w:rPr>
+        <w:t xml:space="preserve"> - Backend</w:t>
+      </w:r>
+    </w:p>
+    <w:p>
+      <w:r>
+        <w:t xml:space="preserve">Maintaining good version control practices is of upmost importance in the world of database design. This is no different for the Torus backend, where a new branch in the </w:t>
+      </w:r>
+      <w:proofErr w:type="spellStart"/>
+      <w:r>
+        <w:t>ProjectTorus</w:t>
+      </w:r>
+      <w:proofErr w:type="spellEnd"/>
+      <w:r>
+        <w:t xml:space="preserve"> repository was created to back the project’s migration to ASP.NET’s MVC framework. An extensive collection of GitHub commits document the backend design across various stages of its development, as demonstrated below.</w:t>
+      </w:r>
+    </w:p>
+    <w:p>
+      <w:pPr>
+        <w:rPr>
+          <w:rStyle w:val="Emphasis"/>
+          <w:caps w:val="0"/>
+          <w:color w:val="auto"/>
+          <w:spacing w:val="0"/>
+        </w:rPr>
+      </w:pPr>
+      <w:hyperlink r:id="rId43" w:history="1">
+        <w:r>
+          <w:rPr>
+            <w:rStyle w:val="Hyperlink"/>
+          </w:rPr>
+          <w:t>https://github.com/AvcolDJPownall/ProjectTorus/tree/torus-backend</w:t>
+        </w:r>
+      </w:hyperlink>
+    </w:p>
+    <w:p>
+      <w:pPr>
+        <w:rPr>
+          <w:rStyle w:val="Emphasis"/>
+          <w:caps w:val="0"/>
+          <w:color w:val="auto"/>
+          <w:spacing w:val="0"/>
+        </w:rPr>
+      </w:pPr>
+      <w:r>
+        <w:rPr>
+          <w:rStyle w:val="Emphasis"/>
+          <w:caps w:val="0"/>
+          <w:noProof/>
+          <w:color w:val="auto"/>
+          <w:spacing w:val="0"/>
+        </w:rPr>
+        <w:drawing>
+          <wp:inline distT="0" distB="0" distL="0" distR="0" wp14:anchorId="05BE7FB7" wp14:editId="78364294">
+            <wp:extent cx="5709074" cy="6827340"/>
+            <wp:effectExtent l="0" t="0" r="6350" b="0"/>
+            <wp:docPr id="12" name="Picture 12"/>
+            <wp:cNvGraphicFramePr>
+              <a:graphicFrameLocks xmlns:a="http://schemas.openxmlformats.org/drawingml/2006/main" noChangeAspect="1"/>
+            </wp:cNvGraphicFramePr>
+            <a:graphic xmlns:a="http://schemas.openxmlformats.org/drawingml/2006/main">
+              <a:graphicData uri="http://schemas.openxmlformats.org/drawingml/2006/picture">
+                <pic:pic xmlns:pic="http://schemas.openxmlformats.org/drawingml/2006/picture">
+                  <pic:nvPicPr>
+                    <pic:cNvPr id="1" name=""/>
+                    <pic:cNvPicPr/>
+                  </pic:nvPicPr>
+                  <pic:blipFill>
+                    <a:blip r:embed="rId44"/>
+                    <a:stretch>
+                      <a:fillRect/>
+                    </a:stretch>
+                  </pic:blipFill>
+                  <pic:spPr>
+                    <a:xfrm>
+                      <a:off x="0" y="0"/>
+                      <a:ext cx="5712440" cy="6831366"/>
+                    </a:xfrm>
+                    <a:prstGeom prst="rect">
+                      <a:avLst/>
+                    </a:prstGeom>
+                  </pic:spPr>
+                </pic:pic>
+              </a:graphicData>
+            </a:graphic>
+          </wp:inline>
+        </w:drawing>
+      </w:r>
+    </w:p>
+    <w:p>
+      <w:pPr>
+        <w:pStyle w:val="Heading3"/>
+        <w:rPr>
+          <w:sz w:val="32"/>
+          <w:szCs w:val="32"/>
+        </w:rPr>
+      </w:pPr>
+      <w:r>
+        <w:rPr>
+          <w:sz w:val="32"/>
+          <w:szCs w:val="32"/>
+        </w:rPr>
         <w:lastRenderedPageBreak/>
         <w:t>Main</w:t>
       </w:r>
@@ -1808,7 +4524,13 @@
     </w:p>
     <w:p>
       <w:r>
-        <w:t xml:space="preserve">The Torus front end was designed </w:t>
+        <w:t>The Torus front</w:t>
+      </w:r>
+      <w:r>
+        <w:t>-</w:t>
+      </w:r>
+      <w:r>
+        <w:t xml:space="preserve">end was designed </w:t>
       </w:r>
       <w:r>
         <w:t>with</w:t>
@@ -2174,16 +4896,9 @@
           <w:spacing w:val="0"/>
         </w:rPr>
       </w:pPr>
-      <w:bookmarkStart w:id="0" w:name="_GoBack"/>
-      <w:bookmarkEnd w:id="0"/>
     </w:p>
     <w:sectPr>
-      <w:headerReference w:type="even" r:id="rId12"/>
-      <w:headerReference w:type="default" r:id="rId13"/>
-      <w:footerReference w:type="even" r:id="rId14"/>
-      <w:footerReference w:type="default" r:id="rId15"/>
-      <w:headerReference w:type="first" r:id="rId16"/>
-      <w:footerReference w:type="first" r:id="rId17"/>
+      <w:headerReference w:type="default" r:id="rId45"/>
       <w:pgSz w:w="11906" w:h="16838"/>
       <w:pgMar w:top="1440" w:right="1080" w:bottom="1440" w:left="1080" w:header="708" w:footer="708" w:gutter="0"/>
       <w:pgNumType w:start="1"/>
@@ -2195,7 +4910,7 @@
 </file>
 
 <file path=word/endnotes.xml><?xml version="1.0" encoding="utf-8"?>
-<w:endnotes xmlns:wpc="http://schemas.microsoft.com/office/word/2010/wordprocessingCanvas" xmlns:cx="http://schemas.microsoft.com/office/drawing/2014/chartex" xmlns:cx1="http://schemas.microsoft.com/office/drawing/2015/9/8/chartex" xmlns:cx2="http://schemas.microsoft.com/office/drawing/2015/10/21/chartex" xmlns:cx3="http://schemas.microsoft.com/office/drawing/2016/5/9/chartex" xmlns:cx4="http://schemas.microsoft.com/office/drawing/2016/5/10/chartex" xmlns:cx5="http://schemas.microsoft.com/office/drawing/2016/5/11/chartex" xmlns:cx6="http://schemas.microsoft.com/office/drawing/2016/5/12/chartex" xmlns:cx7="http://schemas.microsoft.com/office/drawing/2016/5/13/chartex" xmlns:cx8="http://schemas.microsoft.com/office/drawing/2016/5/14/chartex" xmlns:mc="http://schemas.openxmlformats.org/markup-compatibility/2006" xmlns:aink="http://schemas.microsoft.com/office/drawing/2016/ink" xmlns:am3d="http://schemas.microsoft.com/office/drawing/2017/model3d" xmlns:o="urn:schemas-microsoft-com:office:office" xmlns:r="http://schemas.openxmlformats.org/officeDocument/2006/relationships" xmlns:m="http://schemas.openxmlformats.org/officeDocument/2006/math" xmlns:v="urn:schemas-microsoft-com:vml" xmlns:wp14="http://schemas.microsoft.com/office/word/2010/wordprocessingDrawing" xmlns:wp="http://schemas.openxmlformats.org/drawingml/2006/wordprocessingDrawing" xmlns:w10="urn:schemas-microsoft-com:office:word" xmlns:w="http://schemas.openxmlformats.org/wordprocessingml/2006/main" xmlns:w14="http://schemas.microsoft.com/office/word/2010/wordml" xmlns:w15="http://schemas.microsoft.com/office/word/2012/wordml" xmlns:w16cid="http://schemas.microsoft.com/office/word/2016/wordml/cid" xmlns:w16se="http://schemas.microsoft.com/office/word/2015/wordml/symex" xmlns:wpg="http://schemas.microsoft.com/office/word/2010/wordprocessingGroup" xmlns:wpi="http://schemas.microsoft.com/office/word/2010/wordprocessingInk" xmlns:wne="http://schemas.microsoft.com/office/word/2006/wordml" xmlns:wps="http://schemas.microsoft.com/office/word/2010/wordprocessingShape" mc:Ignorable="w14 w15 w16se w16cid wp14">
+<w:endnotes xmlns:wpc="http://schemas.microsoft.com/office/word/2010/wordprocessingCanvas" xmlns:cx="http://schemas.microsoft.com/office/drawing/2014/chartex" xmlns:cx1="http://schemas.microsoft.com/office/drawing/2015/9/8/chartex" xmlns:cx2="http://schemas.microsoft.com/office/drawing/2015/10/21/chartex" xmlns:cx3="http://schemas.microsoft.com/office/drawing/2016/5/9/chartex" xmlns:cx4="http://schemas.microsoft.com/office/drawing/2016/5/10/chartex" xmlns:cx5="http://schemas.microsoft.com/office/drawing/2016/5/11/chartex" xmlns:cx6="http://schemas.microsoft.com/office/drawing/2016/5/12/chartex" xmlns:cx7="http://schemas.microsoft.com/office/drawing/2016/5/13/chartex" xmlns:cx8="http://schemas.microsoft.com/office/drawing/2016/5/14/chartex" xmlns:mc="http://schemas.openxmlformats.org/markup-compatibility/2006" xmlns:aink="http://schemas.microsoft.com/office/drawing/2016/ink" xmlns:am3d="http://schemas.microsoft.com/office/drawing/2017/model3d" xmlns:o="urn:schemas-microsoft-com:office:office" xmlns:oel="http://schemas.microsoft.com/office/2019/extlst" xmlns:r="http://schemas.openxmlformats.org/officeDocument/2006/relationships" xmlns:m="http://schemas.openxmlformats.org/officeDocument/2006/math" xmlns:v="urn:schemas-microsoft-com:vml" xmlns:wp14="http://schemas.microsoft.com/office/word/2010/wordprocessingDrawing" xmlns:wp="http://schemas.openxmlformats.org/drawingml/2006/wordprocessingDrawing" xmlns:w10="urn:schemas-microsoft-com:office:word" xmlns:w="http://schemas.openxmlformats.org/wordprocessingml/2006/main" xmlns:w14="http://schemas.microsoft.com/office/word/2010/wordml" xmlns:w15="http://schemas.microsoft.com/office/word/2012/wordml" xmlns:w16cex="http://schemas.microsoft.com/office/word/2018/wordml/cex" xmlns:w16cid="http://schemas.microsoft.com/office/word/2016/wordml/cid" xmlns:w16="http://schemas.microsoft.com/office/word/2018/wordml" xmlns:w16sdtdh="http://schemas.microsoft.com/office/word/2020/wordml/sdtdatahash" xmlns:w16se="http://schemas.microsoft.com/office/word/2015/wordml/symex" xmlns:wpg="http://schemas.microsoft.com/office/word/2010/wordprocessingGroup" xmlns:wpi="http://schemas.microsoft.com/office/word/2010/wordprocessingInk" xmlns:wne="http://schemas.microsoft.com/office/word/2006/wordml" xmlns:wps="http://schemas.microsoft.com/office/word/2010/wordprocessingShape" mc:Ignorable="w14 w15 w16se w16cid w16 w16cex w16sdtdh wp14">
   <w:endnote w:type="separator" w:id="-1">
     <w:p>
       <w:pPr>
@@ -2219,38 +4934,8 @@
 </w:endnotes>
 </file>
 
-<file path=word/footer1.xml><?xml version="1.0" encoding="utf-8"?>
-<w:ftr xmlns:wpc="http://schemas.microsoft.com/office/word/2010/wordprocessingCanvas" xmlns:cx="http://schemas.microsoft.com/office/drawing/2014/chartex" xmlns:cx1="http://schemas.microsoft.com/office/drawing/2015/9/8/chartex" xmlns:cx2="http://schemas.microsoft.com/office/drawing/2015/10/21/chartex" xmlns:cx3="http://schemas.microsoft.com/office/drawing/2016/5/9/chartex" xmlns:cx4="http://schemas.microsoft.com/office/drawing/2016/5/10/chartex" xmlns:cx5="http://schemas.microsoft.com/office/drawing/2016/5/11/chartex" xmlns:cx6="http://schemas.microsoft.com/office/drawing/2016/5/12/chartex" xmlns:cx7="http://schemas.microsoft.com/office/drawing/2016/5/13/chartex" xmlns:cx8="http://schemas.microsoft.com/office/drawing/2016/5/14/chartex" xmlns:mc="http://schemas.openxmlformats.org/markup-compatibility/2006" xmlns:aink="http://schemas.microsoft.com/office/drawing/2016/ink" xmlns:am3d="http://schemas.microsoft.com/office/drawing/2017/model3d" xmlns:o="urn:schemas-microsoft-com:office:office" xmlns:r="http://schemas.openxmlformats.org/officeDocument/2006/relationships" xmlns:m="http://schemas.openxmlformats.org/officeDocument/2006/math" xmlns:v="urn:schemas-microsoft-com:vml" xmlns:wp14="http://schemas.microsoft.com/office/word/2010/wordprocessingDrawing" xmlns:wp="http://schemas.openxmlformats.org/drawingml/2006/wordprocessingDrawing" xmlns:w10="urn:schemas-microsoft-com:office:word" xmlns:w="http://schemas.openxmlformats.org/wordprocessingml/2006/main" xmlns:w14="http://schemas.microsoft.com/office/word/2010/wordml" xmlns:w15="http://schemas.microsoft.com/office/word/2012/wordml" xmlns:w16cid="http://schemas.microsoft.com/office/word/2016/wordml/cid" xmlns:w16se="http://schemas.microsoft.com/office/word/2015/wordml/symex" xmlns:wpg="http://schemas.microsoft.com/office/word/2010/wordprocessingGroup" xmlns:wpi="http://schemas.microsoft.com/office/word/2010/wordprocessingInk" xmlns:wne="http://schemas.microsoft.com/office/word/2006/wordml" xmlns:wps="http://schemas.microsoft.com/office/word/2010/wordprocessingShape" mc:Ignorable="w14 w15 w16se w16cid wp14">
-  <w:p>
-    <w:pPr>
-      <w:pStyle w:val="Footer"/>
-    </w:pPr>
-  </w:p>
-</w:ftr>
-</file>
-
-<file path=word/footer2.xml><?xml version="1.0" encoding="utf-8"?>
-<w:ftr xmlns:wpc="http://schemas.microsoft.com/office/word/2010/wordprocessingCanvas" xmlns:cx="http://schemas.microsoft.com/office/drawing/2014/chartex" xmlns:cx1="http://schemas.microsoft.com/office/drawing/2015/9/8/chartex" xmlns:cx2="http://schemas.microsoft.com/office/drawing/2015/10/21/chartex" xmlns:cx3="http://schemas.microsoft.com/office/drawing/2016/5/9/chartex" xmlns:cx4="http://schemas.microsoft.com/office/drawing/2016/5/10/chartex" xmlns:cx5="http://schemas.microsoft.com/office/drawing/2016/5/11/chartex" xmlns:cx6="http://schemas.microsoft.com/office/drawing/2016/5/12/chartex" xmlns:cx7="http://schemas.microsoft.com/office/drawing/2016/5/13/chartex" xmlns:cx8="http://schemas.microsoft.com/office/drawing/2016/5/14/chartex" xmlns:mc="http://schemas.openxmlformats.org/markup-compatibility/2006" xmlns:aink="http://schemas.microsoft.com/office/drawing/2016/ink" xmlns:am3d="http://schemas.microsoft.com/office/drawing/2017/model3d" xmlns:o="urn:schemas-microsoft-com:office:office" xmlns:r="http://schemas.openxmlformats.org/officeDocument/2006/relationships" xmlns:m="http://schemas.openxmlformats.org/officeDocument/2006/math" xmlns:v="urn:schemas-microsoft-com:vml" xmlns:wp14="http://schemas.microsoft.com/office/word/2010/wordprocessingDrawing" xmlns:wp="http://schemas.openxmlformats.org/drawingml/2006/wordprocessingDrawing" xmlns:w10="urn:schemas-microsoft-com:office:word" xmlns:w="http://schemas.openxmlformats.org/wordprocessingml/2006/main" xmlns:w14="http://schemas.microsoft.com/office/word/2010/wordml" xmlns:w15="http://schemas.microsoft.com/office/word/2012/wordml" xmlns:w16cid="http://schemas.microsoft.com/office/word/2016/wordml/cid" xmlns:w16se="http://schemas.microsoft.com/office/word/2015/wordml/symex" xmlns:wpg="http://schemas.microsoft.com/office/word/2010/wordprocessingGroup" xmlns:wpi="http://schemas.microsoft.com/office/word/2010/wordprocessingInk" xmlns:wne="http://schemas.microsoft.com/office/word/2006/wordml" xmlns:wps="http://schemas.microsoft.com/office/word/2010/wordprocessingShape" mc:Ignorable="w14 w15 w16se w16cid wp14">
-  <w:p>
-    <w:pPr>
-      <w:pStyle w:val="Footer"/>
-    </w:pPr>
-  </w:p>
-</w:ftr>
-</file>
-
-<file path=word/footer3.xml><?xml version="1.0" encoding="utf-8"?>
-<w:ftr xmlns:wpc="http://schemas.microsoft.com/office/word/2010/wordprocessingCanvas" xmlns:cx="http://schemas.microsoft.com/office/drawing/2014/chartex" xmlns:cx1="http://schemas.microsoft.com/office/drawing/2015/9/8/chartex" xmlns:cx2="http://schemas.microsoft.com/office/drawing/2015/10/21/chartex" xmlns:cx3="http://schemas.microsoft.com/office/drawing/2016/5/9/chartex" xmlns:cx4="http://schemas.microsoft.com/office/drawing/2016/5/10/chartex" xmlns:cx5="http://schemas.microsoft.com/office/drawing/2016/5/11/chartex" xmlns:cx6="http://schemas.microsoft.com/office/drawing/2016/5/12/chartex" xmlns:cx7="http://schemas.microsoft.com/office/drawing/2016/5/13/chartex" xmlns:cx8="http://schemas.microsoft.com/office/drawing/2016/5/14/chartex" xmlns:mc="http://schemas.openxmlformats.org/markup-compatibility/2006" xmlns:aink="http://schemas.microsoft.com/office/drawing/2016/ink" xmlns:am3d="http://schemas.microsoft.com/office/drawing/2017/model3d" xmlns:o="urn:schemas-microsoft-com:office:office" xmlns:r="http://schemas.openxmlformats.org/officeDocument/2006/relationships" xmlns:m="http://schemas.openxmlformats.org/officeDocument/2006/math" xmlns:v="urn:schemas-microsoft-com:vml" xmlns:wp14="http://schemas.microsoft.com/office/word/2010/wordprocessingDrawing" xmlns:wp="http://schemas.openxmlformats.org/drawingml/2006/wordprocessingDrawing" xmlns:w10="urn:schemas-microsoft-com:office:word" xmlns:w="http://schemas.openxmlformats.org/wordprocessingml/2006/main" xmlns:w14="http://schemas.microsoft.com/office/word/2010/wordml" xmlns:w15="http://schemas.microsoft.com/office/word/2012/wordml" xmlns:w16cid="http://schemas.microsoft.com/office/word/2016/wordml/cid" xmlns:w16se="http://schemas.microsoft.com/office/word/2015/wordml/symex" xmlns:wpg="http://schemas.microsoft.com/office/word/2010/wordprocessingGroup" xmlns:wpi="http://schemas.microsoft.com/office/word/2010/wordprocessingInk" xmlns:wne="http://schemas.microsoft.com/office/word/2006/wordml" xmlns:wps="http://schemas.microsoft.com/office/word/2010/wordprocessingShape" mc:Ignorable="w14 w15 w16se w16cid wp14">
-  <w:p>
-    <w:pPr>
-      <w:pStyle w:val="Footer"/>
-    </w:pPr>
-  </w:p>
-</w:ftr>
-</file>
-
 <file path=word/footnotes.xml><?xml version="1.0" encoding="utf-8"?>
-<w:footnotes xmlns:wpc="http://schemas.microsoft.com/office/word/2010/wordprocessingCanvas" xmlns:cx="http://schemas.microsoft.com/office/drawing/2014/chartex" xmlns:cx1="http://schemas.microsoft.com/office/drawing/2015/9/8/chartex" xmlns:cx2="http://schemas.microsoft.com/office/drawing/2015/10/21/chartex" xmlns:cx3="http://schemas.microsoft.com/office/drawing/2016/5/9/chartex" xmlns:cx4="http://schemas.microsoft.com/office/drawing/2016/5/10/chartex" xmlns:cx5="http://schemas.microsoft.com/office/drawing/2016/5/11/chartex" xmlns:cx6="http://schemas.microsoft.com/office/drawing/2016/5/12/chartex" xmlns:cx7="http://schemas.microsoft.com/office/drawing/2016/5/13/chartex" xmlns:cx8="http://schemas.microsoft.com/office/drawing/2016/5/14/chartex" xmlns:mc="http://schemas.openxmlformats.org/markup-compatibility/2006" xmlns:aink="http://schemas.microsoft.com/office/drawing/2016/ink" xmlns:am3d="http://schemas.microsoft.com/office/drawing/2017/model3d" xmlns:o="urn:schemas-microsoft-com:office:office" xmlns:r="http://schemas.openxmlformats.org/officeDocument/2006/relationships" xmlns:m="http://schemas.openxmlformats.org/officeDocument/2006/math" xmlns:v="urn:schemas-microsoft-com:vml" xmlns:wp14="http://schemas.microsoft.com/office/word/2010/wordprocessingDrawing" xmlns:wp="http://schemas.openxmlformats.org/drawingml/2006/wordprocessingDrawing" xmlns:w10="urn:schemas-microsoft-com:office:word" xmlns:w="http://schemas.openxmlformats.org/wordprocessingml/2006/main" xmlns:w14="http://schemas.microsoft.com/office/word/2010/wordml" xmlns:w15="http://schemas.microsoft.com/office/word/2012/wordml" xmlns:w16cid="http://schemas.microsoft.com/office/word/2016/wordml/cid" xmlns:w16se="http://schemas.microsoft.com/office/word/2015/wordml/symex" xmlns:wpg="http://schemas.microsoft.com/office/word/2010/wordprocessingGroup" xmlns:wpi="http://schemas.microsoft.com/office/word/2010/wordprocessingInk" xmlns:wne="http://schemas.microsoft.com/office/word/2006/wordml" xmlns:wps="http://schemas.microsoft.com/office/word/2010/wordprocessingShape" mc:Ignorable="w14 w15 w16se w16cid wp14">
+<w:footnotes xmlns:wpc="http://schemas.microsoft.com/office/word/2010/wordprocessingCanvas" xmlns:cx="http://schemas.microsoft.com/office/drawing/2014/chartex" xmlns:cx1="http://schemas.microsoft.com/office/drawing/2015/9/8/chartex" xmlns:cx2="http://schemas.microsoft.com/office/drawing/2015/10/21/chartex" xmlns:cx3="http://schemas.microsoft.com/office/drawing/2016/5/9/chartex" xmlns:cx4="http://schemas.microsoft.com/office/drawing/2016/5/10/chartex" xmlns:cx5="http://schemas.microsoft.com/office/drawing/2016/5/11/chartex" xmlns:cx6="http://schemas.microsoft.com/office/drawing/2016/5/12/chartex" xmlns:cx7="http://schemas.microsoft.com/office/drawing/2016/5/13/chartex" xmlns:cx8="http://schemas.microsoft.com/office/drawing/2016/5/14/chartex" xmlns:mc="http://schemas.openxmlformats.org/markup-compatibility/2006" xmlns:aink="http://schemas.microsoft.com/office/drawing/2016/ink" xmlns:am3d="http://schemas.microsoft.com/office/drawing/2017/model3d" xmlns:o="urn:schemas-microsoft-com:office:office" xmlns:oel="http://schemas.microsoft.com/office/2019/extlst" xmlns:r="http://schemas.openxmlformats.org/officeDocument/2006/relationships" xmlns:m="http://schemas.openxmlformats.org/officeDocument/2006/math" xmlns:v="urn:schemas-microsoft-com:vml" xmlns:wp14="http://schemas.microsoft.com/office/word/2010/wordprocessingDrawing" xmlns:wp="http://schemas.openxmlformats.org/drawingml/2006/wordprocessingDrawing" xmlns:w10="urn:schemas-microsoft-com:office:word" xmlns:w="http://schemas.openxmlformats.org/wordprocessingml/2006/main" xmlns:w14="http://schemas.microsoft.com/office/word/2010/wordml" xmlns:w15="http://schemas.microsoft.com/office/word/2012/wordml" xmlns:w16cex="http://schemas.microsoft.com/office/word/2018/wordml/cex" xmlns:w16cid="http://schemas.microsoft.com/office/word/2016/wordml/cid" xmlns:w16="http://schemas.microsoft.com/office/word/2018/wordml" xmlns:w16sdtdh="http://schemas.microsoft.com/office/word/2020/wordml/sdtdatahash" xmlns:w16se="http://schemas.microsoft.com/office/word/2015/wordml/symex" xmlns:wpg="http://schemas.microsoft.com/office/word/2010/wordprocessingGroup" xmlns:wpi="http://schemas.microsoft.com/office/word/2010/wordprocessingInk" xmlns:wne="http://schemas.microsoft.com/office/word/2006/wordml" xmlns:wps="http://schemas.microsoft.com/office/word/2010/wordprocessingShape" mc:Ignorable="w14 w15 w16se w16cid w16 w16cex w16sdtdh wp14">
   <w:footnote w:type="separator" w:id="-1">
     <w:p>
       <w:pPr>
@@ -2275,17 +4960,7 @@
 </file>
 
 <file path=word/header1.xml><?xml version="1.0" encoding="utf-8"?>
-<w:hdr xmlns:wpc="http://schemas.microsoft.com/office/word/2010/wordprocessingCanvas" xmlns:cx="http://schemas.microsoft.com/office/drawing/2014/chartex" xmlns:cx1="http://schemas.microsoft.com/office/drawing/2015/9/8/chartex" xmlns:cx2="http://schemas.microsoft.com/office/drawing/2015/10/21/chartex" xmlns:cx3="http://schemas.microsoft.com/office/drawing/2016/5/9/chartex" xmlns:cx4="http://schemas.microsoft.com/office/drawing/2016/5/10/chartex" xmlns:cx5="http://schemas.microsoft.com/office/drawing/2016/5/11/chartex" xmlns:cx6="http://schemas.microsoft.com/office/drawing/2016/5/12/chartex" xmlns:cx7="http://schemas.microsoft.com/office/drawing/2016/5/13/chartex" xmlns:cx8="http://schemas.microsoft.com/office/drawing/2016/5/14/chartex" xmlns:mc="http://schemas.openxmlformats.org/markup-compatibility/2006" xmlns:aink="http://schemas.microsoft.com/office/drawing/2016/ink" xmlns:am3d="http://schemas.microsoft.com/office/drawing/2017/model3d" xmlns:o="urn:schemas-microsoft-com:office:office" xmlns:r="http://schemas.openxmlformats.org/officeDocument/2006/relationships" xmlns:m="http://schemas.openxmlformats.org/officeDocument/2006/math" xmlns:v="urn:schemas-microsoft-com:vml" xmlns:wp14="http://schemas.microsoft.com/office/word/2010/wordprocessingDrawing" xmlns:wp="http://schemas.openxmlformats.org/drawingml/2006/wordprocessingDrawing" xmlns:w10="urn:schemas-microsoft-com:office:word" xmlns:w="http://schemas.openxmlformats.org/wordprocessingml/2006/main" xmlns:w14="http://schemas.microsoft.com/office/word/2010/wordml" xmlns:w15="http://schemas.microsoft.com/office/word/2012/wordml" xmlns:w16cid="http://schemas.microsoft.com/office/word/2016/wordml/cid" xmlns:w16se="http://schemas.microsoft.com/office/word/2015/wordml/symex" xmlns:wpg="http://schemas.microsoft.com/office/word/2010/wordprocessingGroup" xmlns:wpi="http://schemas.microsoft.com/office/word/2010/wordprocessingInk" xmlns:wne="http://schemas.microsoft.com/office/word/2006/wordml" xmlns:wps="http://schemas.microsoft.com/office/word/2010/wordprocessingShape" mc:Ignorable="w14 w15 w16se w16cid wp14">
-  <w:p>
-    <w:pPr>
-      <w:pStyle w:val="Header"/>
-    </w:pPr>
-  </w:p>
-</w:hdr>
-</file>
-
-<file path=word/header2.xml><?xml version="1.0" encoding="utf-8"?>
-<w:hdr xmlns:wpc="http://schemas.microsoft.com/office/word/2010/wordprocessingCanvas" xmlns:cx="http://schemas.microsoft.com/office/drawing/2014/chartex" xmlns:cx1="http://schemas.microsoft.com/office/drawing/2015/9/8/chartex" xmlns:cx2="http://schemas.microsoft.com/office/drawing/2015/10/21/chartex" xmlns:cx3="http://schemas.microsoft.com/office/drawing/2016/5/9/chartex" xmlns:cx4="http://schemas.microsoft.com/office/drawing/2016/5/10/chartex" xmlns:cx5="http://schemas.microsoft.com/office/drawing/2016/5/11/chartex" xmlns:cx6="http://schemas.microsoft.com/office/drawing/2016/5/12/chartex" xmlns:cx7="http://schemas.microsoft.com/office/drawing/2016/5/13/chartex" xmlns:cx8="http://schemas.microsoft.com/office/drawing/2016/5/14/chartex" xmlns:mc="http://schemas.openxmlformats.org/markup-compatibility/2006" xmlns:aink="http://schemas.microsoft.com/office/drawing/2016/ink" xmlns:am3d="http://schemas.microsoft.com/office/drawing/2017/model3d" xmlns:o="urn:schemas-microsoft-com:office:office" xmlns:r="http://schemas.openxmlformats.org/officeDocument/2006/relationships" xmlns:m="http://schemas.openxmlformats.org/officeDocument/2006/math" xmlns:v="urn:schemas-microsoft-com:vml" xmlns:wp14="http://schemas.microsoft.com/office/word/2010/wordprocessingDrawing" xmlns:wp="http://schemas.openxmlformats.org/drawingml/2006/wordprocessingDrawing" xmlns:w10="urn:schemas-microsoft-com:office:word" xmlns:w="http://schemas.openxmlformats.org/wordprocessingml/2006/main" xmlns:w14="http://schemas.microsoft.com/office/word/2010/wordml" xmlns:w15="http://schemas.microsoft.com/office/word/2012/wordml" xmlns:w16cid="http://schemas.microsoft.com/office/word/2016/wordml/cid" xmlns:w16se="http://schemas.microsoft.com/office/word/2015/wordml/symex" xmlns:wpg="http://schemas.microsoft.com/office/word/2010/wordprocessingGroup" xmlns:wpi="http://schemas.microsoft.com/office/word/2010/wordprocessingInk" xmlns:wne="http://schemas.microsoft.com/office/word/2006/wordml" xmlns:wps="http://schemas.microsoft.com/office/word/2010/wordprocessingShape" mc:Ignorable="w14 w15 w16se w16cid wp14">
+<w:hdr xmlns:wpc="http://schemas.microsoft.com/office/word/2010/wordprocessingCanvas" xmlns:cx="http://schemas.microsoft.com/office/drawing/2014/chartex" xmlns:cx1="http://schemas.microsoft.com/office/drawing/2015/9/8/chartex" xmlns:cx2="http://schemas.microsoft.com/office/drawing/2015/10/21/chartex" xmlns:cx3="http://schemas.microsoft.com/office/drawing/2016/5/9/chartex" xmlns:cx4="http://schemas.microsoft.com/office/drawing/2016/5/10/chartex" xmlns:cx5="http://schemas.microsoft.com/office/drawing/2016/5/11/chartex" xmlns:cx6="http://schemas.microsoft.com/office/drawing/2016/5/12/chartex" xmlns:cx7="http://schemas.microsoft.com/office/drawing/2016/5/13/chartex" xmlns:cx8="http://schemas.microsoft.com/office/drawing/2016/5/14/chartex" xmlns:mc="http://schemas.openxmlformats.org/markup-compatibility/2006" xmlns:aink="http://schemas.microsoft.com/office/drawing/2016/ink" xmlns:am3d="http://schemas.microsoft.com/office/drawing/2017/model3d" xmlns:o="urn:schemas-microsoft-com:office:office" xmlns:oel="http://schemas.microsoft.com/office/2019/extlst" xmlns:r="http://schemas.openxmlformats.org/officeDocument/2006/relationships" xmlns:m="http://schemas.openxmlformats.org/officeDocument/2006/math" xmlns:v="urn:schemas-microsoft-com:vml" xmlns:wp14="http://schemas.microsoft.com/office/word/2010/wordprocessingDrawing" xmlns:wp="http://schemas.openxmlformats.org/drawingml/2006/wordprocessingDrawing" xmlns:w10="urn:schemas-microsoft-com:office:word" xmlns:w="http://schemas.openxmlformats.org/wordprocessingml/2006/main" xmlns:w14="http://schemas.microsoft.com/office/word/2010/wordml" xmlns:w15="http://schemas.microsoft.com/office/word/2012/wordml" xmlns:w16cex="http://schemas.microsoft.com/office/word/2018/wordml/cex" xmlns:w16cid="http://schemas.microsoft.com/office/word/2016/wordml/cid" xmlns:w16="http://schemas.microsoft.com/office/word/2018/wordml" xmlns:w16sdtdh="http://schemas.microsoft.com/office/word/2020/wordml/sdtdatahash" xmlns:w16se="http://schemas.microsoft.com/office/word/2015/wordml/symex" xmlns:wpg="http://schemas.microsoft.com/office/word/2010/wordprocessingGroup" xmlns:wpi="http://schemas.microsoft.com/office/word/2010/wordprocessingInk" xmlns:wne="http://schemas.microsoft.com/office/word/2006/wordml" xmlns:wps="http://schemas.microsoft.com/office/word/2010/wordprocessingShape" mc:Ignorable="w14 w15 w16se w16cid w16 w16cex w16sdtdh wp14">
   <w:sdt>
     <w:sdtPr>
       <w:rPr>
@@ -2366,18 +5041,8 @@
 </w:hdr>
 </file>
 
-<file path=word/header3.xml><?xml version="1.0" encoding="utf-8"?>
-<w:hdr xmlns:wpc="http://schemas.microsoft.com/office/word/2010/wordprocessingCanvas" xmlns:cx="http://schemas.microsoft.com/office/drawing/2014/chartex" xmlns:cx1="http://schemas.microsoft.com/office/drawing/2015/9/8/chartex" xmlns:cx2="http://schemas.microsoft.com/office/drawing/2015/10/21/chartex" xmlns:cx3="http://schemas.microsoft.com/office/drawing/2016/5/9/chartex" xmlns:cx4="http://schemas.microsoft.com/office/drawing/2016/5/10/chartex" xmlns:cx5="http://schemas.microsoft.com/office/drawing/2016/5/11/chartex" xmlns:cx6="http://schemas.microsoft.com/office/drawing/2016/5/12/chartex" xmlns:cx7="http://schemas.microsoft.com/office/drawing/2016/5/13/chartex" xmlns:cx8="http://schemas.microsoft.com/office/drawing/2016/5/14/chartex" xmlns:mc="http://schemas.openxmlformats.org/markup-compatibility/2006" xmlns:aink="http://schemas.microsoft.com/office/drawing/2016/ink" xmlns:am3d="http://schemas.microsoft.com/office/drawing/2017/model3d" xmlns:o="urn:schemas-microsoft-com:office:office" xmlns:r="http://schemas.openxmlformats.org/officeDocument/2006/relationships" xmlns:m="http://schemas.openxmlformats.org/officeDocument/2006/math" xmlns:v="urn:schemas-microsoft-com:vml" xmlns:wp14="http://schemas.microsoft.com/office/word/2010/wordprocessingDrawing" xmlns:wp="http://schemas.openxmlformats.org/drawingml/2006/wordprocessingDrawing" xmlns:w10="urn:schemas-microsoft-com:office:word" xmlns:w="http://schemas.openxmlformats.org/wordprocessingml/2006/main" xmlns:w14="http://schemas.microsoft.com/office/word/2010/wordml" xmlns:w15="http://schemas.microsoft.com/office/word/2012/wordml" xmlns:w16cid="http://schemas.microsoft.com/office/word/2016/wordml/cid" xmlns:w16se="http://schemas.microsoft.com/office/word/2015/wordml/symex" xmlns:wpg="http://schemas.microsoft.com/office/word/2010/wordprocessingGroup" xmlns:wpi="http://schemas.microsoft.com/office/word/2010/wordprocessingInk" xmlns:wne="http://schemas.microsoft.com/office/word/2006/wordml" xmlns:wps="http://schemas.microsoft.com/office/word/2010/wordprocessingShape" mc:Ignorable="w14 w15 w16se w16cid wp14">
-  <w:p>
-    <w:pPr>
-      <w:pStyle w:val="Header"/>
-    </w:pPr>
-  </w:p>
-</w:hdr>
-</file>
-
 <file path=word/styles.xml><?xml version="1.0" encoding="utf-8"?>
-<w:styles xmlns:mc="http://schemas.openxmlformats.org/markup-compatibility/2006" xmlns:r="http://schemas.openxmlformats.org/officeDocument/2006/relationships" xmlns:w="http://schemas.openxmlformats.org/wordprocessingml/2006/main" xmlns:w14="http://schemas.microsoft.com/office/word/2010/wordml" xmlns:w15="http://schemas.microsoft.com/office/word/2012/wordml" xmlns:w16cid="http://schemas.microsoft.com/office/word/2016/wordml/cid" xmlns:w16se="http://schemas.microsoft.com/office/word/2015/wordml/symex" mc:Ignorable="w14 w15 w16se w16cid">
+<w:styles xmlns:mc="http://schemas.openxmlformats.org/markup-compatibility/2006" xmlns:r="http://schemas.openxmlformats.org/officeDocument/2006/relationships" xmlns:w="http://schemas.openxmlformats.org/wordprocessingml/2006/main" xmlns:w14="http://schemas.microsoft.com/office/word/2010/wordml" xmlns:w15="http://schemas.microsoft.com/office/word/2012/wordml" xmlns:w16cex="http://schemas.microsoft.com/office/word/2018/wordml/cex" xmlns:w16cid="http://schemas.microsoft.com/office/word/2016/wordml/cid" xmlns:w16="http://schemas.microsoft.com/office/word/2018/wordml" xmlns:w16sdtdh="http://schemas.microsoft.com/office/word/2020/wordml/sdtdatahash" xmlns:w16se="http://schemas.microsoft.com/office/word/2015/wordml/symex" mc:Ignorable="w14 w15 w16se w16cid w16 w16cex w16sdtdh">
   <w:docDefaults>
     <w:rPrDefault>
       <w:rPr>
@@ -2391,7 +5056,7 @@
       </w:pPr>
     </w:pPrDefault>
   </w:docDefaults>
-  <w:latentStyles w:defLockedState="0" w:defUIPriority="99" w:defSemiHidden="0" w:defUnhideWhenUsed="0" w:defQFormat="0" w:count="375">
+  <w:latentStyles w:defLockedState="0" w:defUIPriority="99" w:defSemiHidden="0" w:defUnhideWhenUsed="0" w:defQFormat="0" w:count="376">
     <w:lsdException w:name="Normal" w:uiPriority="0" w:qFormat="1"/>
     <w:lsdException w:name="heading 1" w:uiPriority="9" w:qFormat="1"/>
     <w:lsdException w:name="heading 2" w:semiHidden="1" w:uiPriority="9" w:unhideWhenUsed="1" w:qFormat="1"/>
@@ -2767,6 +5432,7 @@
     <w:lsdException w:name="Smart Hyperlink" w:semiHidden="1" w:unhideWhenUsed="1"/>
     <w:lsdException w:name="Hashtag" w:semiHidden="1" w:unhideWhenUsed="1"/>
     <w:lsdException w:name="Unresolved Mention" w:semiHidden="1" w:unhideWhenUsed="1"/>
+    <w:lsdException w:name="Smart Link" w:semiHidden="1" w:unhideWhenUsed="1"/>
   </w:latentStyles>
   <w:style w:type="paragraph" w:default="1" w:styleId="Normal">
     <w:name w:val="Normal"/>
@@ -3483,6 +6149,18 @@
       <w:lang w:val="en-US"/>
     </w:rPr>
   </w:style>
+  <w:style w:type="character" w:styleId="UnresolvedMention">
+    <w:name w:val="Unresolved Mention"/>
+    <w:basedOn w:val="DefaultParagraphFont"/>
+    <w:uiPriority w:val="99"/>
+    <w:semiHidden/>
+    <w:unhideWhenUsed/>
+    <w:rsid w:val="00CD7350"/>
+    <w:rPr>
+      <w:color w:val="605E5C"/>
+      <w:shd w:val="clear" w:color="auto" w:fill="E1DFDD"/>
+    </w:rPr>
+  </w:style>
 </w:styles>
 </file>
 
@@ -3751,6 +6429,25 @@
 </file>
 
 <file path=customXml/item1.xml><?xml version="1.0" encoding="utf-8"?>
+<p:properties xmlns:p="http://schemas.microsoft.com/office/2006/metadata/properties" xmlns:xsi="http://www.w3.org/2001/XMLSchema-instance" xmlns:pc="http://schemas.microsoft.com/office/infopath/2007/PartnerControls">
+  <documentManagement/>
+</p:properties>
+</file>
+
+<file path=customXml/item2.xml><?xml version="1.0" encoding="utf-8"?>
+<?mso-contentType ?>
+<FormTemplates xmlns="http://schemas.microsoft.com/sharepoint/v3/contenttype/forms">
+  <Display>DocumentLibraryForm</Display>
+  <Edit>DocumentLibraryForm</Edit>
+  <New>DocumentLibraryForm</New>
+</FormTemplates>
+</file>
+
+<file path=customXml/item3.xml><?xml version="1.0" encoding="utf-8"?>
+<b:Sources xmlns:b="http://schemas.openxmlformats.org/officeDocument/2006/bibliography" xmlns="http://schemas.openxmlformats.org/officeDocument/2006/bibliography" SelectedStyle="\APASixthEditionOfficeOnline.xsl" StyleName="APA" Version="6"/>
+</file>
+
+<file path=customXml/item4.xml><?xml version="1.0" encoding="utf-8"?>
 <ct:contentTypeSchema xmlns:ct="http://schemas.microsoft.com/office/2006/metadata/contentType" xmlns:ma="http://schemas.microsoft.com/office/2006/metadata/properties/metaAttributes" ct:_="" ma:_="" ma:contentTypeName="Document" ma:contentTypeID="0x010100B4D5AE725DC02043B9329E65AFA9BEC2" ma:contentTypeVersion="13" ma:contentTypeDescription="Create a new document." ma:contentTypeScope="" ma:versionID="426e67bb8fa391c31e0e5bc2332c5654">
   <xsd:schema xmlns:xsd="http://www.w3.org/2001/XMLSchema" xmlns:xs="http://www.w3.org/2001/XMLSchema" xmlns:p="http://schemas.microsoft.com/office/2006/metadata/properties" xmlns:ns3="dc7ea3b4-ea0b-4529-907c-16fd68186451" xmlns:ns4="4edb24a4-d6ee-46a5-9615-198bf997e6b1" targetNamespace="http://schemas.microsoft.com/office/2006/metadata/properties" ma:root="true" ma:fieldsID="914c30ee0af43f2c0eccf50485220b1b" ns3:_="" ns4:_="">
     <xsd:import namespace="dc7ea3b4-ea0b-4529-907c-16fd68186451"/>
@@ -3973,26 +6670,32 @@
 </ct:contentTypeSchema>
 </file>
 
-<file path=customXml/item2.xml><?xml version="1.0" encoding="utf-8"?>
-<?mso-contentType ?>
-<FormTemplates xmlns="http://schemas.microsoft.com/sharepoint/v3/contenttype/forms">
-  <Display>DocumentLibraryForm</Display>
-  <Edit>DocumentLibraryForm</Edit>
-  <New>DocumentLibraryForm</New>
-</FormTemplates>
+<file path=customXml/itemProps1.xml><?xml version="1.0" encoding="utf-8"?>
+<ds:datastoreItem xmlns:ds="http://schemas.openxmlformats.org/officeDocument/2006/customXml" ds:itemID="{312741D2-37B6-45BB-9D69-2C6841E42F91}">
+  <ds:schemaRefs>
+    <ds:schemaRef ds:uri="http://schemas.microsoft.com/office/2006/metadata/properties"/>
+    <ds:schemaRef ds:uri="http://schemas.microsoft.com/office/infopath/2007/PartnerControls"/>
+  </ds:schemaRefs>
+</ds:datastoreItem>
 </file>
 
-<file path=customXml/item3.xml><?xml version="1.0" encoding="utf-8"?>
-<p:properties xmlns:p="http://schemas.microsoft.com/office/2006/metadata/properties" xmlns:xsi="http://www.w3.org/2001/XMLSchema-instance" xmlns:pc="http://schemas.microsoft.com/office/infopath/2007/PartnerControls">
-  <documentManagement/>
-</p:properties>
+<file path=customXml/itemProps2.xml><?xml version="1.0" encoding="utf-8"?>
+<ds:datastoreItem xmlns:ds="http://schemas.openxmlformats.org/officeDocument/2006/customXml" ds:itemID="{F2E04607-6D7F-4A16-ADC6-171D1196C285}">
+  <ds:schemaRefs>
+    <ds:schemaRef ds:uri="http://schemas.microsoft.com/sharepoint/v3/contenttype/forms"/>
+  </ds:schemaRefs>
+</ds:datastoreItem>
 </file>
 
-<file path=customXml/item4.xml><?xml version="1.0" encoding="utf-8"?>
-<b:Sources xmlns:b="http://schemas.openxmlformats.org/officeDocument/2006/bibliography" xmlns="http://schemas.openxmlformats.org/officeDocument/2006/bibliography" SelectedStyle="\APASixthEditionOfficeOnline.xsl" StyleName="APA" Version="6"/>
+<file path=customXml/itemProps3.xml><?xml version="1.0" encoding="utf-8"?>
+<ds:datastoreItem xmlns:ds="http://schemas.openxmlformats.org/officeDocument/2006/customXml" ds:itemID="{C437D933-492E-4505-9B0C-13A54A38ED21}">
+  <ds:schemaRefs>
+    <ds:schemaRef ds:uri="http://schemas.openxmlformats.org/officeDocument/2006/bibliography"/>
+  </ds:schemaRefs>
+</ds:datastoreItem>
 </file>
 
-<file path=customXml/itemProps1.xml><?xml version="1.0" encoding="utf-8"?>
+<file path=customXml/itemProps4.xml><?xml version="1.0" encoding="utf-8"?>
 <ds:datastoreItem xmlns:ds="http://schemas.openxmlformats.org/officeDocument/2006/customXml" ds:itemID="{012EB5F5-0285-429B-96D8-AC49625DA1D9}">
   <ds:schemaRefs>
     <ds:schemaRef ds:uri="http://schemas.microsoft.com/office/2006/metadata/contentType"/>
@@ -4009,29 +6712,4 @@
     <ds:schemaRef ds:uri="http://schemas.microsoft.com/internal/obd"/>
   </ds:schemaRefs>
 </ds:datastoreItem>
-</file>
-
-<file path=customXml/itemProps2.xml><?xml version="1.0" encoding="utf-8"?>
-<ds:datastoreItem xmlns:ds="http://schemas.openxmlformats.org/officeDocument/2006/customXml" ds:itemID="{F2E04607-6D7F-4A16-ADC6-171D1196C285}">
-  <ds:schemaRefs>
-    <ds:schemaRef ds:uri="http://schemas.microsoft.com/sharepoint/v3/contenttype/forms"/>
-  </ds:schemaRefs>
-</ds:datastoreItem>
-</file>
-
-<file path=customXml/itemProps3.xml><?xml version="1.0" encoding="utf-8"?>
-<ds:datastoreItem xmlns:ds="http://schemas.openxmlformats.org/officeDocument/2006/customXml" ds:itemID="{312741D2-37B6-45BB-9D69-2C6841E42F91}">
-  <ds:schemaRefs>
-    <ds:schemaRef ds:uri="http://schemas.microsoft.com/office/2006/metadata/properties"/>
-    <ds:schemaRef ds:uri="http://schemas.microsoft.com/office/infopath/2007/PartnerControls"/>
-  </ds:schemaRefs>
-</ds:datastoreItem>
-</file>
-
-<file path=customXml/itemProps4.xml><?xml version="1.0" encoding="utf-8"?>
-<ds:datastoreItem xmlns:ds="http://schemas.openxmlformats.org/officeDocument/2006/customXml" ds:itemID="{0258441E-2815-4A83-A089-A1B177882E3A}">
-  <ds:schemaRefs>
-    <ds:schemaRef ds:uri="http://schemas.openxmlformats.org/officeDocument/2006/bibliography"/>
-  </ds:schemaRefs>
-</ds:datastoreItem>
 </file>
</xml_diff>